<commit_message>
renamed constants class, finished chapter no.4
</commit_message>
<xml_diff>
--- a/Praca inżynierska makieta live.docx
+++ b/Praca inżynierska makieta live.docx
@@ -1441,43 +1441,13 @@
           <w:rPr>
             <w:rStyle w:val="Hipercze"/>
           </w:rPr>
-          <w:t>An</w:t>
+          <w:t>Ana</w:t>
         </w:r>
         <w:r>
           <w:rPr>
             <w:rStyle w:val="Hipercze"/>
           </w:rPr>
-          <w:t>a</w:t>
-        </w:r>
-        <w:r>
-          <w:rPr>
-            <w:rStyle w:val="Hipercze"/>
-          </w:rPr>
-          <w:t>l</w:t>
-        </w:r>
-        <w:r>
-          <w:rPr>
-            <w:rStyle w:val="Hipercze"/>
-          </w:rPr>
-          <w:t>i</w:t>
-        </w:r>
-        <w:r>
-          <w:rPr>
-            <w:rStyle w:val="Hipercze"/>
-          </w:rPr>
-          <w:t>za te</w:t>
-        </w:r>
-        <w:r>
-          <w:rPr>
-            <w:rStyle w:val="Hipercze"/>
-          </w:rPr>
-          <w:t>m</w:t>
-        </w:r>
-        <w:r>
-          <w:rPr>
-            <w:rStyle w:val="Hipercze"/>
-          </w:rPr>
-          <w:t>atu</w:t>
+          <w:t>liza tematu</w:t>
         </w:r>
         <w:r>
           <w:rPr>
@@ -1527,19 +1497,7 @@
           <w:rPr>
             <w:rStyle w:val="Hipercze"/>
           </w:rPr>
-          <w:t>Wymaga</w:t>
-        </w:r>
-        <w:r>
-          <w:rPr>
-            <w:rStyle w:val="Hipercze"/>
-          </w:rPr>
-          <w:t>n</w:t>
-        </w:r>
-        <w:r>
-          <w:rPr>
-            <w:rStyle w:val="Hipercze"/>
-          </w:rPr>
-          <w:t>ia i narzędzia</w:t>
+          <w:t>Wymagania i narzędzia</w:t>
         </w:r>
         <w:r>
           <w:rPr>
@@ -1618,7 +1576,19 @@
           <w:rPr>
             <w:rStyle w:val="Hipercze"/>
           </w:rPr>
-          <w:t>Specyfikacja zewnętrzna</w:t>
+          <w:t>Specyfika</w:t>
+        </w:r>
+        <w:r>
+          <w:rPr>
+            <w:rStyle w:val="Hipercze"/>
+          </w:rPr>
+          <w:t>c</w:t>
+        </w:r>
+        <w:r>
+          <w:rPr>
+            <w:rStyle w:val="Hipercze"/>
+          </w:rPr>
+          <w:t>ja zewnętrzna</w:t>
         </w:r>
         <w:r>
           <w:rPr>
@@ -3897,13 +3867,7 @@
             <w:rPr>
               <w:rFonts w:ascii="Cambria Math" w:hAnsi="Cambria Math"/>
             </w:rPr>
-            <m:t xml:space="preserve">x= </m:t>
-          </m:r>
-          <m:r>
-            <w:rPr>
-              <w:rFonts w:ascii="Cambria Math" w:hAnsi="Cambria Math"/>
-            </w:rPr>
-            <m:t>ceil(</m:t>
+            <m:t>x= ceil(</m:t>
           </m:r>
           <m:func>
             <m:funcPr>
@@ -4701,10 +4665,101 @@
     </w:p>
     <w:p>
       <w:pPr>
+        <w:pStyle w:val="Tekstpods"/>
+      </w:pPr>
+    </w:p>
+    <w:p>
+      <w:pPr>
+        <w:pStyle w:val="Tekstpods"/>
+      </w:pPr>
+    </w:p>
+    <w:p>
+      <w:pPr>
+        <w:pStyle w:val="Tekstpods"/>
+      </w:pPr>
+    </w:p>
+    <w:p>
+      <w:pPr>
+        <w:pStyle w:val="Tekstpods"/>
+      </w:pPr>
+    </w:p>
+    <w:p>
+      <w:pPr>
+        <w:pStyle w:val="Tekstpods"/>
+      </w:pPr>
+    </w:p>
+    <w:p>
+      <w:pPr>
+        <w:pStyle w:val="Tekstpods"/>
+      </w:pPr>
+    </w:p>
+    <w:p>
+      <w:pPr>
+        <w:pStyle w:val="Tekstpods"/>
+      </w:pPr>
+    </w:p>
+    <w:p>
+      <w:pPr>
+        <w:pStyle w:val="Tekstpods"/>
+      </w:pPr>
+    </w:p>
+    <w:p>
+      <w:pPr>
+        <w:pStyle w:val="Tekstpods"/>
+      </w:pPr>
+    </w:p>
+    <w:p>
+      <w:pPr>
+        <w:pStyle w:val="Tekstpods"/>
+      </w:pPr>
+    </w:p>
+    <w:p>
+      <w:pPr>
+        <w:pStyle w:val="Tekstpods"/>
+      </w:pPr>
+    </w:p>
+    <w:p>
+      <w:pPr>
+        <w:pStyle w:val="Tekstpods"/>
+      </w:pPr>
+    </w:p>
+    <w:p>
+      <w:pPr>
+        <w:pStyle w:val="Tekstpods"/>
+      </w:pPr>
+    </w:p>
+    <w:p>
+      <w:pPr>
+        <w:pStyle w:val="Tekstpods"/>
+      </w:pPr>
+    </w:p>
+    <w:p>
+      <w:pPr>
+        <w:pStyle w:val="Tekstpods"/>
+      </w:pPr>
+    </w:p>
+    <w:p>
+      <w:pPr>
+        <w:pStyle w:val="Tekstpods"/>
+      </w:pPr>
+    </w:p>
+    <w:p>
+      <w:pPr>
+        <w:pStyle w:val="Tekstpods"/>
+      </w:pPr>
+    </w:p>
+    <w:p>
+      <w:pPr>
+        <w:pStyle w:val="Tekstpods"/>
+      </w:pPr>
+    </w:p>
+    <w:p>
+      <w:pPr>
         <w:pStyle w:val="Nagwek1"/>
       </w:pPr>
       <w:bookmarkStart w:id="4" w:name="_Toc526887088"/>
       <w:r>
+        <w:lastRenderedPageBreak/>
         <w:t>Specyfikacja zewnętrzna</w:t>
       </w:r>
       <w:bookmarkEnd w:id="4"/>
@@ -4715,302 +4770,958 @@
     <w:p>
       <w:pPr>
         <w:pStyle w:val="Tekstpods"/>
-      </w:pPr>
-      <w:r>
-        <w:t xml:space="preserve">Rozdział </w:t>
-      </w:r>
-      <w:r>
-        <w:t>zawiera takie elementy jak:</w:t>
+        <w:ind w:firstLine="357"/>
+      </w:pPr>
+      <w:r>
+        <w:t>Program do przeprowadzania tur</w:t>
+      </w:r>
+      <w:r>
+        <w:t>nieju szachowego jest dedykowany</w:t>
+      </w:r>
+      <w:r>
+        <w:t xml:space="preserve"> na </w:t>
+      </w:r>
+      <w:r>
+        <w:t>urządzenia mobilne</w:t>
+      </w:r>
+      <w:r>
+        <w:t xml:space="preserve"> z systemem A</w:t>
+      </w:r>
+      <w:r>
+        <w:t>ndroid od wersji 9.0 (poziom interfejsu API 28).</w:t>
+      </w:r>
+      <w:r>
+        <w:t xml:space="preserve"> Jest to </w:t>
+      </w:r>
+      <w:r>
+        <w:t xml:space="preserve">aktualnie </w:t>
+      </w:r>
+      <w:r>
+        <w:t>najnowsza wersja systemu</w:t>
+      </w:r>
+      <w:r>
+        <w:t xml:space="preserve">. </w:t>
+      </w:r>
+      <w:r>
+        <w:t>Projekt „</w:t>
+      </w:r>
+      <w:r>
+        <w:t>Opracowanie aplikacji mobilnej wspomagającej prowadzenie turnieju szachowego</w:t>
+      </w:r>
+      <w:r>
+        <w:t xml:space="preserve">” przeznaczony jest na tablety o rozdzielczości około 10 cali. </w:t>
+      </w:r>
+      <w:r>
+        <w:t>Na jednej aktywności wyświetlanych jest dużo różnych informacji</w:t>
+      </w:r>
+      <w:r>
+        <w:t xml:space="preserve">. Aby użytkownikowi wygodnie się pracowało zalecana jest instalacja oprogramowania na większych urządzeniach mobilnych. </w:t>
+      </w:r>
+      <w:r>
+        <w:t xml:space="preserve">Do korzystania z aplikacji wymagana jest jej instalacja na tablecie, na którym będzie ona używana. </w:t>
+      </w:r>
+      <w:r>
+        <w:t xml:space="preserve">Po zainstalowaniu program jest gotowy do użycia, należy kliknąć na ikonę aplikacji na urządzeniu mobilnym. </w:t>
       </w:r>
     </w:p>
     <w:p>
       <w:pPr>
         <w:pStyle w:val="Tekstpods"/>
-        <w:numPr>
-          <w:ilvl w:val="0"/>
-          <w:numId w:val="34"/>
-        </w:numPr>
-        <w:ind w:left="709" w:hanging="357"/>
-      </w:pPr>
-      <w:r>
-        <w:t>wymagania sprzętowe i programowe,</w:t>
+        <w:ind w:firstLine="357"/>
+      </w:pPr>
+      <w:r>
+        <w:t xml:space="preserve">Pierwszym ekranem </w:t>
+      </w:r>
+      <w:r>
+        <w:t xml:space="preserve">(Rys.4.1) </w:t>
+      </w:r>
+      <w:r>
+        <w:t xml:space="preserve">jaki się </w:t>
+      </w:r>
+      <w:r>
+        <w:t>wyświetla</w:t>
+      </w:r>
+      <w:r>
+        <w:t xml:space="preserve"> po uruchomieniu </w:t>
+      </w:r>
+      <w:r>
+        <w:t>programu</w:t>
+      </w:r>
+      <w:r>
+        <w:t xml:space="preserve"> jest wybór zawodników do turnieju. </w:t>
       </w:r>
     </w:p>
     <w:p>
       <w:pPr>
         <w:pStyle w:val="Tekstpods"/>
-        <w:numPr>
-          <w:ilvl w:val="0"/>
-          <w:numId w:val="34"/>
-        </w:numPr>
-        <w:ind w:left="709" w:hanging="357"/>
-      </w:pPr>
-      <w:r>
-        <w:t>sposób instalacji,</w:t>
+        <w:ind w:firstLine="357"/>
+        <w:jc w:val="left"/>
+      </w:pPr>
+      <w:r>
+        <w:drawing>
+          <wp:inline distT="0" distB="0" distL="0" distR="0" wp14:anchorId="117FDA62" wp14:editId="70E99E5E">
+            <wp:extent cx="4788535" cy="2979216"/>
+            <wp:effectExtent l="0" t="0" r="0" b="0"/>
+            <wp:docPr id="1" name="Obraz 1"/>
+            <wp:cNvGraphicFramePr>
+              <a:graphicFrameLocks xmlns:a="http://schemas.openxmlformats.org/drawingml/2006/main" noChangeAspect="1"/>
+            </wp:cNvGraphicFramePr>
+            <a:graphic xmlns:a="http://schemas.openxmlformats.org/drawingml/2006/main">
+              <a:graphicData uri="http://schemas.openxmlformats.org/drawingml/2006/picture">
+                <pic:pic xmlns:pic="http://schemas.openxmlformats.org/drawingml/2006/picture">
+                  <pic:nvPicPr>
+                    <pic:cNvPr id="0" name=""/>
+                    <pic:cNvPicPr/>
+                  </pic:nvPicPr>
+                  <pic:blipFill>
+                    <a:blip r:embed="rId18"/>
+                    <a:stretch>
+                      <a:fillRect/>
+                    </a:stretch>
+                  </pic:blipFill>
+                  <pic:spPr>
+                    <a:xfrm>
+                      <a:off x="0" y="0"/>
+                      <a:ext cx="4788535" cy="2979216"/>
+                    </a:xfrm>
+                    <a:prstGeom prst="rect">
+                      <a:avLst/>
+                    </a:prstGeom>
+                  </pic:spPr>
+                </pic:pic>
+              </a:graphicData>
+            </a:graphic>
+          </wp:inline>
+        </w:drawing>
       </w:r>
     </w:p>
     <w:p>
       <w:pPr>
         <w:pStyle w:val="Tekstpods"/>
-        <w:numPr>
-          <w:ilvl w:val="0"/>
-          <w:numId w:val="34"/>
-        </w:numPr>
-        <w:ind w:left="709" w:hanging="357"/>
-      </w:pPr>
-      <w:r>
-        <w:t>sposób aktywacji,</w:t>
-      </w:r>
-    </w:p>
-    <w:p>
-      <w:pPr>
-        <w:pStyle w:val="Tekstpods"/>
-        <w:numPr>
-          <w:ilvl w:val="0"/>
-          <w:numId w:val="34"/>
-        </w:numPr>
-        <w:ind w:left="709" w:hanging="357"/>
-      </w:pPr>
-      <w:r>
-        <w:t>kategorie użytkowników,</w:t>
-      </w:r>
-    </w:p>
-    <w:p>
-      <w:pPr>
-        <w:pStyle w:val="Tekstpods"/>
-        <w:numPr>
-          <w:ilvl w:val="0"/>
-          <w:numId w:val="34"/>
-        </w:numPr>
-        <w:ind w:left="709" w:hanging="357"/>
-      </w:pPr>
-      <w:r>
-        <w:t>sposób obsługi,</w:t>
-      </w:r>
-    </w:p>
-    <w:p>
-      <w:pPr>
-        <w:pStyle w:val="Tekstpods"/>
-        <w:numPr>
-          <w:ilvl w:val="0"/>
-          <w:numId w:val="34"/>
-        </w:numPr>
-        <w:ind w:left="709" w:hanging="357"/>
-      </w:pPr>
-      <w:r>
-        <w:t>administracja systemem,</w:t>
-      </w:r>
-    </w:p>
-    <w:p>
-      <w:pPr>
-        <w:pStyle w:val="Tekstpods"/>
-        <w:numPr>
-          <w:ilvl w:val="0"/>
-          <w:numId w:val="34"/>
-        </w:numPr>
-        <w:ind w:left="709" w:hanging="357"/>
-      </w:pPr>
-      <w:r>
-        <w:t>kwestie bezpieczeństwa,</w:t>
-      </w:r>
-    </w:p>
-    <w:p>
-      <w:pPr>
-        <w:pStyle w:val="Tekstpods"/>
-        <w:numPr>
-          <w:ilvl w:val="0"/>
-          <w:numId w:val="34"/>
-        </w:numPr>
-        <w:ind w:left="709" w:hanging="357"/>
-      </w:pPr>
-      <w:r>
-        <w:t>przykład działania,</w:t>
-      </w:r>
-    </w:p>
-    <w:p>
-      <w:pPr>
-        <w:pStyle w:val="Tekstpods"/>
-        <w:numPr>
-          <w:ilvl w:val="0"/>
-          <w:numId w:val="34"/>
-        </w:numPr>
-        <w:ind w:left="709" w:hanging="357"/>
-      </w:pPr>
-      <w:r>
-        <w:t>scenariusze korzystania z systemu (ilustrowane zrzutami ekranu lub generowanymi dokumentami).</w:t>
-      </w:r>
-    </w:p>
-    <w:p>
-      <w:pPr>
-        <w:pStyle w:val="Tekstpods"/>
-        <w:sectPr>
-          <w:headerReference w:type="even" r:id="rId18"/>
-          <w:headerReference w:type="default" r:id="rId19"/>
-          <w:footnotePr>
-            <w:numRestart w:val="eachPage"/>
-          </w:footnotePr>
-          <w:pgSz w:w="11907" w:h="16840" w:code="9"/>
-          <w:pgMar w:top="2155" w:right="2778" w:bottom="2778" w:left="1814" w:header="1814" w:footer="1814" w:gutter="0"/>
-          <w:cols w:space="708"/>
-          <w:docGrid w:linePitch="326"/>
-        </w:sectPr>
-      </w:pPr>
-    </w:p>
-    <w:p>
-      <w:pPr>
-        <w:pStyle w:val="Tekstpods"/>
-      </w:pPr>
-    </w:p>
-    <w:p>
-      <w:pPr>
-        <w:pStyle w:val="Tekstpods"/>
-      </w:pPr>
-      <w:r>
-        <w:t>W całym</w:t>
-      </w:r>
-      <w:r>
-        <w:t xml:space="preserve"> dokumencie powinny znajdować się odniesienia do zawartych w nim ilustracji (Rys. 4.1)</w:t>
-      </w:r>
-      <w:r>
-        <w:t>.</w:t>
-      </w:r>
-      <w:r>
-        <w:t xml:space="preserve"> </w:t>
-      </w:r>
-    </w:p>
-    <w:tbl>
-      <w:tblPr>
-        <w:tblStyle w:val="Tabela-Siatka"/>
-        <w:tblW w:w="0" w:type="auto"/>
-        <w:tblLook w:val="04A0" w:firstRow="1" w:lastRow="0" w:firstColumn="1" w:lastColumn="0" w:noHBand="0" w:noVBand="1"/>
-      </w:tblPr>
-      <w:tblGrid>
-        <w:gridCol w:w="7702"/>
-      </w:tblGrid>
-      <w:tr>
-        <w:tc>
-          <w:tcPr>
-            <w:tcW w:w="7702" w:type="dxa"/>
-            <w:tcBorders>
-              <w:top w:val="nil"/>
-              <w:left w:val="nil"/>
-              <w:bottom w:val="nil"/>
-              <w:right w:val="nil"/>
-            </w:tcBorders>
-          </w:tcPr>
-          <w:p>
-            <w:pPr>
-              <w:pStyle w:val="Tekstpods"/>
-              <w:ind w:firstLine="0"/>
-              <w:jc w:val="center"/>
-            </w:pPr>
-            <w:r>
-              <w:rPr>
-                <w:noProof/>
-                <w:lang w:val="en-GB" w:eastAsia="en-GB"/>
-              </w:rPr>
-              <w:lastRenderedPageBreak/>
-              <w:drawing>
-                <wp:inline distT="0" distB="0" distL="0" distR="0" wp14:anchorId="74FAA9CC" wp14:editId="3D2B935C">
-                  <wp:extent cx="2800350" cy="2257425"/>
-                  <wp:effectExtent l="0" t="0" r="0" b="9525"/>
-                  <wp:docPr id="1" name="Obraz 1"/>
-                  <wp:cNvGraphicFramePr>
-                    <a:graphicFrameLocks xmlns:a="http://schemas.openxmlformats.org/drawingml/2006/main" noChangeAspect="1"/>
-                  </wp:cNvGraphicFramePr>
-                  <a:graphic xmlns:a="http://schemas.openxmlformats.org/drawingml/2006/main">
-                    <a:graphicData uri="http://schemas.openxmlformats.org/drawingml/2006/picture">
-                      <pic:pic xmlns:pic="http://schemas.openxmlformats.org/drawingml/2006/picture">
-                        <pic:nvPicPr>
-                          <pic:cNvPr id="1" name=""/>
-                          <pic:cNvPicPr/>
-                        </pic:nvPicPr>
-                        <pic:blipFill>
-                          <a:blip r:embed="rId20"/>
-                          <a:stretch>
-                            <a:fillRect/>
-                          </a:stretch>
-                        </pic:blipFill>
-                        <pic:spPr>
-                          <a:xfrm>
-                            <a:off x="0" y="0"/>
-                            <a:ext cx="2800350" cy="2257425"/>
-                          </a:xfrm>
-                          <a:prstGeom prst="rect">
-                            <a:avLst/>
-                          </a:prstGeom>
-                        </pic:spPr>
-                      </pic:pic>
-                    </a:graphicData>
-                  </a:graphic>
-                </wp:inline>
-              </w:drawing>
-            </w:r>
-          </w:p>
-        </w:tc>
-      </w:tr>
-      <w:tr>
-        <w:tc>
-          <w:tcPr>
-            <w:tcW w:w="7702" w:type="dxa"/>
-            <w:tcBorders>
-              <w:top w:val="nil"/>
-              <w:left w:val="nil"/>
-              <w:bottom w:val="nil"/>
-              <w:right w:val="nil"/>
-            </w:tcBorders>
-          </w:tcPr>
-          <w:p>
-            <w:pPr>
-              <w:pStyle w:val="Tekstpods"/>
-              <w:ind w:firstLine="0"/>
-              <w:jc w:val="center"/>
-              <w:rPr>
-                <w:noProof/>
-                <w:szCs w:val="24"/>
-              </w:rPr>
-            </w:pPr>
-            <w:r>
-              <w:rPr>
-                <w:noProof/>
-                <w:szCs w:val="24"/>
-              </w:rPr>
-              <w:t xml:space="preserve">Rys.4.1. </w:t>
-            </w:r>
-            <w:r>
-              <w:rPr>
-                <w:i/>
-                <w:noProof/>
-                <w:szCs w:val="24"/>
-              </w:rPr>
-              <w:t>Wykres przebiegu funkcji</w:t>
-            </w:r>
-          </w:p>
-        </w:tc>
-      </w:tr>
-    </w:tbl>
+        <w:ind w:firstLine="357"/>
+        <w:jc w:val="center"/>
+      </w:pPr>
+      <w:r>
+        <w:t xml:space="preserve">Rys.4.1. </w:t>
+      </w:r>
+      <w:r>
+        <w:rPr>
+          <w:i/>
+        </w:rPr>
+        <w:t>Wybór zawodników do turnieju</w:t>
+      </w:r>
+    </w:p>
     <w:p>
       <w:pPr>
         <w:pStyle w:val="Tekstpods"/>
         <w:ind w:firstLine="0"/>
       </w:pPr>
-    </w:p>
-    <w:p>
-      <w:pPr>
-        <w:overflowPunct/>
-        <w:autoSpaceDE/>
-        <w:autoSpaceDN/>
-        <w:adjustRightInd/>
-        <w:textAlignment w:val="auto"/>
-      </w:pPr>
-      <w:r>
-        <w:br w:type="page"/>
+      <w:r>
+        <w:lastRenderedPageBreak/>
+        <w:t xml:space="preserve">W </w:t>
+      </w:r>
+      <w:r>
+        <w:t xml:space="preserve">liście </w:t>
+      </w:r>
+      <w:r>
+        <w:t>znajdującej</w:t>
+      </w:r>
+      <w:r>
+        <w:t xml:space="preserve"> się po lewej stronie, zatytułowanej</w:t>
+      </w:r>
+      <w:r>
+        <w:t xml:space="preserve"> „Dostępni zawodnicy”</w:t>
+      </w:r>
+      <w:r>
+        <w:t xml:space="preserve"> istnieje możliwość zaznaczenia pojedynczego zawodnika</w:t>
+      </w:r>
+      <w:r>
+        <w:t xml:space="preserve"> lub wszystkich naraz. W</w:t>
+      </w:r>
+      <w:r>
+        <w:t xml:space="preserve">ybranych graczy należy dodać do listy, która leży po prawej stronie ekranu („Wybrani zawodnicy”). W niej znajdują się zawodnicy, którzy zostaną dodani do turnieju po kliknięciu przycisku „konfiguracja turnieju”. Z listy wybranych </w:t>
+      </w:r>
+      <w:r>
+        <w:t>uczestników</w:t>
+      </w:r>
+      <w:r>
+        <w:t xml:space="preserve"> również można przerzucić zawodników z powrotem do listy dostępnych graczy. Działa to na identycznej zasadzie jak w przypadku dodania zawodników z prawego do lewego panelu, jednakże nale</w:t>
+      </w:r>
+      <w:r>
+        <w:t>ży nacisnąć odpowiedni przycisk (lewa strzałka).</w:t>
+      </w:r>
+      <w:r>
+        <w:t xml:space="preserve"> </w:t>
       </w:r>
     </w:p>
     <w:p>
       <w:pPr>
         <w:pStyle w:val="Tekstpods"/>
-      </w:pPr>
+        <w:ind w:firstLine="357"/>
+      </w:pPr>
+      <w:r>
+        <w:t>Pod listą dostępnych szachistów znajdują się cztery przyciski o następujących funkcjach. Pierwszą z nich jest wyświetlanie informacji o zawodniku. Po otwarciu okienka istnieje możliwość zobaczenia wszystkich wiadomości na temat zaznaczonego zawodnika (Rys.4.2). Po prawej stronie widnieje przycisk, który służy do dodania gracza do systemu</w:t>
+      </w:r>
+      <w:r>
+        <w:t xml:space="preserve"> (Rys.4.3)</w:t>
+      </w:r>
+      <w:r>
+        <w:t xml:space="preserve">. </w:t>
+      </w:r>
+      <w:r>
+        <w:t>Dzięki niemu najpierw zawodnik zostanie dodany do bazy danych, a następnie wyświetlony zostanie w lewym panelu. Wymagane jest wypełnienie imienia, nazwiska oraz wybranie daty z kalendarza, który pokaże się po kliknięciu w tekst „Wprowadź datę”. Ranking polski oraz międzynarodowy moż</w:t>
+      </w:r>
+      <w:r>
+        <w:t>e pozostać pusty jeśli wprowadza</w:t>
+      </w:r>
+      <w:r>
+        <w:t>ny zawodnik go nie posiada. Aby potwierdzić dodanie nowego szach</w:t>
+      </w:r>
+      <w:r>
+        <w:t>isty należy nacisnąć przycisk „Z</w:t>
+      </w:r>
+      <w:r>
+        <w:t xml:space="preserve">atwierdź”, natomiast aby anulować i zamknąć okno trzeba użyć przycisku „Wyjdź” widniejącego w prawym, górnym rogu. Kolejną funkcją jest edycja gracza (Rys.4.4). Po zaznaczaniu jednego człowieka na liście dostępnych zawodników należy kliknąć w pole oznaczone tekstem „edytuj zawodnika”. Ukazane zostanie okno identyczne do poprzedniego, jednak w polu wypełnienia informacji o zawodniku zostaną </w:t>
+      </w:r>
+      <w:r>
+        <w:t>podstawione</w:t>
+      </w:r>
+      <w:r>
+        <w:t xml:space="preserve"> dane zaznaczonego gracza. Jeśli szachista nie posiada rankingu pokaże się informacja „Brak rankingu” w odpowiednim miejscu. Ostatnim przyciskiem widniejącym pod listą dostępnych zawodników jest „usuń zawodnika” (Rys.4.5). Nal</w:t>
+      </w:r>
+      <w:r>
+        <w:t>eży zaznaczyć dowolnych gracz</w:t>
+      </w:r>
+      <w:r>
+        <w:t xml:space="preserve"> oraz kliknąć na przycisk. W momencie wybrania jednego człowieka wyświetlona zostanie o nim informacja oraz zapytanie czy </w:t>
+      </w:r>
+      <w:r>
+        <w:lastRenderedPageBreak/>
+        <w:t xml:space="preserve">na pewno go usunąć. Jeśli zostanie zaznaczonych więcej pokaże się zapytanie czy na pewno usunąć bez wyświetlania informacji o </w:t>
+      </w:r>
+      <w:r>
+        <w:t>kasowanych</w:t>
+      </w:r>
+      <w:r>
+        <w:t xml:space="preserve"> zawodnikach. Kasacja </w:t>
+      </w:r>
+      <w:r>
+        <w:t>graczy</w:t>
+      </w:r>
+      <w:r>
+        <w:t xml:space="preserve"> oznacza wymazania ich z listy znajdującej się po lewej stronie i usunięcie z bazy danych. Należy więc z tej funkcji korzystać w sposób przemyślany.</w:t>
+      </w:r>
+    </w:p>
+    <w:p>
+      <w:pPr>
+        <w:pStyle w:val="Tekstpods"/>
+        <w:ind w:firstLine="357"/>
+        <w:jc w:val="left"/>
+      </w:pPr>
+      <w:r>
+        <w:drawing>
+          <wp:inline distT="0" distB="0" distL="0" distR="0" wp14:anchorId="68876DEF" wp14:editId="2E915D24">
+            <wp:extent cx="4788535" cy="2980690"/>
+            <wp:effectExtent l="0" t="0" r="0" b="0"/>
+            <wp:docPr id="4" name="Obraz 4"/>
+            <wp:cNvGraphicFramePr>
+              <a:graphicFrameLocks xmlns:a="http://schemas.openxmlformats.org/drawingml/2006/main" noChangeAspect="1"/>
+            </wp:cNvGraphicFramePr>
+            <a:graphic xmlns:a="http://schemas.openxmlformats.org/drawingml/2006/main">
+              <a:graphicData uri="http://schemas.openxmlformats.org/drawingml/2006/picture">
+                <pic:pic xmlns:pic="http://schemas.openxmlformats.org/drawingml/2006/picture">
+                  <pic:nvPicPr>
+                    <pic:cNvPr id="0" name=""/>
+                    <pic:cNvPicPr/>
+                  </pic:nvPicPr>
+                  <pic:blipFill>
+                    <a:blip r:embed="rId19"/>
+                    <a:stretch>
+                      <a:fillRect/>
+                    </a:stretch>
+                  </pic:blipFill>
+                  <pic:spPr>
+                    <a:xfrm>
+                      <a:off x="0" y="0"/>
+                      <a:ext cx="4788535" cy="2980690"/>
+                    </a:xfrm>
+                    <a:prstGeom prst="rect">
+                      <a:avLst/>
+                    </a:prstGeom>
+                  </pic:spPr>
+                </pic:pic>
+              </a:graphicData>
+            </a:graphic>
+          </wp:inline>
+        </w:drawing>
+      </w:r>
+    </w:p>
+    <w:p>
+      <w:pPr>
+        <w:pStyle w:val="Tekstpods"/>
+        <w:ind w:firstLine="357"/>
+        <w:jc w:val="center"/>
+      </w:pPr>
+      <w:r>
+        <w:t xml:space="preserve">Rys.4.2. </w:t>
+      </w:r>
+      <w:r>
+        <w:rPr>
+          <w:i/>
+        </w:rPr>
+        <w:t>Wyświetlanie informacji o zawodniku</w:t>
+      </w:r>
+    </w:p>
+    <w:p>
+      <w:pPr>
+        <w:pStyle w:val="Tekstpods"/>
+        <w:ind w:firstLine="357"/>
+      </w:pPr>
+    </w:p>
+    <w:p>
+      <w:pPr>
+        <w:pStyle w:val="Tekstpods"/>
+        <w:ind w:firstLine="357"/>
+        <w:jc w:val="left"/>
+      </w:pPr>
+      <w:r>
+        <w:lastRenderedPageBreak/>
+        <w:drawing>
+          <wp:inline distT="0" distB="0" distL="0" distR="0" wp14:anchorId="7DED1664" wp14:editId="0B80E7E0">
+            <wp:extent cx="4788535" cy="2976245"/>
+            <wp:effectExtent l="0" t="0" r="0" b="0"/>
+            <wp:docPr id="5" name="Obraz 5"/>
+            <wp:cNvGraphicFramePr>
+              <a:graphicFrameLocks xmlns:a="http://schemas.openxmlformats.org/drawingml/2006/main" noChangeAspect="1"/>
+            </wp:cNvGraphicFramePr>
+            <a:graphic xmlns:a="http://schemas.openxmlformats.org/drawingml/2006/main">
+              <a:graphicData uri="http://schemas.openxmlformats.org/drawingml/2006/picture">
+                <pic:pic xmlns:pic="http://schemas.openxmlformats.org/drawingml/2006/picture">
+                  <pic:nvPicPr>
+                    <pic:cNvPr id="0" name=""/>
+                    <pic:cNvPicPr/>
+                  </pic:nvPicPr>
+                  <pic:blipFill>
+                    <a:blip r:embed="rId20"/>
+                    <a:stretch>
+                      <a:fillRect/>
+                    </a:stretch>
+                  </pic:blipFill>
+                  <pic:spPr>
+                    <a:xfrm>
+                      <a:off x="0" y="0"/>
+                      <a:ext cx="4788535" cy="2976245"/>
+                    </a:xfrm>
+                    <a:prstGeom prst="rect">
+                      <a:avLst/>
+                    </a:prstGeom>
+                  </pic:spPr>
+                </pic:pic>
+              </a:graphicData>
+            </a:graphic>
+          </wp:inline>
+        </w:drawing>
+      </w:r>
+    </w:p>
+    <w:p>
+      <w:pPr>
+        <w:pStyle w:val="Tekstpods"/>
+        <w:ind w:firstLine="357"/>
+        <w:jc w:val="center"/>
+      </w:pPr>
+      <w:r>
+        <w:t xml:space="preserve">Rys.4.3. </w:t>
+      </w:r>
+      <w:r>
+        <w:rPr>
+          <w:i/>
+        </w:rPr>
+        <w:t>Dodanie zawodnika</w:t>
+      </w:r>
+    </w:p>
+    <w:p>
+      <w:pPr>
+        <w:pStyle w:val="Tekstpods"/>
+        <w:ind w:firstLine="357"/>
+        <w:jc w:val="left"/>
+      </w:pPr>
+      <w:r>
+        <w:drawing>
+          <wp:inline distT="0" distB="0" distL="0" distR="0" wp14:anchorId="2DACD1AF" wp14:editId="59F4F89F">
+            <wp:extent cx="4788535" cy="2978150"/>
+            <wp:effectExtent l="0" t="0" r="0" b="0"/>
+            <wp:docPr id="6" name="Obraz 6"/>
+            <wp:cNvGraphicFramePr>
+              <a:graphicFrameLocks xmlns:a="http://schemas.openxmlformats.org/drawingml/2006/main" noChangeAspect="1"/>
+            </wp:cNvGraphicFramePr>
+            <a:graphic xmlns:a="http://schemas.openxmlformats.org/drawingml/2006/main">
+              <a:graphicData uri="http://schemas.openxmlformats.org/drawingml/2006/picture">
+                <pic:pic xmlns:pic="http://schemas.openxmlformats.org/drawingml/2006/picture">
+                  <pic:nvPicPr>
+                    <pic:cNvPr id="0" name=""/>
+                    <pic:cNvPicPr/>
+                  </pic:nvPicPr>
+                  <pic:blipFill>
+                    <a:blip r:embed="rId21"/>
+                    <a:stretch>
+                      <a:fillRect/>
+                    </a:stretch>
+                  </pic:blipFill>
+                  <pic:spPr>
+                    <a:xfrm>
+                      <a:off x="0" y="0"/>
+                      <a:ext cx="4788535" cy="2978150"/>
+                    </a:xfrm>
+                    <a:prstGeom prst="rect">
+                      <a:avLst/>
+                    </a:prstGeom>
+                  </pic:spPr>
+                </pic:pic>
+              </a:graphicData>
+            </a:graphic>
+          </wp:inline>
+        </w:drawing>
+      </w:r>
+    </w:p>
+    <w:p>
+      <w:pPr>
+        <w:pStyle w:val="Tekstpods"/>
+        <w:ind w:firstLine="357"/>
+        <w:jc w:val="center"/>
+      </w:pPr>
+      <w:r>
+        <w:t xml:space="preserve">Rys.4.4. </w:t>
+      </w:r>
+      <w:r>
+        <w:rPr>
+          <w:i/>
+        </w:rPr>
+        <w:t>Edytowanie zawodnika</w:t>
+      </w:r>
+    </w:p>
+    <w:p>
+      <w:pPr>
+        <w:pStyle w:val="Tekstpods"/>
+        <w:ind w:firstLine="357"/>
+        <w:jc w:val="left"/>
+      </w:pPr>
+      <w:r>
+        <w:lastRenderedPageBreak/>
+        <w:drawing>
+          <wp:inline distT="0" distB="0" distL="0" distR="0" wp14:anchorId="51E26C51" wp14:editId="76623E5B">
+            <wp:extent cx="4788535" cy="2982595"/>
+            <wp:effectExtent l="0" t="0" r="0" b="8255"/>
+            <wp:docPr id="7" name="Obraz 7"/>
+            <wp:cNvGraphicFramePr>
+              <a:graphicFrameLocks xmlns:a="http://schemas.openxmlformats.org/drawingml/2006/main" noChangeAspect="1"/>
+            </wp:cNvGraphicFramePr>
+            <a:graphic xmlns:a="http://schemas.openxmlformats.org/drawingml/2006/main">
+              <a:graphicData uri="http://schemas.openxmlformats.org/drawingml/2006/picture">
+                <pic:pic xmlns:pic="http://schemas.openxmlformats.org/drawingml/2006/picture">
+                  <pic:nvPicPr>
+                    <pic:cNvPr id="0" name=""/>
+                    <pic:cNvPicPr/>
+                  </pic:nvPicPr>
+                  <pic:blipFill>
+                    <a:blip r:embed="rId22"/>
+                    <a:stretch>
+                      <a:fillRect/>
+                    </a:stretch>
+                  </pic:blipFill>
+                  <pic:spPr>
+                    <a:xfrm>
+                      <a:off x="0" y="0"/>
+                      <a:ext cx="4788535" cy="2982595"/>
+                    </a:xfrm>
+                    <a:prstGeom prst="rect">
+                      <a:avLst/>
+                    </a:prstGeom>
+                  </pic:spPr>
+                </pic:pic>
+              </a:graphicData>
+            </a:graphic>
+          </wp:inline>
+        </w:drawing>
+      </w:r>
+    </w:p>
+    <w:p>
+      <w:pPr>
+        <w:pStyle w:val="Tekstpods"/>
+        <w:ind w:firstLine="357"/>
+        <w:jc w:val="center"/>
+      </w:pPr>
+      <w:r>
+        <w:t xml:space="preserve">Rys.4.5. Usuwanie </w:t>
+      </w:r>
+      <w:r>
+        <w:rPr>
+          <w:i/>
+        </w:rPr>
+        <w:t>zawodnika</w:t>
+      </w:r>
+    </w:p>
+    <w:p>
+      <w:pPr>
+        <w:pStyle w:val="Tekstpods"/>
+        <w:ind w:firstLine="357"/>
+      </w:pPr>
+      <w:r>
+        <w:t xml:space="preserve">Aby przejść do następnego ekranu </w:t>
+      </w:r>
+      <w:r>
+        <w:t>(Rys.</w:t>
+      </w:r>
+      <w:r>
+        <w:t>4.6</w:t>
+      </w:r>
+      <w:r>
+        <w:t xml:space="preserve">) </w:t>
+      </w:r>
+      <w:r>
+        <w:t xml:space="preserve">należy wcisnąć przycisk „konfiguracja turnieju”. </w:t>
+      </w:r>
+      <w:r>
+        <w:t>Po prawej stronie wyświetlona zostanie lista wszystkich wybranych zawodników do turnieju wraz z rankingiem międzynarodowym oraz polskim. Z lewej strony  widnieją ustawienia zawodów. Pierwsza z nich to możliwość wyboru rund. W systemie szwajcarskich rundy wybierane są przez organizatorów rozgrywek. Niewłaściwy wybór może w negatywny sposób wpłynąć na rozstrzygnięcia turnieju. Do wyboru rundy istnieją dwie możliwości. Pierwsza z nich (domyślna) to wybranie standardowej liczby rund, która wyznaczana jest</w:t>
+      </w:r>
+      <w:r>
+        <w:t xml:space="preserve"> ze</w:t>
+      </w:r>
+      <w:r>
+        <w:t xml:space="preserve"> </w:t>
+      </w:r>
+      <w:r>
+        <w:t>wzoru</w:t>
+      </w:r>
+      <w:r>
+        <w:t xml:space="preserve"> 2.2. Druga to ręczne wpisanie liczby faz turnieju jednakże musi ona spełniać założenia określone wzorem 2.1. W przeciwnym wypadku zostanie wyświetlony komunikat informujący użytkownika o błędzie oraz z poprawnym zakresem liczby rund. Druga oraz trzecia opcja nie podlega zmianie i ma charakter informujący klienta o liczbie zawodników w turnieju oraz uszeregowaniu ich przed pierwszym kojarzeniem. Sortowanie to jest następujące. W pierwszej kolejności patrzy się na ranking międzynarodowy, kolejno na ranking polski, a na końcu uszeregowanie odbywa się kolejnością </w:t>
+      </w:r>
+      <w:r>
+        <w:lastRenderedPageBreak/>
+        <w:t>alfabetyczną</w:t>
+      </w:r>
+      <w:r>
+        <w:t>. Ostatnią rzeczą jaką można ustawić przy konfigurowaniu ustawień zawodów jest wybór metody przy jednakowych wynikach. Możliwości są dwie: metoda Buchholza oraz średni Buchholz.</w:t>
+      </w:r>
+    </w:p>
+    <w:p>
+      <w:pPr>
+        <w:pStyle w:val="Tekstpods"/>
+        <w:ind w:firstLine="357"/>
+        <w:jc w:val="left"/>
+      </w:pPr>
+      <w:r>
+        <w:drawing>
+          <wp:inline distT="0" distB="0" distL="0" distR="0" wp14:anchorId="2D4BF825" wp14:editId="567B7FC1">
+            <wp:extent cx="4788535" cy="2982595"/>
+            <wp:effectExtent l="0" t="0" r="0" b="8255"/>
+            <wp:docPr id="8" name="Obraz 8"/>
+            <wp:cNvGraphicFramePr>
+              <a:graphicFrameLocks xmlns:a="http://schemas.openxmlformats.org/drawingml/2006/main" noChangeAspect="1"/>
+            </wp:cNvGraphicFramePr>
+            <a:graphic xmlns:a="http://schemas.openxmlformats.org/drawingml/2006/main">
+              <a:graphicData uri="http://schemas.openxmlformats.org/drawingml/2006/picture">
+                <pic:pic xmlns:pic="http://schemas.openxmlformats.org/drawingml/2006/picture">
+                  <pic:nvPicPr>
+                    <pic:cNvPr id="0" name=""/>
+                    <pic:cNvPicPr/>
+                  </pic:nvPicPr>
+                  <pic:blipFill>
+                    <a:blip r:embed="rId23"/>
+                    <a:stretch>
+                      <a:fillRect/>
+                    </a:stretch>
+                  </pic:blipFill>
+                  <pic:spPr>
+                    <a:xfrm>
+                      <a:off x="0" y="0"/>
+                      <a:ext cx="4788535" cy="2982595"/>
+                    </a:xfrm>
+                    <a:prstGeom prst="rect">
+                      <a:avLst/>
+                    </a:prstGeom>
+                  </pic:spPr>
+                </pic:pic>
+              </a:graphicData>
+            </a:graphic>
+          </wp:inline>
+        </w:drawing>
+      </w:r>
+    </w:p>
+    <w:p>
+      <w:pPr>
+        <w:pStyle w:val="Tekstpods"/>
+        <w:ind w:firstLine="357"/>
+        <w:jc w:val="center"/>
+      </w:pPr>
+      <w:r>
+        <w:t xml:space="preserve">Rys.4.6. </w:t>
+      </w:r>
+      <w:r>
+        <w:rPr>
+          <w:i/>
+        </w:rPr>
+        <w:t>Konfiguracja turnieju</w:t>
+      </w:r>
+    </w:p>
+    <w:p>
+      <w:pPr>
+        <w:pStyle w:val="Tekstpods"/>
+        <w:ind w:firstLine="357"/>
+      </w:pPr>
+      <w:r>
+        <w:t xml:space="preserve">Po zakończeniu konfiguracji ustawień turnieju należy nacisnąć przycisk „rozpocznij turniej” znajdujący się w prawym, dolnym rogu. Po jego naciśnięciu ukaże się rezultat kojarzenia pierwszej rundy (Rys.4.7). </w:t>
+      </w:r>
+      <w:r>
+        <w:t>W nagłówku widnieje informacja o trwającej rundzie. Pierwsza kolumna to szachiści rozgrywający partię białym kolorem. Druga służy do wprowadzenia wy</w:t>
+      </w:r>
+      <w:r>
+        <w:t>niku. Trzecia to zawodnicy</w:t>
+      </w:r>
+      <w:r>
+        <w:t xml:space="preserve"> grający czarnym kolorem. Osoba zajmująca się przeprowadzaniem turnieju po zakończonej rundzie musi rozważnie wprowadzić wyniki klikając na listę rozwijaną przy danym meczu. Istnieją trzy możliwości rozstrzygnięcia wyniku spotkania. Gdy gracz, który gra białymi wygra  zostaje mu przypisany wynik „1-0”. W </w:t>
+      </w:r>
+      <w:r>
+        <w:t>przypadku jego porażki</w:t>
+      </w:r>
+      <w:r>
+        <w:t xml:space="preserve"> rezultat to „0-1”. Jeśli partia zakończy się remisem należy wybrać opcję „½-½”. Podczas wprowadzania wyników zwycięzca zostanie zaznaczony kolorem brązowym, przegrany – czerwonym, a remisujący zostaną poddani efektowi pochylenia (kursywa).  Po uzupełnieniu wszystkich </w:t>
+      </w:r>
+      <w:r>
+        <w:lastRenderedPageBreak/>
+        <w:t xml:space="preserve">wyników wymagane jest wciśnięcie przycisku „następna runda”  w celu kojarzeń drugiej rundy. Podczas trwania turnieju istnieje możliwość przeglądania wyników spotkań z poprzednich rund, aktualnej klasyfikacji oraz wyjścia z turnieju. W tym celu należy kliknąć na znak </w:t>
+      </w:r>
+      <w:r>
+        <w:t>menu (</w:t>
+      </w:r>
+      <w:r>
+        <w:t>trzy poziome kreski</w:t>
+      </w:r>
+      <w:r>
+        <w:t>)</w:t>
+      </w:r>
+      <w:r>
+        <w:t xml:space="preserve"> </w:t>
+      </w:r>
+      <w:r>
+        <w:t>znajdujący</w:t>
+      </w:r>
+      <w:r>
+        <w:t xml:space="preserve"> się w lewym, górnym rogu. Wyświetlone zostanie menu </w:t>
+      </w:r>
+      <w:r>
+        <w:t>nawigacyjne</w:t>
+      </w:r>
+      <w:r>
+        <w:t>. Aby zobaczyć wyniki jednej z poprzednich rund należy kliknąć na dany numer rundy. Po przejściu na tą stronę widać wszystkie mecze i wyniki danej rundy</w:t>
+      </w:r>
+      <w:r>
+        <w:t xml:space="preserve"> </w:t>
+      </w:r>
+      <w:r>
+        <w:t>(Rys.4.8)</w:t>
+      </w:r>
+      <w:r>
+        <w:t>. Chcąc zobaczyć wyniki po ostatniej skończonej rundzie w menu należy kliknąć w „Wyniki” (Rys.4.9). W ostatniej rundzie zamiast przycisku „następna runda” pokaże się przycisk „pokaż wyniki końcowe” informująca użytkownika, że dana runda jest rundą finalną. Po jej skończeniu ukazuje się strona z końcowymi wynikami (Rys.4.10). Wyświetlane zostaną pozycje danych zawodników w</w:t>
+      </w:r>
+      <w:r>
+        <w:t xml:space="preserve"> turnieju, liczbę punktów, którą</w:t>
+      </w:r>
+      <w:r>
+        <w:t xml:space="preserve"> zdobyli oraz wybrana metoda decydująca o kolejności miejsc. Po zakończeniu turnieju można przeglądać wyniki poszczególnych rund. Istnieją dwie możliwości </w:t>
+      </w:r>
+      <w:r>
+        <w:t>wyjścia</w:t>
+      </w:r>
+      <w:r>
+        <w:t xml:space="preserve"> z turnieju. Pierwszą z nich jest kliknięcie systemowej strzałki wstecz. Drugą opcją jest wyjście </w:t>
+      </w:r>
+      <w:r>
+        <w:t>z</w:t>
+      </w:r>
+      <w:r>
+        <w:t xml:space="preserve"> poziomu menu. Każdorazowa chęć wyjścia z turnieju wymaga potwierdzenia użytkownika w celu uniknięcia sytuacji przypadkowego </w:t>
+      </w:r>
+      <w:r>
+        <w:t>opuszczenia</w:t>
+      </w:r>
+      <w:r>
+        <w:t xml:space="preserve"> </w:t>
+      </w:r>
+      <w:bookmarkStart w:id="5" w:name="_GoBack"/>
+      <w:bookmarkEnd w:id="5"/>
+      <w:r>
+        <w:t>turnieju.</w:t>
+      </w:r>
+    </w:p>
+    <w:p>
+      <w:pPr>
+        <w:pStyle w:val="Tekstpods"/>
+        <w:ind w:firstLine="357"/>
+        <w:jc w:val="left"/>
+      </w:pPr>
+    </w:p>
+    <w:p>
+      <w:pPr>
+        <w:pStyle w:val="Tekstpods"/>
+        <w:ind w:firstLine="357"/>
+        <w:jc w:val="left"/>
+      </w:pPr>
+    </w:p>
+    <w:p>
+      <w:pPr>
+        <w:pStyle w:val="Tekstpods"/>
+        <w:ind w:firstLine="357"/>
+        <w:jc w:val="left"/>
+      </w:pPr>
+    </w:p>
+    <w:p>
+      <w:pPr>
+        <w:pStyle w:val="Tekstpods"/>
+        <w:ind w:firstLine="357"/>
+        <w:jc w:val="left"/>
+      </w:pPr>
+    </w:p>
+    <w:p>
+      <w:pPr>
+        <w:pStyle w:val="Tekstpods"/>
+        <w:ind w:firstLine="357"/>
+        <w:jc w:val="left"/>
+      </w:pPr>
+      <w:r>
+        <w:lastRenderedPageBreak/>
+        <w:drawing>
+          <wp:inline distT="0" distB="0" distL="0" distR="0" wp14:anchorId="2A395C49" wp14:editId="75961370">
+            <wp:extent cx="4788535" cy="2976245"/>
+            <wp:effectExtent l="0" t="0" r="0" b="0"/>
+            <wp:docPr id="9" name="Obraz 9"/>
+            <wp:cNvGraphicFramePr>
+              <a:graphicFrameLocks xmlns:a="http://schemas.openxmlformats.org/drawingml/2006/main" noChangeAspect="1"/>
+            </wp:cNvGraphicFramePr>
+            <a:graphic xmlns:a="http://schemas.openxmlformats.org/drawingml/2006/main">
+              <a:graphicData uri="http://schemas.openxmlformats.org/drawingml/2006/picture">
+                <pic:pic xmlns:pic="http://schemas.openxmlformats.org/drawingml/2006/picture">
+                  <pic:nvPicPr>
+                    <pic:cNvPr id="0" name=""/>
+                    <pic:cNvPicPr/>
+                  </pic:nvPicPr>
+                  <pic:blipFill>
+                    <a:blip r:embed="rId24"/>
+                    <a:stretch>
+                      <a:fillRect/>
+                    </a:stretch>
+                  </pic:blipFill>
+                  <pic:spPr>
+                    <a:xfrm>
+                      <a:off x="0" y="0"/>
+                      <a:ext cx="4788535" cy="2976245"/>
+                    </a:xfrm>
+                    <a:prstGeom prst="rect">
+                      <a:avLst/>
+                    </a:prstGeom>
+                  </pic:spPr>
+                </pic:pic>
+              </a:graphicData>
+            </a:graphic>
+          </wp:inline>
+        </w:drawing>
+      </w:r>
+    </w:p>
+    <w:p>
+      <w:pPr>
+        <w:pStyle w:val="Tekstpods"/>
+        <w:ind w:firstLine="357"/>
+        <w:jc w:val="center"/>
+      </w:pPr>
+      <w:r>
+        <w:t xml:space="preserve">Rys.4.7. </w:t>
+      </w:r>
+      <w:r>
+        <w:rPr>
+          <w:i/>
+        </w:rPr>
+        <w:t>Wpisywanie wyników meczów</w:t>
+      </w:r>
+    </w:p>
+    <w:p>
+      <w:pPr>
+        <w:pStyle w:val="Tekstpods"/>
+        <w:ind w:firstLine="357"/>
+        <w:jc w:val="left"/>
+      </w:pPr>
+      <w:r>
+        <w:drawing>
+          <wp:inline distT="0" distB="0" distL="0" distR="0" wp14:anchorId="19974A0F" wp14:editId="5C00E5B5">
+            <wp:extent cx="4788535" cy="2983230"/>
+            <wp:effectExtent l="0" t="0" r="0" b="7620"/>
+            <wp:docPr id="11" name="Obraz 11"/>
+            <wp:cNvGraphicFramePr>
+              <a:graphicFrameLocks xmlns:a="http://schemas.openxmlformats.org/drawingml/2006/main" noChangeAspect="1"/>
+            </wp:cNvGraphicFramePr>
+            <a:graphic xmlns:a="http://schemas.openxmlformats.org/drawingml/2006/main">
+              <a:graphicData uri="http://schemas.openxmlformats.org/drawingml/2006/picture">
+                <pic:pic xmlns:pic="http://schemas.openxmlformats.org/drawingml/2006/picture">
+                  <pic:nvPicPr>
+                    <pic:cNvPr id="0" name=""/>
+                    <pic:cNvPicPr/>
+                  </pic:nvPicPr>
+                  <pic:blipFill>
+                    <a:blip r:embed="rId25"/>
+                    <a:stretch>
+                      <a:fillRect/>
+                    </a:stretch>
+                  </pic:blipFill>
+                  <pic:spPr>
+                    <a:xfrm>
+                      <a:off x="0" y="0"/>
+                      <a:ext cx="4788535" cy="2983230"/>
+                    </a:xfrm>
+                    <a:prstGeom prst="rect">
+                      <a:avLst/>
+                    </a:prstGeom>
+                  </pic:spPr>
+                </pic:pic>
+              </a:graphicData>
+            </a:graphic>
+          </wp:inline>
+        </w:drawing>
+      </w:r>
+    </w:p>
+    <w:p>
+      <w:pPr>
+        <w:pStyle w:val="Tekstpods"/>
+        <w:ind w:firstLine="357"/>
+        <w:jc w:val="center"/>
+      </w:pPr>
+      <w:r>
+        <w:t xml:space="preserve">Rys.4.8. </w:t>
+      </w:r>
+      <w:r>
+        <w:rPr>
+          <w:i/>
+        </w:rPr>
+        <w:t>Przeglądanie wyników poprzednich rund</w:t>
+      </w:r>
+    </w:p>
+    <w:p>
+      <w:pPr>
+        <w:pStyle w:val="Tekstpods"/>
+        <w:ind w:firstLine="357"/>
+        <w:jc w:val="left"/>
+      </w:pPr>
+      <w:r>
+        <w:lastRenderedPageBreak/>
+        <w:drawing>
+          <wp:inline distT="0" distB="0" distL="0" distR="0" wp14:anchorId="163505E5" wp14:editId="0B2FF0B8">
+            <wp:extent cx="4788535" cy="2987040"/>
+            <wp:effectExtent l="0" t="0" r="0" b="3810"/>
+            <wp:docPr id="12" name="Obraz 12"/>
+            <wp:cNvGraphicFramePr>
+              <a:graphicFrameLocks xmlns:a="http://schemas.openxmlformats.org/drawingml/2006/main" noChangeAspect="1"/>
+            </wp:cNvGraphicFramePr>
+            <a:graphic xmlns:a="http://schemas.openxmlformats.org/drawingml/2006/main">
+              <a:graphicData uri="http://schemas.openxmlformats.org/drawingml/2006/picture">
+                <pic:pic xmlns:pic="http://schemas.openxmlformats.org/drawingml/2006/picture">
+                  <pic:nvPicPr>
+                    <pic:cNvPr id="0" name=""/>
+                    <pic:cNvPicPr/>
+                  </pic:nvPicPr>
+                  <pic:blipFill>
+                    <a:blip r:embed="rId26"/>
+                    <a:stretch>
+                      <a:fillRect/>
+                    </a:stretch>
+                  </pic:blipFill>
+                  <pic:spPr>
+                    <a:xfrm>
+                      <a:off x="0" y="0"/>
+                      <a:ext cx="4788535" cy="2987040"/>
+                    </a:xfrm>
+                    <a:prstGeom prst="rect">
+                      <a:avLst/>
+                    </a:prstGeom>
+                  </pic:spPr>
+                </pic:pic>
+              </a:graphicData>
+            </a:graphic>
+          </wp:inline>
+        </w:drawing>
+      </w:r>
+    </w:p>
+    <w:p>
+      <w:pPr>
+        <w:pStyle w:val="Tekstpods"/>
+        <w:ind w:firstLine="357"/>
+        <w:jc w:val="center"/>
+      </w:pPr>
+      <w:r>
+        <w:t xml:space="preserve">Rys.4.9. </w:t>
+      </w:r>
+      <w:r>
+        <w:rPr>
+          <w:i/>
+        </w:rPr>
+        <w:t>Przeglądanie wyników po ostatnio zakończonej rundzie</w:t>
+      </w:r>
+    </w:p>
+    <w:p>
+      <w:pPr>
+        <w:pStyle w:val="Tekstpods"/>
+        <w:ind w:firstLine="357"/>
+        <w:jc w:val="left"/>
+      </w:pPr>
+      <w:r>
+        <w:drawing>
+          <wp:inline distT="0" distB="0" distL="0" distR="0" wp14:anchorId="1A21E3E0" wp14:editId="212FD900">
+            <wp:extent cx="4788535" cy="2981325"/>
+            <wp:effectExtent l="0" t="0" r="0" b="9525"/>
+            <wp:docPr id="13" name="Obraz 13"/>
+            <wp:cNvGraphicFramePr>
+              <a:graphicFrameLocks xmlns:a="http://schemas.openxmlformats.org/drawingml/2006/main" noChangeAspect="1"/>
+            </wp:cNvGraphicFramePr>
+            <a:graphic xmlns:a="http://schemas.openxmlformats.org/drawingml/2006/main">
+              <a:graphicData uri="http://schemas.openxmlformats.org/drawingml/2006/picture">
+                <pic:pic xmlns:pic="http://schemas.openxmlformats.org/drawingml/2006/picture">
+                  <pic:nvPicPr>
+                    <pic:cNvPr id="0" name=""/>
+                    <pic:cNvPicPr/>
+                  </pic:nvPicPr>
+                  <pic:blipFill>
+                    <a:blip r:embed="rId27"/>
+                    <a:stretch>
+                      <a:fillRect/>
+                    </a:stretch>
+                  </pic:blipFill>
+                  <pic:spPr>
+                    <a:xfrm>
+                      <a:off x="0" y="0"/>
+                      <a:ext cx="4788535" cy="2981325"/>
+                    </a:xfrm>
+                    <a:prstGeom prst="rect">
+                      <a:avLst/>
+                    </a:prstGeom>
+                  </pic:spPr>
+                </pic:pic>
+              </a:graphicData>
+            </a:graphic>
+          </wp:inline>
+        </w:drawing>
+      </w:r>
+    </w:p>
+    <w:p>
+      <w:pPr>
+        <w:pStyle w:val="Tekstpods"/>
+        <w:ind w:firstLine="357"/>
+        <w:jc w:val="center"/>
+      </w:pPr>
+      <w:r>
+        <w:t xml:space="preserve">Rys.4.10. </w:t>
+      </w:r>
+      <w:r>
+        <w:rPr>
+          <w:i/>
+        </w:rPr>
+        <w:t>Wyświetlanie wyników końcowych</w:t>
+      </w:r>
     </w:p>
     <w:p>
       <w:pPr>
@@ -5020,8 +5731,8 @@
         <w:adjustRightInd/>
         <w:textAlignment w:val="auto"/>
         <w:sectPr>
-          <w:headerReference w:type="even" r:id="rId21"/>
-          <w:headerReference w:type="default" r:id="rId22"/>
+          <w:headerReference w:type="even" r:id="rId28"/>
+          <w:headerReference w:type="default" r:id="rId29"/>
           <w:footnotePr>
             <w:numRestart w:val="eachPage"/>
           </w:footnotePr>
@@ -5054,11 +5765,11 @@
       <w:pPr>
         <w:pStyle w:val="Nagwek1"/>
       </w:pPr>
-      <w:bookmarkStart w:id="5" w:name="_Toc526887089"/>
+      <w:bookmarkStart w:id="6" w:name="_Toc526887089"/>
       <w:r>
         <w:t>Specyfikacja wewnętrzna</w:t>
       </w:r>
-      <w:bookmarkEnd w:id="5"/>
+      <w:bookmarkEnd w:id="6"/>
     </w:p>
     <w:p>
       <w:pPr>
@@ -6474,8 +7185,8 @@
         <w:adjustRightInd/>
         <w:textAlignment w:val="auto"/>
         <w:sectPr>
-          <w:headerReference w:type="even" r:id="rId23"/>
-          <w:headerReference w:type="default" r:id="rId24"/>
+          <w:headerReference w:type="even" r:id="rId30"/>
+          <w:headerReference w:type="default" r:id="rId31"/>
           <w:footnotePr>
             <w:numRestart w:val="eachPage"/>
           </w:footnotePr>
@@ -6502,8 +7213,8 @@
     <w:p>
       <w:pPr>
         <w:sectPr>
-          <w:headerReference w:type="even" r:id="rId25"/>
-          <w:headerReference w:type="default" r:id="rId26"/>
+          <w:headerReference w:type="even" r:id="rId32"/>
+          <w:headerReference w:type="default" r:id="rId33"/>
           <w:footnotePr>
             <w:numRestart w:val="eachPage"/>
           </w:footnotePr>
@@ -6519,11 +7230,11 @@
       <w:pPr>
         <w:pStyle w:val="Nagwek1"/>
       </w:pPr>
-      <w:bookmarkStart w:id="6" w:name="_Toc526887090"/>
+      <w:bookmarkStart w:id="7" w:name="_Toc526887090"/>
       <w:r>
         <w:t>Weryfikacja i walidacja</w:t>
       </w:r>
-      <w:bookmarkEnd w:id="6"/>
+      <w:bookmarkEnd w:id="7"/>
     </w:p>
     <w:p>
       <w:pPr>
@@ -6627,7 +7338,7 @@
         <w:adjustRightInd/>
         <w:textAlignment w:val="auto"/>
         <w:sectPr>
-          <w:headerReference w:type="first" r:id="rId27"/>
+          <w:headerReference w:type="first" r:id="rId34"/>
           <w:footnotePr>
             <w:numRestart w:val="eachPage"/>
           </w:footnotePr>
@@ -6647,7 +7358,7 @@
         <w:adjustRightInd/>
         <w:textAlignment w:val="auto"/>
         <w:sectPr>
-          <w:headerReference w:type="even" r:id="rId28"/>
+          <w:headerReference w:type="even" r:id="rId35"/>
           <w:footnotePr>
             <w:numRestart w:val="eachPage"/>
           </w:footnotePr>
@@ -6680,11 +7391,11 @@
       <w:pPr>
         <w:pStyle w:val="Nagwek1"/>
       </w:pPr>
-      <w:bookmarkStart w:id="7" w:name="_Toc526887091"/>
+      <w:bookmarkStart w:id="8" w:name="_Toc526887091"/>
       <w:r>
         <w:t>Podsumowanie i wnioski</w:t>
       </w:r>
-      <w:bookmarkEnd w:id="7"/>
+      <w:bookmarkEnd w:id="8"/>
     </w:p>
     <w:p>
       <w:pPr>
@@ -6803,8 +7514,8 @@
         <w:adjustRightInd/>
         <w:textAlignment w:val="auto"/>
         <w:sectPr>
-          <w:headerReference w:type="even" r:id="rId29"/>
-          <w:headerReference w:type="default" r:id="rId30"/>
+          <w:headerReference w:type="even" r:id="rId36"/>
+          <w:headerReference w:type="default" r:id="rId37"/>
           <w:footnotePr>
             <w:numRestart w:val="eachPage"/>
           </w:footnotePr>
@@ -6824,8 +7535,8 @@
         <w:adjustRightInd/>
         <w:textAlignment w:val="auto"/>
         <w:sectPr>
-          <w:headerReference w:type="even" r:id="rId31"/>
-          <w:headerReference w:type="default" r:id="rId32"/>
+          <w:headerReference w:type="even" r:id="rId38"/>
+          <w:headerReference w:type="default" r:id="rId39"/>
           <w:footnotePr>
             <w:numRestart w:val="eachPage"/>
           </w:footnotePr>
@@ -6855,14 +7566,14 @@
         </w:numPr>
         <w:ind w:left="363"/>
       </w:pPr>
-      <w:bookmarkStart w:id="8" w:name="_Toc526887092"/>
+      <w:bookmarkStart w:id="9" w:name="_Toc526887092"/>
       <w:r>
         <w:t>B</w:t>
       </w:r>
       <w:r>
         <w:t>ibliografia</w:t>
       </w:r>
-      <w:bookmarkEnd w:id="8"/>
+      <w:bookmarkEnd w:id="9"/>
     </w:p>
     <w:tbl>
       <w:tblPr>
@@ -7231,14 +7942,14 @@
         </w:numPr>
         <w:ind w:left="363"/>
       </w:pPr>
-      <w:bookmarkStart w:id="9" w:name="_Toc526887093"/>
+      <w:bookmarkStart w:id="10" w:name="_Toc526887093"/>
       <w:r>
         <w:t xml:space="preserve">Spis </w:t>
       </w:r>
       <w:r>
         <w:t>skrótów i symboli</w:t>
       </w:r>
-      <w:bookmarkEnd w:id="9"/>
+      <w:bookmarkEnd w:id="10"/>
     </w:p>
     <w:tbl>
       <w:tblPr>
@@ -7473,8 +8184,6 @@
               <w:adjustRightInd/>
               <w:textAlignment w:val="auto"/>
             </w:pPr>
-            <w:bookmarkStart w:id="10" w:name="_GoBack"/>
-            <w:bookmarkEnd w:id="10"/>
           </w:p>
           <w:p>
             <w:pPr>
@@ -7731,9 +8440,9 @@
         </w:rPr>
         <w:alias w:val="Autor"/>
         <w:tag w:val=""/>
-        <w:id w:val="-2080356431"/>
+        <w:id w:val="-1323735537"/>
         <w:placeholder>
-          <w:docPart w:val="0639EBFC077A47D88BD8511CC92A58F6"/>
+          <w:docPart w:val="1F8F29D17AA7438D94C7E5E09DF9D504"/>
         </w:placeholder>
         <w:dataBinding w:prefixMappings="xmlns:ns0='http://purl.org/dc/elements/1.1/' xmlns:ns1='http://schemas.openxmlformats.org/package/2006/metadata/core-properties' " w:xpath="/ns1:coreProperties[1]/ns0:creator[1]" w:storeItemID="{6C3C8BC8-F283-45AE-878A-BAB7291924A1}"/>
         <w:text/>
@@ -7776,7 +8485,7 @@
         <w:rStyle w:val="Numerstrony"/>
         <w:noProof/>
       </w:rPr>
-      <w:t>19</w:t>
+      <w:t>25</w:t>
     </w:r>
     <w:r>
       <w:rPr>
@@ -7821,132 +8530,7 @@
         <w:rStyle w:val="Numerstrony"/>
         <w:noProof/>
       </w:rPr>
-      <w:t>20</w:t>
-    </w:r>
-    <w:r>
-      <w:rPr>
-        <w:rStyle w:val="Numerstrony"/>
-      </w:rPr>
-      <w:fldChar w:fldCharType="end"/>
-    </w:r>
-    <w:r>
-      <w:tab/>
-    </w:r>
-    <w:r>
-      <w:tab/>
-    </w:r>
-    <w:r>
-      <w:tab/>
-      <w:t>Specyfikacja zewnętrzna</w:t>
-    </w:r>
-  </w:p>
-</w:hdr>
-</file>
-
-<file path=word/header12.xml><?xml version="1.0" encoding="utf-8"?>
-<w:hdr xmlns:wpc="http://schemas.microsoft.com/office/word/2010/wordprocessingCanvas" xmlns:mc="http://schemas.openxmlformats.org/markup-compatibility/2006" xmlns:o="urn:schemas-microsoft-com:office:office" xmlns:r="http://schemas.openxmlformats.org/officeDocument/2006/relationships" xmlns:m="http://schemas.openxmlformats.org/officeDocument/2006/math" xmlns:v="urn:schemas-microsoft-com:vml" xmlns:wp14="http://schemas.microsoft.com/office/word/2010/wordprocessingDrawing" xmlns:wp="http://schemas.openxmlformats.org/drawingml/2006/wordprocessingDrawing" xmlns:w10="urn:schemas-microsoft-com:office:word" xmlns:w="http://schemas.openxmlformats.org/wordprocessingml/2006/main" xmlns:w14="http://schemas.microsoft.com/office/word/2010/wordml" xmlns:wpg="http://schemas.microsoft.com/office/word/2010/wordprocessingGroup" xmlns:wpi="http://schemas.microsoft.com/office/word/2010/wordprocessingInk" xmlns:wne="http://schemas.microsoft.com/office/word/2006/wordml" xmlns:wps="http://schemas.microsoft.com/office/word/2010/wordprocessingShape" mc:Ignorable="w14 wp14">
-  <w:p>
-    <w:pPr>
-      <w:pStyle w:val="Nagwek"/>
-    </w:pPr>
-    <w:sdt>
-      <w:sdtPr>
-        <w:rPr>
-          <w:rStyle w:val="Numerstrony"/>
-        </w:rPr>
-        <w:alias w:val="Autor"/>
-        <w:tag w:val=""/>
-        <w:id w:val="-1323735537"/>
-        <w:placeholder>
-          <w:docPart w:val="1F8F29D17AA7438D94C7E5E09DF9D504"/>
-        </w:placeholder>
-        <w:dataBinding w:prefixMappings="xmlns:ns0='http://purl.org/dc/elements/1.1/' xmlns:ns1='http://schemas.openxmlformats.org/package/2006/metadata/core-properties' " w:xpath="/ns1:coreProperties[1]/ns0:creator[1]" w:storeItemID="{6C3C8BC8-F283-45AE-878A-BAB7291924A1}"/>
-        <w:text/>
-      </w:sdtPr>
-      <w:sdtContent>
-        <w:r>
-          <w:rPr>
-            <w:rStyle w:val="Numerstrony"/>
-          </w:rPr>
-          <w:t>Imię i Nazwisko Autora</w:t>
-        </w:r>
-      </w:sdtContent>
-    </w:sdt>
-    <w:r>
-      <w:rPr>
-        <w:rStyle w:val="Numerstrony"/>
-      </w:rPr>
-      <w:tab/>
-    </w:r>
-    <w:r>
-      <w:rPr>
-        <w:rStyle w:val="Numerstrony"/>
-      </w:rPr>
-      <w:fldChar w:fldCharType="begin"/>
-    </w:r>
-    <w:r>
-      <w:rPr>
-        <w:rStyle w:val="Numerstrony"/>
-      </w:rPr>
-      <w:instrText xml:space="preserve"> PAGE </w:instrText>
-    </w:r>
-    <w:r>
-      <w:rPr>
-        <w:rStyle w:val="Numerstrony"/>
-      </w:rPr>
-      <w:fldChar w:fldCharType="separate"/>
-    </w:r>
-    <w:r>
-      <w:rPr>
-        <w:rStyle w:val="Numerstrony"/>
-        <w:noProof/>
-      </w:rPr>
-      <w:t>21</w:t>
-    </w:r>
-    <w:r>
-      <w:rPr>
-        <w:rStyle w:val="Numerstrony"/>
-      </w:rPr>
-      <w:fldChar w:fldCharType="end"/>
-    </w:r>
-  </w:p>
-</w:hdr>
-</file>
-
-<file path=word/header13.xml><?xml version="1.0" encoding="utf-8"?>
-<w:hdr xmlns:wpc="http://schemas.microsoft.com/office/word/2010/wordprocessingCanvas" xmlns:mc="http://schemas.openxmlformats.org/markup-compatibility/2006" xmlns:o="urn:schemas-microsoft-com:office:office" xmlns:r="http://schemas.openxmlformats.org/officeDocument/2006/relationships" xmlns:m="http://schemas.openxmlformats.org/officeDocument/2006/math" xmlns:v="urn:schemas-microsoft-com:vml" xmlns:wp14="http://schemas.microsoft.com/office/word/2010/wordprocessingDrawing" xmlns:wp="http://schemas.openxmlformats.org/drawingml/2006/wordprocessingDrawing" xmlns:w10="urn:schemas-microsoft-com:office:word" xmlns:w="http://schemas.openxmlformats.org/wordprocessingml/2006/main" xmlns:w14="http://schemas.microsoft.com/office/word/2010/wordml" xmlns:wpg="http://schemas.microsoft.com/office/word/2010/wordprocessingGroup" xmlns:wpi="http://schemas.microsoft.com/office/word/2010/wordprocessingInk" xmlns:wne="http://schemas.microsoft.com/office/word/2006/wordml" xmlns:wps="http://schemas.microsoft.com/office/word/2010/wordprocessingShape" mc:Ignorable="w14 wp14">
-  <w:p>
-    <w:pPr>
-      <w:pStyle w:val="Nagwek"/>
-      <w:tabs>
-        <w:tab w:val="left" w:pos="3075"/>
-        <w:tab w:val="left" w:pos="3969"/>
-      </w:tabs>
-    </w:pPr>
-    <w:r>
-      <w:rPr>
-        <w:rStyle w:val="Numerstrony"/>
-      </w:rPr>
-      <w:fldChar w:fldCharType="begin"/>
-    </w:r>
-    <w:r>
-      <w:rPr>
-        <w:rStyle w:val="Numerstrony"/>
-      </w:rPr>
-      <w:instrText xml:space="preserve"> PAGE </w:instrText>
-    </w:r>
-    <w:r>
-      <w:rPr>
-        <w:rStyle w:val="Numerstrony"/>
-      </w:rPr>
-      <w:fldChar w:fldCharType="separate"/>
-    </w:r>
-    <w:r>
-      <w:rPr>
-        <w:rStyle w:val="Numerstrony"/>
-        <w:noProof/>
-      </w:rPr>
-      <w:t>22</w:t>
+      <w:t>28</w:t>
     </w:r>
     <w:r>
       <w:rPr>
@@ -7968,7 +8552,7 @@
 </w:hdr>
 </file>
 
-<file path=word/header14.xml><?xml version="1.0" encoding="utf-8"?>
+<file path=word/header12.xml><?xml version="1.0" encoding="utf-8"?>
 <w:hdr xmlns:wpc="http://schemas.microsoft.com/office/word/2010/wordprocessingCanvas" xmlns:mc="http://schemas.openxmlformats.org/markup-compatibility/2006" xmlns:o="urn:schemas-microsoft-com:office:office" xmlns:r="http://schemas.openxmlformats.org/officeDocument/2006/relationships" xmlns:m="http://schemas.openxmlformats.org/officeDocument/2006/math" xmlns:v="urn:schemas-microsoft-com:vml" xmlns:wp14="http://schemas.microsoft.com/office/word/2010/wordprocessingDrawing" xmlns:wp="http://schemas.openxmlformats.org/drawingml/2006/wordprocessingDrawing" xmlns:w10="urn:schemas-microsoft-com:office:word" xmlns:w="http://schemas.openxmlformats.org/wordprocessingml/2006/main" xmlns:w14="http://schemas.microsoft.com/office/word/2010/wordml" xmlns:wpg="http://schemas.microsoft.com/office/word/2010/wordprocessingGroup" xmlns:wpi="http://schemas.microsoft.com/office/word/2010/wordprocessingInk" xmlns:wne="http://schemas.microsoft.com/office/word/2006/wordml" xmlns:wps="http://schemas.microsoft.com/office/word/2010/wordprocessingShape" mc:Ignorable="w14 wp14">
   <w:p>
     <w:pPr>
@@ -7981,7 +8565,7 @@
 </w:hdr>
 </file>
 
-<file path=word/header15.xml><?xml version="1.0" encoding="utf-8"?>
+<file path=word/header13.xml><?xml version="1.0" encoding="utf-8"?>
 <w:hdr xmlns:wpc="http://schemas.microsoft.com/office/word/2010/wordprocessingCanvas" xmlns:mc="http://schemas.openxmlformats.org/markup-compatibility/2006" xmlns:o="urn:schemas-microsoft-com:office:office" xmlns:r="http://schemas.openxmlformats.org/officeDocument/2006/relationships" xmlns:m="http://schemas.openxmlformats.org/officeDocument/2006/math" xmlns:v="urn:schemas-microsoft-com:vml" xmlns:wp14="http://schemas.microsoft.com/office/word/2010/wordprocessingDrawing" xmlns:wp="http://schemas.openxmlformats.org/drawingml/2006/wordprocessingDrawing" xmlns:w10="urn:schemas-microsoft-com:office:word" xmlns:w="http://schemas.openxmlformats.org/wordprocessingml/2006/main" xmlns:w14="http://schemas.microsoft.com/office/word/2010/wordml" xmlns:wpg="http://schemas.microsoft.com/office/word/2010/wordprocessingGroup" xmlns:wpi="http://schemas.microsoft.com/office/word/2010/wordprocessingInk" xmlns:wne="http://schemas.microsoft.com/office/word/2006/wordml" xmlns:wps="http://schemas.microsoft.com/office/word/2010/wordprocessingShape" mc:Ignorable="w14 wp14">
   <w:p>
     <w:pPr>
@@ -8013,7 +8597,7 @@
         <w:rStyle w:val="Numerstrony"/>
         <w:noProof/>
       </w:rPr>
-      <w:t>26</w:t>
+      <w:t>32</w:t>
     </w:r>
     <w:r>
       <w:rPr>
@@ -8033,7 +8617,7 @@
 </w:hdr>
 </file>
 
-<file path=word/header16.xml><?xml version="1.0" encoding="utf-8"?>
+<file path=word/header14.xml><?xml version="1.0" encoding="utf-8"?>
 <w:hdr xmlns:wpc="http://schemas.microsoft.com/office/word/2010/wordprocessingCanvas" xmlns:mc="http://schemas.openxmlformats.org/markup-compatibility/2006" xmlns:o="urn:schemas-microsoft-com:office:office" xmlns:r="http://schemas.openxmlformats.org/officeDocument/2006/relationships" xmlns:m="http://schemas.openxmlformats.org/officeDocument/2006/math" xmlns:v="urn:schemas-microsoft-com:vml" xmlns:wp14="http://schemas.microsoft.com/office/word/2010/wordprocessingDrawing" xmlns:wp="http://schemas.openxmlformats.org/drawingml/2006/wordprocessingDrawing" xmlns:w10="urn:schemas-microsoft-com:office:word" xmlns:w="http://schemas.openxmlformats.org/wordprocessingml/2006/main" xmlns:w14="http://schemas.microsoft.com/office/word/2010/wordml" xmlns:wpg="http://schemas.microsoft.com/office/word/2010/wordprocessingGroup" xmlns:wpi="http://schemas.microsoft.com/office/word/2010/wordprocessingInk" xmlns:wne="http://schemas.microsoft.com/office/word/2006/wordml" xmlns:wps="http://schemas.microsoft.com/office/word/2010/wordprocessingShape" mc:Ignorable="w14 wp14">
   <w:p>
     <w:pPr>
@@ -8091,7 +8675,7 @@
         <w:rStyle w:val="Numerstrony"/>
         <w:noProof/>
       </w:rPr>
-      <w:t>27</w:t>
+      <w:t>33</w:t>
     </w:r>
     <w:r>
       <w:rPr>
@@ -8103,7 +8687,7 @@
 </w:hdr>
 </file>
 
-<file path=word/header17.xml><?xml version="1.0" encoding="utf-8"?>
+<file path=word/header15.xml><?xml version="1.0" encoding="utf-8"?>
 <w:hdr xmlns:wpc="http://schemas.microsoft.com/office/word/2010/wordprocessingCanvas" xmlns:mc="http://schemas.openxmlformats.org/markup-compatibility/2006" xmlns:o="urn:schemas-microsoft-com:office:office" xmlns:r="http://schemas.openxmlformats.org/officeDocument/2006/relationships" xmlns:m="http://schemas.openxmlformats.org/officeDocument/2006/math" xmlns:v="urn:schemas-microsoft-com:vml" xmlns:wp14="http://schemas.microsoft.com/office/word/2010/wordprocessingDrawing" xmlns:wp="http://schemas.openxmlformats.org/drawingml/2006/wordprocessingDrawing" xmlns:w10="urn:schemas-microsoft-com:office:word" xmlns:w="http://schemas.openxmlformats.org/wordprocessingml/2006/main" xmlns:w14="http://schemas.microsoft.com/office/word/2010/wordml" xmlns:wpg="http://schemas.microsoft.com/office/word/2010/wordprocessingGroup" xmlns:wpi="http://schemas.microsoft.com/office/word/2010/wordprocessingInk" xmlns:wne="http://schemas.microsoft.com/office/word/2006/wordml" xmlns:wps="http://schemas.microsoft.com/office/word/2010/wordprocessingShape" mc:Ignorable="w14 wp14">
   <w:p>
     <w:pPr>
@@ -8116,7 +8700,7 @@
 </w:hdr>
 </file>
 
-<file path=word/header18.xml><?xml version="1.0" encoding="utf-8"?>
+<file path=word/header16.xml><?xml version="1.0" encoding="utf-8"?>
 <w:hdr xmlns:wpc="http://schemas.microsoft.com/office/word/2010/wordprocessingCanvas" xmlns:mc="http://schemas.openxmlformats.org/markup-compatibility/2006" xmlns:o="urn:schemas-microsoft-com:office:office" xmlns:r="http://schemas.openxmlformats.org/officeDocument/2006/relationships" xmlns:m="http://schemas.openxmlformats.org/officeDocument/2006/math" xmlns:v="urn:schemas-microsoft-com:vml" xmlns:wp14="http://schemas.microsoft.com/office/word/2010/wordprocessingDrawing" xmlns:wp="http://schemas.openxmlformats.org/drawingml/2006/wordprocessingDrawing" xmlns:w10="urn:schemas-microsoft-com:office:word" xmlns:w="http://schemas.openxmlformats.org/wordprocessingml/2006/main" xmlns:w14="http://schemas.microsoft.com/office/word/2010/wordml" xmlns:wpg="http://schemas.microsoft.com/office/word/2010/wordprocessingGroup" xmlns:wpi="http://schemas.microsoft.com/office/word/2010/wordprocessingInk" xmlns:wne="http://schemas.microsoft.com/office/word/2006/wordml" xmlns:wps="http://schemas.microsoft.com/office/word/2010/wordprocessingShape" mc:Ignorable="w14 wp14">
   <w:p>
     <w:pPr>
@@ -8148,7 +8732,7 @@
         <w:rStyle w:val="Numerstrony"/>
         <w:noProof/>
       </w:rPr>
-      <w:t>26</w:t>
+      <w:t>34</w:t>
     </w:r>
     <w:r>
       <w:rPr>
@@ -8168,7 +8752,7 @@
 </w:hdr>
 </file>
 
-<file path=word/header19.xml><?xml version="1.0" encoding="utf-8"?>
+<file path=word/header17.xml><?xml version="1.0" encoding="utf-8"?>
 <w:hdr xmlns:wpc="http://schemas.microsoft.com/office/word/2010/wordprocessingCanvas" xmlns:mc="http://schemas.openxmlformats.org/markup-compatibility/2006" xmlns:o="urn:schemas-microsoft-com:office:office" xmlns:r="http://schemas.openxmlformats.org/officeDocument/2006/relationships" xmlns:m="http://schemas.openxmlformats.org/officeDocument/2006/math" xmlns:v="urn:schemas-microsoft-com:vml" xmlns:wp14="http://schemas.microsoft.com/office/word/2010/wordprocessingDrawing" xmlns:wp="http://schemas.openxmlformats.org/drawingml/2006/wordprocessingDrawing" xmlns:w10="urn:schemas-microsoft-com:office:word" xmlns:w="http://schemas.openxmlformats.org/wordprocessingml/2006/main" xmlns:w14="http://schemas.microsoft.com/office/word/2010/wordml" xmlns:wpg="http://schemas.microsoft.com/office/word/2010/wordprocessingGroup" xmlns:wpi="http://schemas.microsoft.com/office/word/2010/wordprocessingInk" xmlns:wne="http://schemas.microsoft.com/office/word/2006/wordml" xmlns:wps="http://schemas.microsoft.com/office/word/2010/wordprocessingShape" mc:Ignorable="w14 wp14">
   <w:p>
     <w:pPr>
@@ -8200,7 +8784,7 @@
         <w:rStyle w:val="Numerstrony"/>
         <w:noProof/>
       </w:rPr>
-      <w:t>28</w:t>
+      <w:t>36</w:t>
     </w:r>
     <w:r>
       <w:rPr>
@@ -8220,26 +8804,7 @@
 </w:hdr>
 </file>
 
-<file path=word/header2.xml><?xml version="1.0" encoding="utf-8"?>
-<w:hdr xmlns:wpc="http://schemas.microsoft.com/office/word/2010/wordprocessingCanvas" xmlns:mc="http://schemas.openxmlformats.org/markup-compatibility/2006" xmlns:o="urn:schemas-microsoft-com:office:office" xmlns:r="http://schemas.openxmlformats.org/officeDocument/2006/relationships" xmlns:m="http://schemas.openxmlformats.org/officeDocument/2006/math" xmlns:v="urn:schemas-microsoft-com:vml" xmlns:wp14="http://schemas.microsoft.com/office/word/2010/wordprocessingDrawing" xmlns:wp="http://schemas.openxmlformats.org/drawingml/2006/wordprocessingDrawing" xmlns:w10="urn:schemas-microsoft-com:office:word" xmlns:w="http://schemas.openxmlformats.org/wordprocessingml/2006/main" xmlns:w14="http://schemas.microsoft.com/office/word/2010/wordml" xmlns:wpg="http://schemas.microsoft.com/office/word/2010/wordprocessingGroup" xmlns:wpi="http://schemas.microsoft.com/office/word/2010/wordprocessingInk" xmlns:wne="http://schemas.microsoft.com/office/word/2006/wordml" xmlns:wps="http://schemas.microsoft.com/office/word/2010/wordprocessingShape" mc:Ignorable="w14 wp14">
-  <w:p>
-    <w:pPr>
-      <w:pStyle w:val="Nagwek"/>
-      <w:pBdr>
-        <w:bottom w:val="none" w:sz="0" w:space="0" w:color="auto"/>
-      </w:pBdr>
-    </w:pPr>
-    <w:r>
-      <w:rPr>
-        <w:rStyle w:val="Numerstrony"/>
-      </w:rPr>
-      <w:tab/>
-    </w:r>
-  </w:p>
-</w:hdr>
-</file>
-
-<file path=word/header20.xml><?xml version="1.0" encoding="utf-8"?>
+<file path=word/header18.xml><?xml version="1.0" encoding="utf-8"?>
 <w:hdr xmlns:wpc="http://schemas.microsoft.com/office/word/2010/wordprocessingCanvas" xmlns:mc="http://schemas.openxmlformats.org/markup-compatibility/2006" xmlns:o="urn:schemas-microsoft-com:office:office" xmlns:r="http://schemas.openxmlformats.org/officeDocument/2006/relationships" xmlns:m="http://schemas.openxmlformats.org/officeDocument/2006/math" xmlns:v="urn:schemas-microsoft-com:vml" xmlns:wp14="http://schemas.microsoft.com/office/word/2010/wordprocessingDrawing" xmlns:wp="http://schemas.openxmlformats.org/drawingml/2006/wordprocessingDrawing" xmlns:w10="urn:schemas-microsoft-com:office:word" xmlns:w="http://schemas.openxmlformats.org/wordprocessingml/2006/main" xmlns:w14="http://schemas.microsoft.com/office/word/2010/wordml" xmlns:wpg="http://schemas.microsoft.com/office/word/2010/wordprocessingGroup" xmlns:wpi="http://schemas.microsoft.com/office/word/2010/wordprocessingInk" xmlns:wne="http://schemas.microsoft.com/office/word/2006/wordml" xmlns:wps="http://schemas.microsoft.com/office/word/2010/wordprocessingShape" mc:Ignorable="w14 wp14">
   <w:p>
     <w:pPr>
@@ -8297,7 +8862,7 @@
         <w:rStyle w:val="Numerstrony"/>
         <w:noProof/>
       </w:rPr>
-      <w:t>29</w:t>
+      <w:t>35</w:t>
     </w:r>
     <w:r>
       <w:rPr>
@@ -8309,7 +8874,7 @@
 </w:hdr>
 </file>
 
-<file path=word/header21.xml><?xml version="1.0" encoding="utf-8"?>
+<file path=word/header19.xml><?xml version="1.0" encoding="utf-8"?>
 <w:hdr xmlns:wpc="http://schemas.microsoft.com/office/word/2010/wordprocessingCanvas" xmlns:mc="http://schemas.openxmlformats.org/markup-compatibility/2006" xmlns:o="urn:schemas-microsoft-com:office:office" xmlns:r="http://schemas.openxmlformats.org/officeDocument/2006/relationships" xmlns:m="http://schemas.openxmlformats.org/officeDocument/2006/math" xmlns:v="urn:schemas-microsoft-com:vml" xmlns:wp14="http://schemas.microsoft.com/office/word/2010/wordprocessingDrawing" xmlns:wp="http://schemas.openxmlformats.org/drawingml/2006/wordprocessingDrawing" xmlns:w10="urn:schemas-microsoft-com:office:word" xmlns:w="http://schemas.openxmlformats.org/wordprocessingml/2006/main" xmlns:w14="http://schemas.microsoft.com/office/word/2010/wordml" xmlns:wpg="http://schemas.microsoft.com/office/word/2010/wordprocessingGroup" xmlns:wpi="http://schemas.microsoft.com/office/word/2010/wordprocessingInk" xmlns:wne="http://schemas.microsoft.com/office/word/2006/wordml" xmlns:wps="http://schemas.microsoft.com/office/word/2010/wordprocessingShape" mc:Ignorable="w14 wp14">
   <w:p>
     <w:pPr>
@@ -8341,7 +8906,7 @@
         <w:rStyle w:val="Numerstrony"/>
         <w:noProof/>
       </w:rPr>
-      <w:t>ii</w:t>
+      <w:t>iv</w:t>
     </w:r>
     <w:r>
       <w:rPr>
@@ -8357,7 +8922,26 @@
 </w:hdr>
 </file>
 
-<file path=word/header22.xml><?xml version="1.0" encoding="utf-8"?>
+<file path=word/header2.xml><?xml version="1.0" encoding="utf-8"?>
+<w:hdr xmlns:wpc="http://schemas.microsoft.com/office/word/2010/wordprocessingCanvas" xmlns:mc="http://schemas.openxmlformats.org/markup-compatibility/2006" xmlns:o="urn:schemas-microsoft-com:office:office" xmlns:r="http://schemas.openxmlformats.org/officeDocument/2006/relationships" xmlns:m="http://schemas.openxmlformats.org/officeDocument/2006/math" xmlns:v="urn:schemas-microsoft-com:vml" xmlns:wp14="http://schemas.microsoft.com/office/word/2010/wordprocessingDrawing" xmlns:wp="http://schemas.openxmlformats.org/drawingml/2006/wordprocessingDrawing" xmlns:w10="urn:schemas-microsoft-com:office:word" xmlns:w="http://schemas.openxmlformats.org/wordprocessingml/2006/main" xmlns:w14="http://schemas.microsoft.com/office/word/2010/wordml" xmlns:wpg="http://schemas.microsoft.com/office/word/2010/wordprocessingGroup" xmlns:wpi="http://schemas.microsoft.com/office/word/2010/wordprocessingInk" xmlns:wne="http://schemas.microsoft.com/office/word/2006/wordml" xmlns:wps="http://schemas.microsoft.com/office/word/2010/wordprocessingShape" mc:Ignorable="w14 wp14">
+  <w:p>
+    <w:pPr>
+      <w:pStyle w:val="Nagwek"/>
+      <w:pBdr>
+        <w:bottom w:val="none" w:sz="0" w:space="0" w:color="auto"/>
+      </w:pBdr>
+    </w:pPr>
+    <w:r>
+      <w:rPr>
+        <w:rStyle w:val="Numerstrony"/>
+      </w:rPr>
+      <w:tab/>
+    </w:r>
+  </w:p>
+</w:hdr>
+</file>
+
+<file path=word/header20.xml><?xml version="1.0" encoding="utf-8"?>
 <w:hdr xmlns:wpc="http://schemas.microsoft.com/office/word/2010/wordprocessingCanvas" xmlns:mc="http://schemas.openxmlformats.org/markup-compatibility/2006" xmlns:o="urn:schemas-microsoft-com:office:office" xmlns:r="http://schemas.openxmlformats.org/officeDocument/2006/relationships" xmlns:m="http://schemas.openxmlformats.org/officeDocument/2006/math" xmlns:v="urn:schemas-microsoft-com:vml" xmlns:wp14="http://schemas.microsoft.com/office/word/2010/wordprocessingDrawing" xmlns:wp="http://schemas.openxmlformats.org/drawingml/2006/wordprocessingDrawing" xmlns:w10="urn:schemas-microsoft-com:office:word" xmlns:w="http://schemas.openxmlformats.org/wordprocessingml/2006/main" xmlns:w14="http://schemas.microsoft.com/office/word/2010/wordml" xmlns:wpg="http://schemas.microsoft.com/office/word/2010/wordprocessingGroup" xmlns:wpi="http://schemas.microsoft.com/office/word/2010/wordprocessingInk" xmlns:wne="http://schemas.microsoft.com/office/word/2006/wordml" xmlns:wps="http://schemas.microsoft.com/office/word/2010/wordprocessingShape" mc:Ignorable="w14 wp14">
   <w:p>
     <w:pPr>
@@ -8392,7 +8976,7 @@
         <w:rStyle w:val="Numerstrony"/>
         <w:noProof/>
       </w:rPr>
-      <w:t>i</w:t>
+      <w:t>v</w:t>
     </w:r>
     <w:r>
       <w:rPr>
@@ -8569,7 +9153,56 @@
 
 <file path=word/header9.xml><?xml version="1.0" encoding="utf-8"?>
 <w:hdr xmlns:wpc="http://schemas.microsoft.com/office/word/2010/wordprocessingCanvas" xmlns:mc="http://schemas.openxmlformats.org/markup-compatibility/2006" xmlns:o="urn:schemas-microsoft-com:office:office" xmlns:r="http://schemas.openxmlformats.org/officeDocument/2006/relationships" xmlns:m="http://schemas.openxmlformats.org/officeDocument/2006/math" xmlns:v="urn:schemas-microsoft-com:vml" xmlns:wp14="http://schemas.microsoft.com/office/word/2010/wordprocessingDrawing" xmlns:wp="http://schemas.openxmlformats.org/drawingml/2006/wordprocessingDrawing" xmlns:w10="urn:schemas-microsoft-com:office:word" xmlns:w="http://schemas.openxmlformats.org/wordprocessingml/2006/main" xmlns:w14="http://schemas.microsoft.com/office/word/2010/wordml" xmlns:wpg="http://schemas.microsoft.com/office/word/2010/wordprocessingGroup" xmlns:wpi="http://schemas.microsoft.com/office/word/2010/wordprocessingInk" xmlns:wne="http://schemas.microsoft.com/office/word/2006/wordml" xmlns:wps="http://schemas.microsoft.com/office/word/2010/wordprocessingShape" mc:Ignorable="w14 wp14">
-  <w:p/>
+  <w:p>
+    <w:pPr>
+      <w:pStyle w:val="Nagwek"/>
+      <w:tabs>
+        <w:tab w:val="left" w:pos="3075"/>
+        <w:tab w:val="left" w:pos="3969"/>
+      </w:tabs>
+    </w:pPr>
+    <w:r>
+      <w:rPr>
+        <w:rStyle w:val="Numerstrony"/>
+      </w:rPr>
+      <w:fldChar w:fldCharType="begin"/>
+    </w:r>
+    <w:r>
+      <w:rPr>
+        <w:rStyle w:val="Numerstrony"/>
+      </w:rPr>
+      <w:instrText xml:space="preserve"> PAGE </w:instrText>
+    </w:r>
+    <w:r>
+      <w:rPr>
+        <w:rStyle w:val="Numerstrony"/>
+      </w:rPr>
+      <w:fldChar w:fldCharType="separate"/>
+    </w:r>
+    <w:r>
+      <w:rPr>
+        <w:rStyle w:val="Numerstrony"/>
+        <w:noProof/>
+      </w:rPr>
+      <w:t>26</w:t>
+    </w:r>
+    <w:r>
+      <w:rPr>
+        <w:rStyle w:val="Numerstrony"/>
+      </w:rPr>
+      <w:fldChar w:fldCharType="end"/>
+    </w:r>
+    <w:r>
+      <w:tab/>
+    </w:r>
+    <w:r>
+      <w:tab/>
+    </w:r>
+    <w:r>
+      <w:tab/>
+      <w:t>Specyfikacja zewnętrzna</w:t>
+    </w:r>
+  </w:p>
 </w:hdr>
 </file>
 
@@ -14049,35 +14682,6 @@
       </w:docPartPr>
       <w:docPartBody>
         <w:p>
-          <w:r>
-            <w:rPr>
-              <w:rStyle w:val="Tekstzastpczy"/>
-            </w:rPr>
-            <w:t>[Autor]</w:t>
-          </w:r>
-        </w:p>
-      </w:docPartBody>
-    </w:docPart>
-    <w:docPart>
-      <w:docPartPr>
-        <w:name w:val="0639EBFC077A47D88BD8511CC92A58F6"/>
-        <w:category>
-          <w:name w:val="Ogólne"/>
-          <w:gallery w:val="placeholder"/>
-        </w:category>
-        <w:types>
-          <w:type w:val="bbPlcHdr"/>
-        </w:types>
-        <w:behaviors>
-          <w:behavior w:val="content"/>
-        </w:behaviors>
-        <w:guid w:val="{A334A7D0-917B-441A-B3E8-3990094BABB1}"/>
-      </w:docPartPr>
-      <w:docPartBody>
-        <w:p>
-          <w:pPr>
-            <w:pStyle w:val="0639EBFC077A47D88BD8511CC92A58F6"/>
-          </w:pPr>
           <w:r>
             <w:rPr>
               <w:rStyle w:val="Tekstzastpczy"/>
@@ -14283,6 +14887,7 @@
   </w:compat>
   <w:rsids>
     <w:rsidRoot w:val="003A48C4"/>
+    <w:rsid w:val="002250EA"/>
     <w:rsid w:val="002B0504"/>
     <w:rsid w:val="003A48C4"/>
     <w:rsid w:val="003D2EC0"/>
@@ -14303,6 +14908,7 @@
     <w:rsid w:val="00D0419D"/>
     <w:rsid w:val="00D24176"/>
     <w:rsid w:val="00D31635"/>
+    <w:rsid w:val="00DD4D49"/>
     <w:rsid w:val="00E103A7"/>
     <w:rsid w:val="00EE4444"/>
     <w:rsid w:val="00FE44C0"/>
@@ -14519,7 +15125,7 @@
     <w:basedOn w:val="Domylnaczcionkaakapitu"/>
     <w:uiPriority w:val="99"/>
     <w:semiHidden/>
-    <w:rsid w:val="00D31635"/>
+    <w:rsid w:val="00DD4D49"/>
     <w:rPr>
       <w:color w:val="808080"/>
     </w:rPr>
@@ -14808,7 +15414,7 @@
     <w:basedOn w:val="Domylnaczcionkaakapitu"/>
     <w:uiPriority w:val="99"/>
     <w:semiHidden/>
-    <w:rsid w:val="00D31635"/>
+    <w:rsid w:val="00DD4D49"/>
     <w:rPr>
       <w:color w:val="808080"/>
     </w:rPr>
@@ -15230,7 +15836,7 @@
 </file>
 
 <file path=customXml/itemProps1.xml><?xml version="1.0" encoding="utf-8"?>
-<ds:datastoreItem xmlns:ds="http://schemas.openxmlformats.org/officeDocument/2006/customXml" ds:itemID="{82E4F941-85C8-4A7F-A4B8-99E104C709BF}">
+<ds:datastoreItem xmlns:ds="http://schemas.openxmlformats.org/officeDocument/2006/customXml" ds:itemID="{FAE116E4-1E27-4265-B52C-5B696853EEFE}">
   <ds:schemaRefs>
     <ds:schemaRef ds:uri="http://schemas.openxmlformats.org/officeDocument/2006/bibliography"/>
   </ds:schemaRefs>

</xml_diff>

<commit_message>
tested app, finished chapter no.6 and started no.7
</commit_message>
<xml_diff>
--- a/Praca inżynierska makieta live.docx
+++ b/Praca inżynierska makieta live.docx
@@ -378,18 +378,8 @@
           <w:sz w:val="28"/>
           <w:szCs w:val="28"/>
         </w:rPr>
-        <w:t xml:space="preserve">Adam </w:t>
-      </w:r>
-      <w:proofErr w:type="spellStart"/>
-      <w:r>
-        <w:rPr>
-          <w:rFonts w:ascii="Arial" w:hAnsi="Arial" w:cs="Arial"/>
-          <w:sz w:val="28"/>
-          <w:szCs w:val="28"/>
-        </w:rPr>
-        <w:t>Kincel</w:t>
-      </w:r>
-      <w:proofErr w:type="spellEnd"/>
+        <w:t>Adam Kincel</w:t>
+      </w:r>
     </w:p>
     <w:p>
       <w:pPr>
@@ -934,6 +924,7 @@
           <w:dataBinding w:prefixMappings="xmlns:ns0='http://purl.org/dc/elements/1.1/' xmlns:ns1='http://schemas.openxmlformats.org/package/2006/metadata/core-properties' " w:xpath="/ns1:coreProperties[1]/ns0:title[1]" w:storeItemID="{6C3C8BC8-F283-45AE-878A-BAB7291924A1}"/>
           <w:text/>
         </w:sdtPr>
+        <w:sdtEndPr/>
         <w:sdtContent>
           <w:r>
             <w:t>Opracowanie aplikacji mobilnej wspomagającej prowadzenie turnieju szachowego</w:t>
@@ -1497,7 +1488,19 @@
           <w:rPr>
             <w:rStyle w:val="Hipercze"/>
           </w:rPr>
-          <w:t>Wymagania i narzędzia</w:t>
+          <w:t>Wymagania i n</w:t>
+        </w:r>
+        <w:r>
+          <w:rPr>
+            <w:rStyle w:val="Hipercze"/>
+          </w:rPr>
+          <w:t>a</w:t>
+        </w:r>
+        <w:r>
+          <w:rPr>
+            <w:rStyle w:val="Hipercze"/>
+          </w:rPr>
+          <w:t>rzędzia</w:t>
         </w:r>
         <w:r>
           <w:rPr>
@@ -1576,19 +1579,7 @@
           <w:rPr>
             <w:rStyle w:val="Hipercze"/>
           </w:rPr>
-          <w:t>Specyfika</w:t>
-        </w:r>
-        <w:r>
-          <w:rPr>
-            <w:rStyle w:val="Hipercze"/>
-          </w:rPr>
-          <w:t>c</w:t>
-        </w:r>
-        <w:r>
-          <w:rPr>
-            <w:rStyle w:val="Hipercze"/>
-          </w:rPr>
-          <w:t>ja zewnętrzna</w:t>
+          <w:t>Specyfikacja zewnętrzna</w:t>
         </w:r>
         <w:r>
           <w:rPr>
@@ -2292,15 +2283,7 @@
         <w:t xml:space="preserve">zasadami </w:t>
       </w:r>
       <w:r>
-        <w:t xml:space="preserve">poruszania się bierek oraz nie jest atakowany przez żadną z figur bądź </w:t>
-      </w:r>
-      <w:proofErr w:type="spellStart"/>
-      <w:r>
-        <w:t>piona</w:t>
-      </w:r>
-      <w:proofErr w:type="spellEnd"/>
-      <w:r>
-        <w:t xml:space="preserve">, </w:t>
+        <w:t xml:space="preserve">poruszania się bierek oraz nie jest atakowany przez żadną z figur bądź piona, </w:t>
       </w:r>
     </w:p>
     <w:p>
@@ -2361,27 +2344,17 @@
       <w:r>
         <w:t xml:space="preserve"> </w:t>
       </w:r>
-      <w:proofErr w:type="spellStart"/>
       <w:r>
         <w:t>Chosrow</w:t>
       </w:r>
       <w:r>
         <w:t>i</w:t>
       </w:r>
-      <w:proofErr w:type="spellEnd"/>
-      <w:r>
-        <w:t xml:space="preserve"> I </w:t>
-      </w:r>
-      <w:proofErr w:type="spellStart"/>
-      <w:r>
-        <w:t>Anoszirwan</w:t>
-      </w:r>
-      <w:r>
-        <w:t>owi</w:t>
-      </w:r>
-      <w:proofErr w:type="spellEnd"/>
-      <w:r>
-        <w:t xml:space="preserve">. Warto zaznaczyć, że już wtedy zasady gry były ściśle określone. Po opanowaniu Persji przez Arabów oraz pojawieniu się rozrywki w Europie nastąpiły kolejne ewolucje szachów, które przypominają współczesną grę (wprowadzono pojęcia takie jak: roszada, mat czy promocja). </w:t>
+      <w:r>
+        <w:t xml:space="preserve"> I Anoszirwan</w:t>
+      </w:r>
+      <w:r>
+        <w:t xml:space="preserve">owi. Warto zaznaczyć, że już wtedy zasady gry były ściśle określone. Po opanowaniu Persji przez Arabów oraz pojawieniu się rozrywki w Europie nastąpiły kolejne ewolucje szachów, które przypominają współczesną grę (wprowadzono pojęcia takie jak: roszada, mat czy promocja). </w:t>
       </w:r>
       <w:r>
         <w:t xml:space="preserve">W epoce Odrodzenia szachy zyskały na dużej popularności. Głównie w Hiszpanii oraz Włoszech na przełomie XVI i XVII wieku nastąpił tak zwany „złoty  okres” szachów. Powstawały pierwsze podręczniki do nauki oraz analizy gry, </w:t>
@@ -2397,109 +2370,56 @@
       <w:r>
         <w:t xml:space="preserve">W 1989 roku doszło do pierwszego pojedynku szachowego pomiędzy komputerem, a człowiekiem. Stworzony przez firmę IBM komputer </w:t>
       </w:r>
-      <w:proofErr w:type="spellStart"/>
-      <w:r>
-        <w:t>Deep</w:t>
-      </w:r>
-      <w:proofErr w:type="spellEnd"/>
+      <w:r>
+        <w:t xml:space="preserve">Deep Thought rywalizował z Garrim Kasparowem, wielokrotnym mistrzem świata, uznawanym przez wielu ekspertów za największą legendę szachów. Gładko zwyciężył Kasparov, jednakże naukowcy z IBM nie ustępowali z celu pokonania legendy i po ulepszeniu maszyny, w 1996 roku doszło do rewanżu. Tym razem Deep Blue (tak nazywał się zmodyfikowany komputer) podjął </w:t>
+      </w:r>
+      <w:r>
+        <w:lastRenderedPageBreak/>
+        <w:t>rękawicę i uległ wtedy najmłodszemu mistrzowi tylko 4-2, gdzie o wyniku ostatecznym decydowała ostatnia partia, którą na swoją korzyść rozstrzygnął Kasparov.</w:t>
+      </w:r>
+      <w:r>
+        <w:t xml:space="preserve"> Kolejny pojedynek odbył  się </w:t>
+      </w:r>
+      <w:r>
+        <w:t>w maju 1997 roku. Kolejne poprawki oraz modyfikację przyczyniły się do powstania nowej wersji maszyny o nazwie Deeper Blue. Przebieg pojedynku był podobny do poprzedniego jednakże decydującą partię rozstrzygnął na swoją korzyść komputer i w ten sposób stał się pierwszym systemem komputerowym, który wygrał z aktualnym mistrzem świata</w:t>
+      </w:r>
+      <w:r>
+        <w:t xml:space="preserve">. </w:t>
+      </w:r>
+    </w:p>
+    <w:p>
+      <w:pPr>
+        <w:pStyle w:val="Tekstpods"/>
+      </w:pPr>
+      <w:r>
+        <w:t>Tak jak wspomniano</w:t>
+      </w:r>
+      <w:r>
+        <w:t>,</w:t>
+      </w:r>
+      <w:r>
+        <w:t xml:space="preserve"> już </w:t>
+      </w:r>
+      <w:r>
+        <w:t xml:space="preserve">na przełomie XVI oraz XVII wieku zaczęto organizować pierwsze, lokalne turnieje szachowe. Turnieje te nie cieszyły się jednak zbyt wielką popularnością w związku z dopiero rozwijającą się grą jakim były szachy. Pierwsze rozgrywki odbyły się w Madrycie w roku 1575 na dworze króla Hiszpanii Filipa II. Wraz z upływem czasu gra stawała się coraz bardziej popularna. Organizowano kolejne pojedynki szachowe, które cieszyły się sporym zainteresowaniem. Gospodarzem pierwszego międzynarodowego turnieju szachowego był Londyn. Wydarzenie odbyło się w 1851 roku, a zwycięzcą został niemiecki </w:t>
+      </w:r>
+      <w:r>
+        <w:t xml:space="preserve">szachista, </w:t>
+      </w:r>
+      <w:r>
+        <w:t>urodzony we Wrocławiu</w:t>
+      </w:r>
+      <w:r>
+        <w:t>,</w:t>
+      </w:r>
       <w:r>
         <w:t xml:space="preserve"> </w:t>
       </w:r>
-      <w:proofErr w:type="spellStart"/>
-      <w:r>
-        <w:t>Thought</w:t>
-      </w:r>
-      <w:proofErr w:type="spellEnd"/>
-      <w:r>
-        <w:t xml:space="preserve"> rywalizował z Garrim Kasparowem, wielokrotnym mistrzem świata, uznawanym przez wielu ekspertów za największą legendę szachów. Gładko zwyciężył </w:t>
-      </w:r>
-      <w:proofErr w:type="spellStart"/>
-      <w:r>
-        <w:t>Kasparov</w:t>
-      </w:r>
-      <w:proofErr w:type="spellEnd"/>
-      <w:r>
-        <w:t xml:space="preserve">, jednakże naukowcy z IBM nie ustępowali z celu pokonania legendy i po ulepszeniu maszyny, w 1996 roku doszło do rewanżu. Tym razem </w:t>
-      </w:r>
-      <w:proofErr w:type="spellStart"/>
-      <w:r>
-        <w:t>Deep</w:t>
-      </w:r>
-      <w:proofErr w:type="spellEnd"/>
-      <w:r>
-        <w:t xml:space="preserve"> Blue (tak nazywał się zmodyfikowany komputer) podjął </w:t>
-      </w:r>
-      <w:r>
-        <w:lastRenderedPageBreak/>
-        <w:t xml:space="preserve">rękawicę i uległ wtedy najmłodszemu mistrzowi tylko 4-2, gdzie o wyniku ostatecznym decydowała ostatnia partia, którą na swoją korzyść rozstrzygnął </w:t>
-      </w:r>
-      <w:proofErr w:type="spellStart"/>
-      <w:r>
-        <w:t>Kasparov</w:t>
-      </w:r>
-      <w:proofErr w:type="spellEnd"/>
-      <w:r>
-        <w:t>.</w:t>
-      </w:r>
-      <w:r>
-        <w:t xml:space="preserve"> Kolejny pojedynek odbył  się </w:t>
-      </w:r>
-      <w:r>
-        <w:t xml:space="preserve">w maju 1997 roku. Kolejne poprawki oraz modyfikację przyczyniły się do powstania nowej wersji maszyny o nazwie </w:t>
-      </w:r>
-      <w:proofErr w:type="spellStart"/>
-      <w:r>
-        <w:t>Deeper</w:t>
-      </w:r>
-      <w:proofErr w:type="spellEnd"/>
-      <w:r>
-        <w:t xml:space="preserve"> Blue. Przebieg pojedynku był podobny do poprzedniego jednakże decydującą partię rozstrzygnął na swoją korzyść komputer i w ten sposób stał się pierwszym systemem komputerowym, który wygrał z aktualnym mistrzem świata</w:t>
-      </w:r>
-      <w:r>
-        <w:t xml:space="preserve">. </w:t>
-      </w:r>
-    </w:p>
-    <w:p>
-      <w:pPr>
-        <w:pStyle w:val="Tekstpods"/>
-      </w:pPr>
-      <w:r>
-        <w:t>Tak jak wspomniano</w:t>
-      </w:r>
-      <w:r>
-        <w:t>,</w:t>
-      </w:r>
-      <w:r>
-        <w:t xml:space="preserve"> już </w:t>
-      </w:r>
-      <w:r>
-        <w:t xml:space="preserve">na przełomie XVI oraz XVII wieku zaczęto organizować pierwsze, lokalne turnieje szachowe. Turnieje te nie cieszyły się jednak zbyt wielką popularnością w związku z dopiero rozwijającą się grą jakim były szachy. Pierwsze rozgrywki odbyły się w Madrycie w roku 1575 na dworze króla Hiszpanii Filipa II. Wraz z upływem czasu gra stawała się coraz bardziej popularna. Organizowano kolejne pojedynki szachowe, które cieszyły się sporym zainteresowaniem. Gospodarzem pierwszego międzynarodowego turnieju szachowego był Londyn. Wydarzenie odbyło się w 1851 roku, a zwycięzcą został niemiecki </w:t>
-      </w:r>
-      <w:r>
-        <w:t xml:space="preserve">szachista, </w:t>
-      </w:r>
-      <w:r>
-        <w:t>urodzony we Wrocławiu</w:t>
-      </w:r>
-      <w:r>
-        <w:t>,</w:t>
-      </w:r>
-      <w:r>
-        <w:t xml:space="preserve"> </w:t>
-      </w:r>
-      <w:r>
-        <w:t xml:space="preserve">Adolf </w:t>
-      </w:r>
-      <w:proofErr w:type="spellStart"/>
-      <w:r>
-        <w:t>Andersse</w:t>
-      </w:r>
-      <w:r>
-        <w:t>n</w:t>
-      </w:r>
-      <w:proofErr w:type="spellEnd"/>
-      <w:r>
-        <w:t>.</w:t>
+      <w:r>
+        <w:t>Adolf Andersse</w:t>
+      </w:r>
+      <w:r>
+        <w:t>n.</w:t>
       </w:r>
       <w:r>
         <w:t xml:space="preserve"> </w:t>
@@ -2565,23 +2485,7 @@
         <w:t xml:space="preserve">przypadku SWPIS użytkownik za darmo otrzyma bardzo okrojoną wersję programu, w którym brak jest między innymi wprowadzanie dowolnej ilości zawodników i rund. Maksymalna ilość rund wynosi pięć, natomiast graczy – dwadzieścia. Aplikacja UTU Swiss za darmo oferuje jedynie wersję próbną, w której można wprowadzić maksymalnie trzy rundowy turniej z szesnastoma zawodnikami. </w:t>
       </w:r>
       <w:r>
-        <w:t xml:space="preserve">Na rynku istnieją również programy komputerowe w polskiej wersji językowej np. </w:t>
-      </w:r>
-      <w:proofErr w:type="spellStart"/>
-      <w:r>
-        <w:t>ChessArbiter</w:t>
-      </w:r>
-      <w:proofErr w:type="spellEnd"/>
-      <w:r>
-        <w:t xml:space="preserve"> PRO oraz </w:t>
-      </w:r>
-      <w:proofErr w:type="spellStart"/>
-      <w:r>
-        <w:t>OSwiss</w:t>
-      </w:r>
-      <w:proofErr w:type="spellEnd"/>
-      <w:r>
-        <w:t>. Pierwszy z nich jest programem płatnym, a za darmo można pracować</w:t>
+        <w:t>Na rynku istnieją również programy komputerowe w polskiej wersji językowej np. ChessArbiter PRO oraz OSwiss. Pierwszy z nich jest programem płatnym, a za darmo można pracować</w:t>
       </w:r>
       <w:r>
         <w:t xml:space="preserve"> tylko w trybie demonstracyjnym, który niesie ograniczenia takie jak: maksymalnie 15 zawodników, maksymalnie 5 rund. </w:t>
@@ -2611,45 +2515,16 @@
         <w:t xml:space="preserve">W wersji na urządzenia mobilne znaleziono odpowiednik wersji komputerowej </w:t>
       </w:r>
       <w:r>
-        <w:t xml:space="preserve">SWIPS </w:t>
-      </w:r>
-      <w:proofErr w:type="spellStart"/>
-      <w:r>
-        <w:t>Chess</w:t>
-      </w:r>
-      <w:proofErr w:type="spellEnd"/>
-      <w:r>
-        <w:t xml:space="preserve"> </w:t>
-      </w:r>
-      <w:proofErr w:type="spellStart"/>
-      <w:r>
-        <w:t>Tournament</w:t>
-      </w:r>
-      <w:proofErr w:type="spellEnd"/>
-      <w:r>
-        <w:t xml:space="preserve"> Manager</w:t>
+        <w:t>SWIPS Chess Tournament Manager</w:t>
       </w:r>
       <w:r>
         <w:t xml:space="preserve">. Również aplikacje takie jak: </w:t>
       </w:r>
-      <w:proofErr w:type="spellStart"/>
-      <w:r>
-        <w:t>Tournament</w:t>
-      </w:r>
-      <w:proofErr w:type="spellEnd"/>
-      <w:r>
-        <w:t xml:space="preserve"> Manager</w:t>
-      </w:r>
-      <w:r>
-        <w:t xml:space="preserve"> czy </w:t>
-      </w:r>
-      <w:proofErr w:type="spellStart"/>
-      <w:r>
-        <w:t>Tournament</w:t>
-      </w:r>
-      <w:proofErr w:type="spellEnd"/>
-      <w:r>
-        <w:t xml:space="preserve"> Maker służą do pomocy przy organizowaniu turnieju szachowego. </w:t>
+      <w:r>
+        <w:t>Tournament Manager</w:t>
+      </w:r>
+      <w:r>
+        <w:t xml:space="preserve"> czy Tournament Maker służą do pomocy przy organizowaniu turnieju szachowego. </w:t>
       </w:r>
       <w:r>
         <w:t>Powyższe</w:t>
@@ -3288,15 +3163,7 @@
         <w:t>ym dorobkiem punktowym otrzymuje</w:t>
       </w:r>
       <w:r>
-        <w:t xml:space="preserve"> tak zwany „</w:t>
-      </w:r>
-      <w:proofErr w:type="spellStart"/>
-      <w:r>
-        <w:t>bye</w:t>
-      </w:r>
-      <w:proofErr w:type="spellEnd"/>
-      <w:r>
-        <w:t>” (wolny los).</w:t>
+        <w:t xml:space="preserve"> tak zwany „bye” (wolny los).</w:t>
       </w:r>
       <w:r>
         <w:t xml:space="preserve"> </w:t>
@@ -3427,15 +3294,7 @@
         <w:textAlignment w:val="auto"/>
       </w:pPr>
       <w:r>
-        <w:t xml:space="preserve">Punktacja </w:t>
-      </w:r>
-      <w:proofErr w:type="spellStart"/>
-      <w:r>
-        <w:t>Sonneborna</w:t>
-      </w:r>
-      <w:proofErr w:type="spellEnd"/>
-      <w:r>
-        <w:t>–Bergera</w:t>
+        <w:t>Punktacja Sonneborna–Bergera</w:t>
       </w:r>
       <w:r>
         <w:t xml:space="preserve"> – zawodnikowi przypisuje się sumę liczby punktów przeciwników, z którym dany zawodnik wygrał oraz połowę sumy liczby</w:t>
@@ -3567,15 +3426,7 @@
         <w:textAlignment w:val="auto"/>
       </w:pPr>
       <w:r>
-        <w:t xml:space="preserve">System </w:t>
-      </w:r>
-      <w:proofErr w:type="spellStart"/>
-      <w:r>
-        <w:t>Koyi</w:t>
-      </w:r>
-      <w:proofErr w:type="spellEnd"/>
-      <w:r>
-        <w:t xml:space="preserve"> – zawodnikowi przypisuje się liczbę punktów, z </w:t>
+        <w:t xml:space="preserve">System Koyi – zawodnikowi przypisuje się liczbę punktów, z </w:t>
       </w:r>
       <w:r>
         <w:t>graczami</w:t>
@@ -4440,11 +4291,9 @@
       <w:r>
         <w:t xml:space="preserve"> szwajcarski. Jednakże dodanie systemów takich jak pucharowy, kołowy czy  </w:t>
       </w:r>
-      <w:proofErr w:type="spellStart"/>
       <w:r>
         <w:t>scheveningen</w:t>
       </w:r>
-      <w:proofErr w:type="spellEnd"/>
       <w:r>
         <w:t xml:space="preserve"> zwiększyłoby możliwości </w:t>
       </w:r>
@@ -4487,15 +4336,7 @@
         <w:t xml:space="preserve">Dzięki wbudowanemu narzędziu do kontroli wersji w bezproblemowy sposób można projekt wrzucać </w:t>
       </w:r>
       <w:r>
-        <w:t xml:space="preserve">na platformę </w:t>
-      </w:r>
-      <w:proofErr w:type="spellStart"/>
-      <w:r>
-        <w:t>Github</w:t>
-      </w:r>
-      <w:proofErr w:type="spellEnd"/>
-      <w:r>
-        <w:t xml:space="preserve">, z której również skorzystano. </w:t>
+        <w:t xml:space="preserve">na platformę Github, z której również skorzystano. </w:t>
       </w:r>
       <w:r>
         <w:t>Do testowania aplikacji posłużono się wirtualnym em</w:t>
@@ -4538,26 +4379,10 @@
         <w:t xml:space="preserve">(ORM) </w:t>
       </w:r>
       <w:r>
-        <w:t xml:space="preserve">użyto biblioteki </w:t>
-      </w:r>
-      <w:proofErr w:type="spellStart"/>
-      <w:r>
-        <w:t>Room</w:t>
-      </w:r>
-      <w:proofErr w:type="spellEnd"/>
-      <w:r>
-        <w:t xml:space="preserve">. Dzięki niej można w łatwy sposób komunikować się z bazą danych z poziomu kodu. </w:t>
-      </w:r>
-      <w:r>
-        <w:t xml:space="preserve">Swoją składnią przypomina inną bibliotekę ORM jaką jest </w:t>
-      </w:r>
-      <w:proofErr w:type="spellStart"/>
-      <w:r>
-        <w:t>Hibernate</w:t>
-      </w:r>
-      <w:proofErr w:type="spellEnd"/>
-      <w:r>
-        <w:t>. Nie wątpliwie zaletą użytej biblioteki jest prostota w zrozumieniu oraz wykonaniu zapytań z i do bazy.</w:t>
+        <w:t xml:space="preserve">użyto biblioteki Room. Dzięki niej można w łatwy sposób komunikować się z bazą danych z poziomu kodu. </w:t>
+      </w:r>
+      <w:r>
+        <w:t>Swoją składnią przypomina inną bibliotekę ORM jaką jest Hibernate. Nie wątpliwie zaletą użytej biblioteki jest prostota w zrozumieniu oraz wykonaniu zapytań z i do bazy.</w:t>
       </w:r>
       <w:r>
         <w:t xml:space="preserve"> Można uruchamiać kolejne wątki, które łączą się z bazą danych nie blokując jednocześnie </w:t>
@@ -4858,6 +4683,10 @@
         <w:jc w:val="left"/>
       </w:pPr>
       <w:r>
+        <w:rPr>
+          <w:noProof/>
+          <w:lang w:val="en-GB" w:eastAsia="en-GB"/>
+        </w:rPr>
         <w:drawing>
           <wp:inline distT="0" distB="0" distL="0" distR="0" wp14:anchorId="117FDA62" wp14:editId="70E99E5E">
             <wp:extent cx="4788535" cy="2979216"/>
@@ -5019,6 +4848,10 @@
         <w:jc w:val="left"/>
       </w:pPr>
       <w:r>
+        <w:rPr>
+          <w:noProof/>
+          <w:lang w:val="en-GB" w:eastAsia="en-GB"/>
+        </w:rPr>
         <w:drawing>
           <wp:inline distT="0" distB="0" distL="0" distR="0" wp14:anchorId="68876DEF" wp14:editId="2E915D24">
             <wp:extent cx="4788535" cy="2980690"/>
@@ -5085,6 +4918,10 @@
         <w:jc w:val="left"/>
       </w:pPr>
       <w:r>
+        <w:rPr>
+          <w:noProof/>
+          <w:lang w:val="en-GB" w:eastAsia="en-GB"/>
+        </w:rPr>
         <w:lastRenderedPageBreak/>
         <w:drawing>
           <wp:inline distT="0" distB="0" distL="0" distR="0" wp14:anchorId="7DED1664" wp14:editId="0B80E7E0">
@@ -5146,6 +4983,10 @@
         <w:jc w:val="left"/>
       </w:pPr>
       <w:r>
+        <w:rPr>
+          <w:noProof/>
+          <w:lang w:val="en-GB" w:eastAsia="en-GB"/>
+        </w:rPr>
         <w:drawing>
           <wp:inline distT="0" distB="0" distL="0" distR="0" wp14:anchorId="2DACD1AF" wp14:editId="59F4F89F">
             <wp:extent cx="4788535" cy="2978150"/>
@@ -5206,6 +5047,10 @@
         <w:jc w:val="left"/>
       </w:pPr>
       <w:r>
+        <w:rPr>
+          <w:noProof/>
+          <w:lang w:val="en-GB" w:eastAsia="en-GB"/>
+        </w:rPr>
         <w:lastRenderedPageBreak/>
         <w:drawing>
           <wp:inline distT="0" distB="0" distL="0" distR="0" wp14:anchorId="51E26C51" wp14:editId="76623E5B">
@@ -5310,6 +5155,10 @@
         <w:jc w:val="left"/>
       </w:pPr>
       <w:r>
+        <w:rPr>
+          <w:noProof/>
+          <w:lang w:val="en-GB" w:eastAsia="en-GB"/>
+        </w:rPr>
         <w:drawing>
           <wp:inline distT="0" distB="0" distL="0" distR="0" wp14:anchorId="2D4BF825" wp14:editId="567B7FC1">
             <wp:extent cx="4788535" cy="2982595"/>
@@ -5415,40 +5264,35 @@
         <w:t>. Aby zobaczyć wyniki jednej z poprzednich rund należy kliknąć na dany numer rundy. Po przejściu na tą stronę widać wszystkie mecze i wyniki danej rundy</w:t>
       </w:r>
       <w:r>
+        <w:t xml:space="preserve"> (Rys.4.8)</w:t>
+      </w:r>
+      <w:r>
+        <w:t>. Chcąc zobaczyć wyniki po ostatniej skończonej rundzie w menu należy kliknąć w „Wyniki” (Rys.4.9). W ostatniej rundzie zamiast przycisku „następna runda” pokaże się przycisk „pokaż wyniki końcowe” informująca użytkownika, że dana runda jest rundą finalną. Po jej skończeniu ukazuje się strona z końcowymi wynikami (Rys.4.10). Wyświetlane zostaną pozycje danych zawodników w</w:t>
+      </w:r>
+      <w:r>
+        <w:t xml:space="preserve"> turnieju, liczbę punktów, którą</w:t>
+      </w:r>
+      <w:r>
+        <w:t xml:space="preserve"> zdobyli oraz wybrana metoda decydująca o kolejności miejsc. Po zakończeniu turnieju można przeglądać wyniki poszczególnych rund. Istnieją dwie możliwości </w:t>
+      </w:r>
+      <w:r>
+        <w:t>wyjścia</w:t>
+      </w:r>
+      <w:r>
+        <w:t xml:space="preserve"> z turnieju. Pierwszą z nich jest kliknięcie systemowej strzałki wstecz. Drugą opcją jest wyjście </w:t>
+      </w:r>
+      <w:r>
+        <w:t>z</w:t>
+      </w:r>
+      <w:r>
+        <w:t xml:space="preserve"> poziomu menu. Każdorazowa chęć wyjścia z turnieju wymaga potwierdzenia użytkownika w celu uniknięcia sytuacji przypadkowego </w:t>
+      </w:r>
+      <w:r>
+        <w:t>opuszczenia</w:t>
+      </w:r>
+      <w:r>
         <w:t xml:space="preserve"> </w:t>
       </w:r>
-      <w:r>
-        <w:t>(Rys.4.8)</w:t>
-      </w:r>
-      <w:r>
-        <w:t>. Chcąc zobaczyć wyniki po ostatniej skończonej rundzie w menu należy kliknąć w „Wyniki” (Rys.4.9). W ostatniej rundzie zamiast przycisku „następna runda” pokaże się przycisk „pokaż wyniki końcowe” informująca użytkownika, że dana runda jest rundą finalną. Po jej skończeniu ukazuje się strona z końcowymi wynikami (Rys.4.10). Wyświetlane zostaną pozycje danych zawodników w</w:t>
-      </w:r>
-      <w:r>
-        <w:t xml:space="preserve"> turnieju, liczbę punktów, którą</w:t>
-      </w:r>
-      <w:r>
-        <w:t xml:space="preserve"> zdobyli oraz wybrana metoda decydująca o kolejności miejsc. Po zakończeniu turnieju można przeglądać wyniki poszczególnych rund. Istnieją dwie możliwości </w:t>
-      </w:r>
-      <w:r>
-        <w:t>wyjścia</w:t>
-      </w:r>
-      <w:r>
-        <w:t xml:space="preserve"> z turnieju. Pierwszą z nich jest kliknięcie systemowej strzałki wstecz. Drugą opcją jest wyjście </w:t>
-      </w:r>
-      <w:r>
-        <w:t>z</w:t>
-      </w:r>
-      <w:r>
-        <w:t xml:space="preserve"> poziomu menu. Każdorazowa chęć wyjścia z turnieju wymaga potwierdzenia użytkownika w celu uniknięcia sytuacji przypadkowego </w:t>
-      </w:r>
-      <w:r>
-        <w:t>opuszczenia</w:t>
-      </w:r>
-      <w:r>
-        <w:t xml:space="preserve"> </w:t>
-      </w:r>
-      <w:bookmarkStart w:id="5" w:name="_GoBack"/>
-      <w:bookmarkEnd w:id="5"/>
       <w:r>
         <w:t>turnieju.</w:t>
       </w:r>
@@ -5488,6 +5332,10 @@
         <w:jc w:val="left"/>
       </w:pPr>
       <w:r>
+        <w:rPr>
+          <w:noProof/>
+          <w:lang w:val="en-GB" w:eastAsia="en-GB"/>
+        </w:rPr>
         <w:lastRenderedPageBreak/>
         <w:drawing>
           <wp:inline distT="0" distB="0" distL="0" distR="0" wp14:anchorId="2A395C49" wp14:editId="75961370">
@@ -5549,6 +5397,10 @@
         <w:jc w:val="left"/>
       </w:pPr>
       <w:r>
+        <w:rPr>
+          <w:noProof/>
+          <w:lang w:val="en-GB" w:eastAsia="en-GB"/>
+        </w:rPr>
         <w:drawing>
           <wp:inline distT="0" distB="0" distL="0" distR="0" wp14:anchorId="19974A0F" wp14:editId="5C00E5B5">
             <wp:extent cx="4788535" cy="2983230"/>
@@ -5609,6 +5461,10 @@
         <w:jc w:val="left"/>
       </w:pPr>
       <w:r>
+        <w:rPr>
+          <w:noProof/>
+          <w:lang w:val="en-GB" w:eastAsia="en-GB"/>
+        </w:rPr>
         <w:lastRenderedPageBreak/>
         <w:drawing>
           <wp:inline distT="0" distB="0" distL="0" distR="0" wp14:anchorId="163505E5" wp14:editId="0B2FF0B8">
@@ -5670,6 +5526,10 @@
         <w:jc w:val="left"/>
       </w:pPr>
       <w:r>
+        <w:rPr>
+          <w:noProof/>
+          <w:lang w:val="en-GB" w:eastAsia="en-GB"/>
+        </w:rPr>
         <w:drawing>
           <wp:inline distT="0" distB="0" distL="0" distR="0" wp14:anchorId="1A21E3E0" wp14:editId="212FD900">
             <wp:extent cx="4788535" cy="2981325"/>
@@ -5765,195 +5625,11 @@
       <w:pPr>
         <w:pStyle w:val="Nagwek1"/>
       </w:pPr>
-      <w:bookmarkStart w:id="6" w:name="_Toc526887089"/>
+      <w:bookmarkStart w:id="5" w:name="_Toc526887089"/>
       <w:r>
         <w:t>Specyfikacja wewnętrzna</w:t>
       </w:r>
-      <w:bookmarkEnd w:id="6"/>
-    </w:p>
-    <w:p>
-      <w:pPr>
-        <w:pStyle w:val="Tekstpods"/>
-      </w:pPr>
-      <w:r>
-        <w:t xml:space="preserve">Rozdział ten </w:t>
-      </w:r>
-      <w:r>
-        <w:t>zawiera</w:t>
-      </w:r>
-      <w:r>
-        <w:t xml:space="preserve"> takie elementy, jak</w:t>
-      </w:r>
-      <w:r>
-        <w:t xml:space="preserve">: </w:t>
-      </w:r>
-    </w:p>
-    <w:p>
-      <w:pPr>
-        <w:pStyle w:val="Tekstpods"/>
-        <w:numPr>
-          <w:ilvl w:val="0"/>
-          <w:numId w:val="34"/>
-        </w:numPr>
-        <w:ind w:left="709" w:hanging="357"/>
-      </w:pPr>
-      <w:r>
-        <w:t>przedstawienie idei,</w:t>
-      </w:r>
-    </w:p>
-    <w:p>
-      <w:pPr>
-        <w:pStyle w:val="Tekstpods"/>
-        <w:numPr>
-          <w:ilvl w:val="0"/>
-          <w:numId w:val="34"/>
-        </w:numPr>
-        <w:ind w:left="709" w:hanging="357"/>
-      </w:pPr>
-      <w:r>
-        <w:t>architektura systemu</w:t>
-      </w:r>
-      <w:r>
-        <w:t>,</w:t>
-      </w:r>
-    </w:p>
-    <w:p>
-      <w:pPr>
-        <w:pStyle w:val="Tekstpods"/>
-        <w:numPr>
-          <w:ilvl w:val="0"/>
-          <w:numId w:val="34"/>
-        </w:numPr>
-        <w:ind w:left="709" w:hanging="357"/>
-      </w:pPr>
-      <w:r>
-        <w:t>opis struktur danych (i organizacji bazy danych)</w:t>
-      </w:r>
-      <w:r>
-        <w:t>,</w:t>
-      </w:r>
-    </w:p>
-    <w:p>
-      <w:pPr>
-        <w:pStyle w:val="Tekstpods"/>
-        <w:numPr>
-          <w:ilvl w:val="0"/>
-          <w:numId w:val="34"/>
-        </w:numPr>
-        <w:ind w:left="709" w:hanging="357"/>
-      </w:pPr>
-      <w:r>
-        <w:t>komponenty, moduły, biblioteki, przegląd ważniejszych klas (jeśli występują),</w:t>
-      </w:r>
-    </w:p>
-    <w:p>
-      <w:pPr>
-        <w:pStyle w:val="Tekstpods"/>
-        <w:numPr>
-          <w:ilvl w:val="0"/>
-          <w:numId w:val="34"/>
-        </w:numPr>
-        <w:ind w:left="709" w:hanging="357"/>
-      </w:pPr>
-      <w:r>
-        <w:t>przegląd ważniejszych algorytmów (jeśli występują),</w:t>
-      </w:r>
-    </w:p>
-    <w:p>
-      <w:pPr>
-        <w:pStyle w:val="Tekstpods"/>
-        <w:numPr>
-          <w:ilvl w:val="0"/>
-          <w:numId w:val="34"/>
-        </w:numPr>
-        <w:ind w:left="709" w:hanging="357"/>
-      </w:pPr>
-      <w:r>
-        <w:t>szczegóły implementacji wybranych fragmentów, zastosowane wzorce projektowe</w:t>
-      </w:r>
-    </w:p>
-    <w:p>
-      <w:pPr>
-        <w:pStyle w:val="Tekstpods"/>
-        <w:numPr>
-          <w:ilvl w:val="0"/>
-          <w:numId w:val="34"/>
-        </w:numPr>
-        <w:ind w:left="709" w:hanging="357"/>
-      </w:pPr>
-      <w:r>
-        <w:t>diagramy UML.</w:t>
-      </w:r>
-    </w:p>
-    <w:p>
-      <w:pPr>
-        <w:pStyle w:val="Tekstpods"/>
-      </w:pPr>
-    </w:p>
-    <w:p>
-      <w:pPr>
-        <w:pStyle w:val="Tekstpods"/>
-      </w:pPr>
-      <w:r>
-        <w:t xml:space="preserve">Krótka wstawka kodu w linii tekstu jest możliwa, np. </w:t>
-      </w:r>
-      <w:proofErr w:type="spellStart"/>
-      <w:r>
-        <w:rPr>
-          <w:rFonts w:ascii="Courier New" w:hAnsi="Courier New" w:cs="Courier New"/>
-          <w:color w:val="000000"/>
-          <w:sz w:val="20"/>
-        </w:rPr>
-        <w:t>class</w:t>
-      </w:r>
-      <w:proofErr w:type="spellEnd"/>
-      <w:r>
-        <w:rPr>
-          <w:rFonts w:ascii="Courier New" w:hAnsi="Courier New" w:cs="Courier New"/>
-          <w:color w:val="000000"/>
-          <w:sz w:val="20"/>
-        </w:rPr>
-        <w:t xml:space="preserve"> </w:t>
-      </w:r>
-      <w:proofErr w:type="spellStart"/>
-      <w:r>
-        <w:rPr>
-          <w:rFonts w:ascii="Courier New" w:hAnsi="Courier New" w:cs="Courier New"/>
-          <w:color w:val="000000"/>
-          <w:sz w:val="20"/>
-        </w:rPr>
-        <w:t>Main</w:t>
-      </w:r>
-      <w:proofErr w:type="spellEnd"/>
-      <w:r>
-        <w:t xml:space="preserve">. Dłuższe fragmenty należy zamieszczać zapisywać czcionką </w:t>
-      </w:r>
-      <w:r>
-        <w:rPr>
-          <w:i/>
-        </w:rPr>
-        <w:t>Courier</w:t>
-      </w:r>
-      <w:r>
-        <w:t xml:space="preserve"> lub </w:t>
-      </w:r>
-      <w:r>
-        <w:rPr>
-          <w:i/>
-        </w:rPr>
-        <w:t>Courier New</w:t>
-      </w:r>
-      <w:r>
-        <w:t xml:space="preserve"> o wielkości 10 umieszczać w ramkach (Listing 4.1) z odstępem między wiersza</w:t>
-      </w:r>
-      <w:r>
-        <w:softHyphen/>
-        <w:t>mi o war</w:t>
-      </w:r>
-      <w:r>
-        <w:softHyphen/>
-        <w:t>tości 1. Wszystkie linie kodu powinny być ponumerowane tak, aby można było do nich odwoływać się w treści dokumentu.</w:t>
-      </w:r>
+      <w:bookmarkEnd w:id="5"/>
     </w:p>
     <w:p>
       <w:pPr>
@@ -6081,7 +5757,6 @@
                 <w:rFonts w:ascii="Courier New" w:hAnsi="Courier New" w:cs="Courier New"/>
                 <w:color w:val="646464"/>
                 <w:sz w:val="20"/>
-                <w:lang w:val="en-US"/>
               </w:rPr>
             </w:pPr>
             <w:r>
@@ -6089,7 +5764,6 @@
                 <w:rFonts w:ascii="Courier New" w:hAnsi="Courier New" w:cs="Courier New"/>
                 <w:color w:val="646464"/>
                 <w:sz w:val="20"/>
-                <w:lang w:val="en-US"/>
               </w:rPr>
               <w:t>1</w:t>
             </w:r>
@@ -6103,7 +5777,6 @@
                 <w:rFonts w:ascii="Courier New" w:hAnsi="Courier New" w:cs="Courier New"/>
                 <w:color w:val="646464"/>
                 <w:sz w:val="20"/>
-                <w:lang w:val="en-US"/>
               </w:rPr>
             </w:pPr>
             <w:r>
@@ -6111,7 +5784,6 @@
                 <w:rFonts w:ascii="Courier New" w:hAnsi="Courier New" w:cs="Courier New"/>
                 <w:color w:val="646464"/>
                 <w:sz w:val="20"/>
-                <w:lang w:val="en-US"/>
               </w:rPr>
               <w:t>2</w:t>
             </w:r>
@@ -6125,7 +5797,6 @@
                 <w:rFonts w:ascii="Courier New" w:hAnsi="Courier New" w:cs="Courier New"/>
                 <w:color w:val="646464"/>
                 <w:sz w:val="20"/>
-                <w:lang w:val="en-US"/>
               </w:rPr>
             </w:pPr>
             <w:r>
@@ -6133,7 +5804,6 @@
                 <w:rFonts w:ascii="Courier New" w:hAnsi="Courier New" w:cs="Courier New"/>
                 <w:color w:val="646464"/>
                 <w:sz w:val="20"/>
-                <w:lang w:val="en-US"/>
               </w:rPr>
               <w:t>3</w:t>
             </w:r>
@@ -6147,7 +5817,6 @@
                 <w:rFonts w:ascii="Courier New" w:hAnsi="Courier New" w:cs="Courier New"/>
                 <w:color w:val="646464"/>
                 <w:sz w:val="20"/>
-                <w:lang w:val="en-US"/>
               </w:rPr>
             </w:pPr>
             <w:r>
@@ -6155,7 +5824,6 @@
                 <w:rFonts w:ascii="Courier New" w:hAnsi="Courier New" w:cs="Courier New"/>
                 <w:color w:val="646464"/>
                 <w:sz w:val="20"/>
-                <w:lang w:val="en-US"/>
               </w:rPr>
               <w:t>4</w:t>
             </w:r>
@@ -6169,7 +5837,6 @@
                 <w:rFonts w:ascii="Courier New" w:hAnsi="Courier New" w:cs="Courier New"/>
                 <w:color w:val="646464"/>
                 <w:sz w:val="20"/>
-                <w:lang w:val="en-US"/>
               </w:rPr>
             </w:pPr>
             <w:r>
@@ -6177,7 +5844,6 @@
                 <w:rFonts w:ascii="Courier New" w:hAnsi="Courier New" w:cs="Courier New"/>
                 <w:color w:val="646464"/>
                 <w:sz w:val="20"/>
-                <w:lang w:val="en-US"/>
               </w:rPr>
               <w:t>5</w:t>
             </w:r>
@@ -6191,7 +5857,6 @@
                 <w:rFonts w:ascii="Courier New" w:hAnsi="Courier New" w:cs="Courier New"/>
                 <w:color w:val="646464"/>
                 <w:sz w:val="20"/>
-                <w:lang w:val="en-US"/>
               </w:rPr>
             </w:pPr>
             <w:r>
@@ -6199,7 +5864,6 @@
                 <w:rFonts w:ascii="Courier New" w:hAnsi="Courier New" w:cs="Courier New"/>
                 <w:color w:val="646464"/>
                 <w:sz w:val="20"/>
-                <w:lang w:val="en-US"/>
               </w:rPr>
               <w:t>6</w:t>
             </w:r>
@@ -6213,7 +5877,6 @@
                 <w:rFonts w:ascii="Courier New" w:hAnsi="Courier New" w:cs="Courier New"/>
                 <w:color w:val="646464"/>
                 <w:sz w:val="20"/>
-                <w:lang w:val="en-US"/>
               </w:rPr>
             </w:pPr>
             <w:r>
@@ -6221,7 +5884,6 @@
                 <w:rFonts w:ascii="Courier New" w:hAnsi="Courier New" w:cs="Courier New"/>
                 <w:color w:val="646464"/>
                 <w:sz w:val="20"/>
-                <w:lang w:val="en-US"/>
               </w:rPr>
               <w:t>7</w:t>
             </w:r>
@@ -6235,7 +5897,6 @@
                 <w:rFonts w:ascii="Courier New" w:hAnsi="Courier New" w:cs="Courier New"/>
                 <w:color w:val="646464"/>
                 <w:sz w:val="20"/>
-                <w:lang w:val="en-US"/>
               </w:rPr>
             </w:pPr>
             <w:r>
@@ -6243,7 +5904,6 @@
                 <w:rFonts w:ascii="Courier New" w:hAnsi="Courier New" w:cs="Courier New"/>
                 <w:color w:val="646464"/>
                 <w:sz w:val="20"/>
-                <w:lang w:val="en-US"/>
               </w:rPr>
               <w:t>8</w:t>
             </w:r>
@@ -6257,7 +5917,6 @@
                 <w:rFonts w:ascii="Courier New" w:hAnsi="Courier New" w:cs="Courier New"/>
                 <w:color w:val="646464"/>
                 <w:sz w:val="20"/>
-                <w:lang w:val="en-US"/>
               </w:rPr>
             </w:pPr>
             <w:r>
@@ -6265,7 +5924,6 @@
                 <w:rFonts w:ascii="Courier New" w:hAnsi="Courier New" w:cs="Courier New"/>
                 <w:color w:val="646464"/>
                 <w:sz w:val="20"/>
-                <w:lang w:val="en-US"/>
               </w:rPr>
               <w:t>9</w:t>
             </w:r>
@@ -6279,7 +5937,6 @@
                 <w:rFonts w:ascii="Courier New" w:hAnsi="Courier New" w:cs="Courier New"/>
                 <w:color w:val="646464"/>
                 <w:sz w:val="20"/>
-                <w:lang w:val="en-US"/>
               </w:rPr>
             </w:pPr>
             <w:r>
@@ -6287,7 +5944,6 @@
                 <w:rFonts w:ascii="Courier New" w:hAnsi="Courier New" w:cs="Courier New"/>
                 <w:color w:val="646464"/>
                 <w:sz w:val="20"/>
-                <w:lang w:val="en-US"/>
               </w:rPr>
               <w:t>10</w:t>
             </w:r>
@@ -6301,7 +5957,6 @@
                 <w:rFonts w:ascii="Courier New" w:hAnsi="Courier New" w:cs="Courier New"/>
                 <w:color w:val="646464"/>
                 <w:sz w:val="20"/>
-                <w:lang w:val="en-US"/>
               </w:rPr>
             </w:pPr>
             <w:r>
@@ -6309,7 +5964,6 @@
                 <w:rFonts w:ascii="Courier New" w:hAnsi="Courier New" w:cs="Courier New"/>
                 <w:color w:val="646464"/>
                 <w:sz w:val="20"/>
-                <w:lang w:val="en-US"/>
               </w:rPr>
               <w:t>11</w:t>
             </w:r>
@@ -6323,7 +5977,6 @@
                 <w:rFonts w:ascii="Courier New" w:hAnsi="Courier New" w:cs="Courier New"/>
                 <w:color w:val="646464"/>
                 <w:sz w:val="20"/>
-                <w:lang w:val="en-US"/>
               </w:rPr>
             </w:pPr>
             <w:r>
@@ -6331,7 +5984,6 @@
                 <w:rFonts w:ascii="Courier New" w:hAnsi="Courier New" w:cs="Courier New"/>
                 <w:color w:val="646464"/>
                 <w:sz w:val="20"/>
-                <w:lang w:val="en-US"/>
               </w:rPr>
               <w:t>12</w:t>
             </w:r>
@@ -6345,7 +5997,6 @@
                 <w:rFonts w:ascii="Courier New" w:hAnsi="Courier New" w:cs="Courier New"/>
                 <w:color w:val="646464"/>
                 <w:sz w:val="20"/>
-                <w:lang w:val="en-US"/>
               </w:rPr>
             </w:pPr>
             <w:r>
@@ -6353,7 +6004,6 @@
                 <w:rFonts w:ascii="Courier New" w:hAnsi="Courier New" w:cs="Courier New"/>
                 <w:color w:val="646464"/>
                 <w:sz w:val="20"/>
-                <w:lang w:val="en-US"/>
               </w:rPr>
               <w:t>13</w:t>
             </w:r>
@@ -6367,7 +6017,6 @@
                 <w:rFonts w:ascii="Courier New" w:hAnsi="Courier New" w:cs="Courier New"/>
                 <w:color w:val="646464"/>
                 <w:sz w:val="20"/>
-                <w:lang w:val="en-US"/>
               </w:rPr>
             </w:pPr>
             <w:r>
@@ -6375,7 +6024,6 @@
                 <w:rFonts w:ascii="Courier New" w:hAnsi="Courier New" w:cs="Courier New"/>
                 <w:color w:val="646464"/>
                 <w:sz w:val="20"/>
-                <w:lang w:val="en-US"/>
               </w:rPr>
               <w:t>14</w:t>
             </w:r>
@@ -6389,7 +6037,6 @@
                 <w:rFonts w:ascii="Courier New" w:hAnsi="Courier New" w:cs="Courier New"/>
                 <w:color w:val="646464"/>
                 <w:sz w:val="20"/>
-                <w:lang w:val="en-US"/>
               </w:rPr>
             </w:pPr>
             <w:r>
@@ -6397,7 +6044,6 @@
                 <w:rFonts w:ascii="Courier New" w:hAnsi="Courier New" w:cs="Courier New"/>
                 <w:color w:val="646464"/>
                 <w:sz w:val="20"/>
-                <w:lang w:val="en-US"/>
               </w:rPr>
               <w:t>15</w:t>
             </w:r>
@@ -6411,7 +6057,6 @@
                 <w:rFonts w:ascii="Courier New" w:hAnsi="Courier New" w:cs="Courier New"/>
                 <w:color w:val="646464"/>
                 <w:sz w:val="20"/>
-                <w:lang w:val="en-US"/>
               </w:rPr>
             </w:pPr>
             <w:r>
@@ -6419,7 +6064,6 @@
                 <w:rFonts w:ascii="Courier New" w:hAnsi="Courier New" w:cs="Courier New"/>
                 <w:color w:val="646464"/>
                 <w:sz w:val="20"/>
-                <w:lang w:val="en-US"/>
               </w:rPr>
               <w:t>16</w:t>
             </w:r>
@@ -6433,7 +6077,6 @@
                 <w:rFonts w:ascii="Consolas" w:hAnsi="Consolas" w:cs="Consolas"/>
                 <w:color w:val="646464"/>
                 <w:sz w:val="20"/>
-                <w:lang w:val="en-US"/>
               </w:rPr>
             </w:pPr>
             <w:r>
@@ -6441,7 +6084,6 @@
                 <w:rFonts w:ascii="Courier New" w:hAnsi="Courier New" w:cs="Courier New"/>
                 <w:color w:val="646464"/>
                 <w:sz w:val="20"/>
-                <w:lang w:val="en-US"/>
               </w:rPr>
               <w:t>17</w:t>
             </w:r>
@@ -6479,27 +6121,7 @@
                 <w:sz w:val="20"/>
                 <w:lang w:val="en-US"/>
               </w:rPr>
-              <w:t xml:space="preserve"> </w:t>
-            </w:r>
-            <w:proofErr w:type="spellStart"/>
-            <w:r>
-              <w:rPr>
-                <w:rFonts w:ascii="Courier New" w:hAnsi="Courier New" w:cs="Courier New"/>
-                <w:color w:val="000000"/>
-                <w:sz w:val="20"/>
-                <w:lang w:val="en-US"/>
-              </w:rPr>
-              <w:t>polsl.iinf.lab</w:t>
-            </w:r>
-            <w:proofErr w:type="spellEnd"/>
-            <w:r>
-              <w:rPr>
-                <w:rFonts w:ascii="Courier New" w:hAnsi="Courier New" w:cs="Courier New"/>
-                <w:color w:val="000000"/>
-                <w:sz w:val="20"/>
-                <w:lang w:val="en-US"/>
-              </w:rPr>
-              <w:t>;</w:t>
+              <w:t xml:space="preserve"> polsl.iinf.lab;</w:t>
             </w:r>
           </w:p>
           <w:p>
@@ -6541,27 +6163,7 @@
                 <w:sz w:val="20"/>
                 <w:lang w:val="en-US"/>
               </w:rPr>
-              <w:t xml:space="preserve"> </w:t>
-            </w:r>
-            <w:proofErr w:type="spellStart"/>
-            <w:r>
-              <w:rPr>
-                <w:rFonts w:ascii="Courier New" w:hAnsi="Courier New" w:cs="Courier New"/>
-                <w:color w:val="000000"/>
-                <w:sz w:val="20"/>
-                <w:lang w:val="en-US"/>
-              </w:rPr>
-              <w:t>java.util.Random</w:t>
-            </w:r>
-            <w:proofErr w:type="spellEnd"/>
-            <w:r>
-              <w:rPr>
-                <w:rFonts w:ascii="Courier New" w:hAnsi="Courier New" w:cs="Courier New"/>
-                <w:color w:val="000000"/>
-                <w:sz w:val="20"/>
-                <w:lang w:val="en-US"/>
-              </w:rPr>
-              <w:t>;</w:t>
+              <w:t xml:space="preserve"> java.util.Random;</w:t>
             </w:r>
           </w:p>
           <w:p>
@@ -6714,27 +6316,7 @@
                 <w:sz w:val="20"/>
                 <w:lang w:val="en-US"/>
               </w:rPr>
-              <w:t xml:space="preserve"> main(String[] </w:t>
-            </w:r>
-            <w:proofErr w:type="spellStart"/>
-            <w:r>
-              <w:rPr>
-                <w:rFonts w:ascii="Courier New" w:hAnsi="Courier New" w:cs="Courier New"/>
-                <w:color w:val="000000"/>
-                <w:sz w:val="20"/>
-                <w:lang w:val="en-US"/>
-              </w:rPr>
-              <w:t>args</w:t>
-            </w:r>
-            <w:proofErr w:type="spellEnd"/>
-            <w:r>
-              <w:rPr>
-                <w:rFonts w:ascii="Courier New" w:hAnsi="Courier New" w:cs="Courier New"/>
-                <w:color w:val="000000"/>
-                <w:sz w:val="20"/>
-                <w:lang w:val="en-US"/>
-              </w:rPr>
-              <w:t>) {</w:t>
+              <w:t xml:space="preserve"> main(String[] args) {</w:t>
             </w:r>
           </w:p>
           <w:p>
@@ -6764,25 +6346,14 @@
               </w:rPr>
               <w:tab/>
             </w:r>
-            <w:proofErr w:type="spellStart"/>
             <w:r>
               <w:rPr>
                 <w:rFonts w:ascii="Courier New" w:hAnsi="Courier New" w:cs="Courier New"/>
                 <w:color w:val="000000"/>
                 <w:sz w:val="20"/>
               </w:rPr>
-              <w:t>Random</w:t>
+              <w:t xml:space="preserve">Random r = </w:t>
             </w:r>
-            <w:proofErr w:type="spellEnd"/>
-            <w:r>
-              <w:rPr>
-                <w:rFonts w:ascii="Courier New" w:hAnsi="Courier New" w:cs="Courier New"/>
-                <w:color w:val="000000"/>
-                <w:sz w:val="20"/>
-              </w:rPr>
-              <w:t xml:space="preserve"> r = </w:t>
-            </w:r>
-            <w:proofErr w:type="spellStart"/>
             <w:r>
               <w:rPr>
                 <w:rFonts w:ascii="Courier New" w:hAnsi="Courier New" w:cs="Courier New"/>
@@ -6793,32 +6364,13 @@
               </w:rPr>
               <w:t>new</w:t>
             </w:r>
-            <w:proofErr w:type="spellEnd"/>
             <w:r>
               <w:rPr>
                 <w:rFonts w:ascii="Courier New" w:hAnsi="Courier New" w:cs="Courier New"/>
                 <w:color w:val="000000"/>
                 <w:sz w:val="20"/>
               </w:rPr>
-              <w:t xml:space="preserve"> </w:t>
-            </w:r>
-            <w:proofErr w:type="spellStart"/>
-            <w:r>
-              <w:rPr>
-                <w:rFonts w:ascii="Courier New" w:hAnsi="Courier New" w:cs="Courier New"/>
-                <w:color w:val="000000"/>
-                <w:sz w:val="20"/>
-              </w:rPr>
-              <w:t>Random</w:t>
-            </w:r>
-            <w:proofErr w:type="spellEnd"/>
-            <w:r>
-              <w:rPr>
-                <w:rFonts w:ascii="Courier New" w:hAnsi="Courier New" w:cs="Courier New"/>
-                <w:color w:val="000000"/>
-                <w:sz w:val="20"/>
-              </w:rPr>
-              <w:t>();</w:t>
+              <w:t xml:space="preserve"> Random();</w:t>
             </w:r>
           </w:p>
           <w:p>
@@ -6891,7 +6443,6 @@
               </w:rPr>
               <w:tab/>
             </w:r>
-            <w:proofErr w:type="spellStart"/>
             <w:r>
               <w:rPr>
                 <w:rFonts w:ascii="Courier New" w:hAnsi="Courier New" w:cs="Courier New"/>
@@ -6903,7 +6454,6 @@
               </w:rPr>
               <w:t>int</w:t>
             </w:r>
-            <w:proofErr w:type="spellEnd"/>
             <w:r>
               <w:rPr>
                 <w:rFonts w:ascii="Courier New" w:hAnsi="Courier New" w:cs="Courier New"/>
@@ -6911,27 +6461,7 @@
                 <w:sz w:val="20"/>
                 <w:lang w:val="en-US"/>
               </w:rPr>
-              <w:t xml:space="preserve"> a = </w:t>
-            </w:r>
-            <w:proofErr w:type="spellStart"/>
-            <w:r>
-              <w:rPr>
-                <w:rFonts w:ascii="Courier New" w:hAnsi="Courier New" w:cs="Courier New"/>
-                <w:color w:val="000000"/>
-                <w:sz w:val="20"/>
-                <w:lang w:val="en-US"/>
-              </w:rPr>
-              <w:t>r.nextInt</w:t>
-            </w:r>
-            <w:proofErr w:type="spellEnd"/>
-            <w:r>
-              <w:rPr>
-                <w:rFonts w:ascii="Courier New" w:hAnsi="Courier New" w:cs="Courier New"/>
-                <w:color w:val="000000"/>
-                <w:sz w:val="20"/>
-                <w:lang w:val="en-US"/>
-              </w:rPr>
-              <w:t>(10 + 1);</w:t>
+              <w:t xml:space="preserve"> a = r.nextInt(10 + 1);</w:t>
             </w:r>
           </w:p>
           <w:p>
@@ -6961,15 +6491,6 @@
                 <w:lang w:val="en-US"/>
               </w:rPr>
               <w:tab/>
-            </w:r>
-            <w:proofErr w:type="spellStart"/>
-            <w:r>
-              <w:rPr>
-                <w:rFonts w:ascii="Courier New" w:hAnsi="Courier New" w:cs="Courier New"/>
-                <w:color w:val="000000"/>
-                <w:sz w:val="20"/>
-                <w:lang w:val="en-US"/>
-              </w:rPr>
               <w:t>System.</w:t>
             </w:r>
             <w:r>
@@ -6990,17 +6511,7 @@
                 <w:sz w:val="20"/>
                 <w:lang w:val="en-US"/>
               </w:rPr>
-              <w:t>.println</w:t>
-            </w:r>
-            <w:proofErr w:type="spellEnd"/>
-            <w:r>
-              <w:rPr>
-                <w:rFonts w:ascii="Courier New" w:hAnsi="Courier New" w:cs="Courier New"/>
-                <w:color w:val="000000"/>
-                <w:sz w:val="20"/>
-                <w:lang w:val="en-US"/>
-              </w:rPr>
-              <w:t>(a);</w:t>
+              <w:t>.println(a);</w:t>
             </w:r>
           </w:p>
           <w:p>
@@ -7075,7 +6586,6 @@
               </w:rPr>
               <w:tab/>
             </w:r>
-            <w:proofErr w:type="spellStart"/>
             <w:r>
               <w:rPr>
                 <w:rFonts w:ascii="Courier New" w:hAnsi="Courier New" w:cs="Courier New"/>
@@ -7100,34 +6610,7 @@
                 <w:color w:val="000000"/>
                 <w:sz w:val="20"/>
               </w:rPr>
-              <w:t>.println</w:t>
-            </w:r>
-            <w:proofErr w:type="spellEnd"/>
-            <w:r>
-              <w:rPr>
-                <w:rFonts w:ascii="Courier New" w:hAnsi="Courier New" w:cs="Courier New"/>
-                <w:color w:val="000000"/>
-                <w:sz w:val="20"/>
-              </w:rPr>
-              <w:t>(</w:t>
-            </w:r>
-            <w:proofErr w:type="spellStart"/>
-            <w:r>
-              <w:rPr>
-                <w:rFonts w:ascii="Courier New" w:hAnsi="Courier New" w:cs="Courier New"/>
-                <w:color w:val="000000"/>
-                <w:sz w:val="20"/>
-              </w:rPr>
-              <w:t>r.nextInt</w:t>
-            </w:r>
-            <w:proofErr w:type="spellEnd"/>
-            <w:r>
-              <w:rPr>
-                <w:rFonts w:ascii="Courier New" w:hAnsi="Courier New" w:cs="Courier New"/>
-                <w:color w:val="000000"/>
-                <w:sz w:val="20"/>
-              </w:rPr>
-              <w:t>(21) - 5);</w:t>
+              <w:t>.println(r.nextInt(21) - 5);</w:t>
             </w:r>
           </w:p>
           <w:p>
@@ -7230,87 +6713,11 @@
       <w:pPr>
         <w:pStyle w:val="Nagwek1"/>
       </w:pPr>
-      <w:bookmarkStart w:id="7" w:name="_Toc526887090"/>
+      <w:bookmarkStart w:id="6" w:name="_Toc526887090"/>
       <w:r>
         <w:t>Weryfikacja i walidacja</w:t>
       </w:r>
-      <w:bookmarkEnd w:id="7"/>
-    </w:p>
-    <w:p>
-      <w:pPr>
-        <w:pStyle w:val="Tekstpods"/>
-      </w:pPr>
-      <w:r>
-        <w:t xml:space="preserve">Rozdział ten </w:t>
-      </w:r>
-      <w:r>
-        <w:t xml:space="preserve">zawiera takie elementy, jak: </w:t>
-      </w:r>
-    </w:p>
-    <w:p>
-      <w:pPr>
-        <w:pStyle w:val="Tekstpods"/>
-        <w:numPr>
-          <w:ilvl w:val="0"/>
-          <w:numId w:val="34"/>
-        </w:numPr>
-        <w:ind w:left="709" w:hanging="357"/>
-      </w:pPr>
-      <w:r>
-        <w:t>sposób testowania w ramach pracy (np. odniesienie do modelu V),</w:t>
-      </w:r>
-    </w:p>
-    <w:p>
-      <w:pPr>
-        <w:pStyle w:val="Tekstpods"/>
-        <w:numPr>
-          <w:ilvl w:val="0"/>
-          <w:numId w:val="34"/>
-        </w:numPr>
-        <w:ind w:left="709" w:hanging="357"/>
-      </w:pPr>
-      <w:r>
-        <w:t>organizacja eksperymentów,</w:t>
-      </w:r>
-    </w:p>
-    <w:p>
-      <w:pPr>
-        <w:pStyle w:val="Tekstpods"/>
-        <w:numPr>
-          <w:ilvl w:val="0"/>
-          <w:numId w:val="34"/>
-        </w:numPr>
-        <w:ind w:left="709" w:hanging="357"/>
-      </w:pPr>
-      <w:r>
-        <w:t>przypadki testowe i zakres testowania (pełny/niepełny),</w:t>
-      </w:r>
-    </w:p>
-    <w:p>
-      <w:pPr>
-        <w:pStyle w:val="Tekstpods"/>
-        <w:numPr>
-          <w:ilvl w:val="0"/>
-          <w:numId w:val="34"/>
-        </w:numPr>
-        <w:ind w:left="709" w:hanging="357"/>
-      </w:pPr>
-      <w:r>
-        <w:t>wykryte i usunięte błędy,</w:t>
-      </w:r>
-    </w:p>
-    <w:p>
-      <w:pPr>
-        <w:pStyle w:val="Tekstpods"/>
-        <w:numPr>
-          <w:ilvl w:val="0"/>
-          <w:numId w:val="34"/>
-        </w:numPr>
-        <w:ind w:left="709" w:hanging="357"/>
-      </w:pPr>
-      <w:r>
-        <w:t>opcjonalne wyniki badań eksperymentalnych.</w:t>
-      </w:r>
+      <w:bookmarkEnd w:id="6"/>
     </w:p>
     <w:p>
       <w:pPr>
@@ -7318,17 +6725,226 @@
         <w:autoSpaceDE/>
         <w:autoSpaceDN/>
         <w:adjustRightInd/>
+        <w:spacing w:after="120" w:line="312" w:lineRule="auto"/>
+        <w:ind w:left="720" w:firstLine="357"/>
+        <w:jc w:val="both"/>
         <w:textAlignment w:val="auto"/>
       </w:pPr>
       <w:r>
-        <w:br w:type="page"/>
-      </w:r>
-    </w:p>
-    <w:p>
-      <w:pPr>
-        <w:pStyle w:val="Tekstpods"/>
-        <w:ind w:left="709" w:firstLine="0"/>
-      </w:pPr>
+        <w:t xml:space="preserve">Jedną z najważniejszych cech oprogramowania jest jego niezawodność. Użytkownik korzystający z aplikacji wymaga, żeby jej działanie było zgodnie z ustalonymi wcześniej wytycznymi. Dodatkowo bardzo ważna jest bezawaryjność </w:t>
+      </w:r>
+      <w:r>
+        <w:t>funkcjonowania</w:t>
+      </w:r>
+      <w:r>
+        <w:t xml:space="preserve">. Program nie może generować błędów czy w sposób niekontrolowany zawiesić swojej pracy. </w:t>
+      </w:r>
+      <w:r>
+        <w:t>Do uniknięcia powyżej przedstawionych sytuacji stosuje się testowanie aplikacji. Podczas implementacji program do przeprowadzania turnieju szachowego był</w:t>
+      </w:r>
+      <w:r>
+        <w:t xml:space="preserve"> </w:t>
+      </w:r>
+      <w:r>
+        <w:t>testowany</w:t>
+      </w:r>
+      <w:r>
+        <w:t xml:space="preserve"> na bieżąco. Każda nowo dodana funkcjonalność </w:t>
+      </w:r>
+      <w:r>
+        <w:t>została</w:t>
+      </w:r>
+      <w:r>
+        <w:t xml:space="preserve"> sprawdzana pod kątem poprawności jej działania. </w:t>
+      </w:r>
+      <w:r>
+        <w:t>Przeanalizowano</w:t>
+      </w:r>
+      <w:r>
+        <w:t xml:space="preserve"> przypadki skrajne, niepoprawne oraz brak wymaganych danych. Dodatkowo każda nowo powstała aktywność była testowana pod kątem przejścia z poprzedniego widoku. Dane, które </w:t>
+      </w:r>
+      <w:r>
+        <w:t>przekazywane są</w:t>
+      </w:r>
+      <w:r>
+        <w:t xml:space="preserve"> z poprzedniej aktywności powinny zostać prawidłowo odebrane oraz przetworzone w nowej. W programie istnieje komunikacja z lokalną bazą danych. Każdorazowe wstawianie, usuwanie oraz edytowanie danych zostało przetestowane. Również pobieranie rekordów z SQL Lite zostało poddane testom.</w:t>
+      </w:r>
+      <w:r>
+        <w:t xml:space="preserve"> Podanie błędnych danych przez klienta zostaje zakomunikowane odpowiednim komentarzem wraz z uzasadnieniem oraz podaniem rozwiązania problemu.</w:t>
+      </w:r>
+      <w:r>
+        <w:t xml:space="preserve"> Najważniejszym punktem programu było opracowanie algorytmu do systemu szwajcarskiego. Podczas implementacji bardzo uciążliwe było jego testowanie z racji jego złożoności. Gracze powinni grać z rywalami o tej samej lub najbardziej zbliżone</w:t>
+      </w:r>
+      <w:r>
+        <w:t xml:space="preserve">j </w:t>
+      </w:r>
+      <w:r>
+        <w:t xml:space="preserve">liczbie punktów. </w:t>
+      </w:r>
+      <w:r>
+        <w:t>Każdy zawodnik może grać z drugim tylko raz podczas trw</w:t>
+      </w:r>
+      <w:r>
+        <w:t>ania całego turnieju. Tylko raz</w:t>
+      </w:r>
+      <w:r>
+        <w:t xml:space="preserve"> uczestnik </w:t>
+      </w:r>
+      <w:r>
+        <w:lastRenderedPageBreak/>
+        <w:t xml:space="preserve">turnieju może dostać wolny los. </w:t>
+      </w:r>
+      <w:r>
+        <w:t>Dany szachista</w:t>
+      </w:r>
+      <w:r>
+        <w:t xml:space="preserve"> powinien grać zbliżoną liczbę partii kolorem czarnym </w:t>
+      </w:r>
+      <w:r>
+        <w:t>i</w:t>
+      </w:r>
+      <w:r>
+        <w:t xml:space="preserve"> białym. Te warunki znacznie utrudniały implementację, a w późniejszym etapie testowanie. Zauważono, że obie te czynności zajęły podobną ilość czasu, ponieważ algorytm musiał być zaimplementowany w sposób bezbłędny. Przeanalizowano wszystkie możliwe warunki, które mogą się </w:t>
+      </w:r>
+      <w:r>
+        <w:t>zdarzyć</w:t>
+      </w:r>
+      <w:r>
+        <w:t xml:space="preserve"> podczas turnieju. </w:t>
+      </w:r>
+      <w:r>
+        <w:t>Napisane zostało 6 testów jednostkowych, które zostały podzielone na dwie grupy. Pierwszą z nich jest inicjowanie losowej liczby zawodników oraz liczby rund z podanego zakresu. Warto zaznaczyć, że wpisanie poprawnej liczby rund (nie większej niż liczby graczy) jest testowane we wcześniejszej fazie progra</w:t>
+      </w:r>
+      <w:r>
+        <w:t xml:space="preserve">mu i nie jest poddawane testom, ponieważ istnieje gwarancja, że dane są poprawne. </w:t>
+      </w:r>
+      <w:r>
+        <w:t xml:space="preserve">Drugą grupą testową jest losowanie liczby zawodników z podanego zakresu, natomiast liczba rund jest dostosowana do maksymalnej możliwej wartości w zależności od wprowadzonych zawodników (wzór 2.1). Wszystkie testy napisane są w sposób następujący. W pierwszej kolejności </w:t>
+      </w:r>
+      <w:r>
+        <w:t xml:space="preserve">występuje </w:t>
+      </w:r>
+      <w:r>
+        <w:t xml:space="preserve">inicjowanie liczby rund oraz szachistów. Następnie na konsolę wypisane są powyższe informacje wraz z nazwą testu. Później symulowany jest przebieg turnieju. Kojarzone są następne rundy, natomiast wyniki są losowane w celu zautomatyzowania testów. Po zakończonych zawodach dla każdego zawodnika </w:t>
+      </w:r>
+      <w:r>
+        <w:t xml:space="preserve">wykonywana jest </w:t>
+      </w:r>
+      <w:r>
+        <w:t>as</w:t>
+      </w:r>
+      <w:r>
+        <w:t xml:space="preserve">ercja, która ma zwrócić </w:t>
+      </w:r>
+      <w:r>
+        <w:t>negatywny wynik</w:t>
+      </w:r>
+      <w:r>
+        <w:t xml:space="preserve"> </w:t>
+      </w:r>
+      <w:r>
+        <w:t xml:space="preserve">testu </w:t>
+      </w:r>
+      <w:r>
+        <w:t xml:space="preserve">dla wartości </w:t>
+      </w:r>
+      <w:r>
+        <w:t xml:space="preserve">przeciwnej </w:t>
+      </w:r>
+      <w:r>
+        <w:t>do oczekiwanej.</w:t>
+      </w:r>
+      <w:r>
+        <w:t xml:space="preserve"> </w:t>
+      </w:r>
+      <w:r>
+        <w:t>P</w:t>
+      </w:r>
+      <w:r>
+        <w:t>ierwsze</w:t>
+      </w:r>
+      <w:r>
+        <w:t xml:space="preserve"> </w:t>
+      </w:r>
+      <w:r>
+        <w:t xml:space="preserve">dwa </w:t>
+      </w:r>
+      <w:r>
+        <w:t>test</w:t>
+      </w:r>
+      <w:r>
+        <w:t>y obejmują</w:t>
+      </w:r>
+      <w:r>
+        <w:t xml:space="preserve"> sprawdzanie warunku o niepowtarzaniu się tych samych meczów w całym turnieju. </w:t>
+      </w:r>
+      <w:r>
+        <w:t xml:space="preserve">Kolejne dwa sprawdzają czy któryś zawodnik nie otrzymał wolnego losu więcej niż jeden raz. Ostatnie dwa nadzorują poprawną kolejność zawodników po ostatniej rundzie. Wyniki testów jednostkowych przedstawione są na rysunku </w:t>
+      </w:r>
+      <w:r>
+        <w:t>6.1</w:t>
+      </w:r>
+      <w:r>
+        <w:t xml:space="preserve">, </w:t>
+      </w:r>
+      <w:r>
+        <w:t xml:space="preserve"> a </w:t>
+      </w:r>
+      <w:r>
+        <w:t>podany</w:t>
+      </w:r>
+      <w:r>
+        <w:t xml:space="preserve"> zakres liczby zawodników</w:t>
+      </w:r>
+      <w:r>
+        <w:t xml:space="preserve"> to 20 - </w:t>
+      </w:r>
+      <w:r>
+        <w:t xml:space="preserve">50. </w:t>
+      </w:r>
+      <w:r>
+        <w:t xml:space="preserve">Po przetestowaniu algorytmu szwajcarskiego w sposób automatyczny postanowiony sprawdzić poprawność kojarzenia się par spełniając założenia systemu. </w:t>
+      </w:r>
+      <w:r>
+        <w:t xml:space="preserve">Z racji złożoności oraz wysokiego </w:t>
+      </w:r>
+      <w:r>
+        <w:lastRenderedPageBreak/>
+        <w:t xml:space="preserve">stopnia skomplikowania algorytmu nie znaleziono sposobu na zaimplementowanie testów automatycznych. </w:t>
+      </w:r>
+      <w:r>
+        <w:t>Postanowiono drogą manualną sprawdzić napisany algorytm pod kątem sposobu doboru zawodników w pary.</w:t>
+      </w:r>
+      <w:r>
+        <w:t xml:space="preserve"> Przeanalizowane zostało kojarzenie dla 15 zawodników, na maksymalnym dystansie rund</w:t>
+      </w:r>
+      <w:r>
+        <w:t>owym</w:t>
+      </w:r>
+      <w:r>
+        <w:t xml:space="preserve"> (15).</w:t>
+      </w:r>
+      <w:r>
+        <w:t xml:space="preserve"> Po każdej rundzie wypisano grupy punktowe, aktualną klasyfikację generalną oraz wygenerowane mecze. Następnie każda runda została prześwietlona pod kątem poprawności kojarzeń, spadków do niższej grupy bądź awansów do wyższej. </w:t>
+      </w:r>
+      <w:r>
+        <w:t>Po zakończeniu turnieju zostaje wyświetlona historia gier</w:t>
+      </w:r>
+      <w:r>
+        <w:t>, która dla każdego zawodnika</w:t>
+      </w:r>
+      <w:r>
+        <w:t xml:space="preserve"> </w:t>
+      </w:r>
+      <w:r>
+        <w:t>wypisuje wszystkich</w:t>
+      </w:r>
+      <w:r>
+        <w:t xml:space="preserve"> jego przeciwników oraz kolory rozgrywanych partii. Zauważono, że kolory rozkładają się w miarę równomiernie, co również jest warunkiem poprawnego działania systemu szwajcarskiego. </w:t>
+      </w:r>
+      <w:r>
+        <w:t>Po tej wnikliwej analizie stwierdzono poprawność działania oraz zakończono pracę nad implementacją algorytmu.</w:t>
+      </w:r>
     </w:p>
     <w:p>
       <w:pPr>
@@ -7336,9 +6952,62 @@
         <w:autoSpaceDE/>
         <w:autoSpaceDN/>
         <w:adjustRightInd/>
+        <w:spacing w:after="120" w:line="312" w:lineRule="auto"/>
+        <w:ind w:left="720"/>
+        <w:jc w:val="both"/>
+        <w:textAlignment w:val="auto"/>
+      </w:pPr>
+      <w:r>
+        <w:tab/>
+      </w:r>
+      <w:r>
+        <w:drawing>
+          <wp:inline distT="0" distB="0" distL="0" distR="0" wp14:anchorId="671D01FA" wp14:editId="5EE1CC61">
+            <wp:extent cx="4788535" cy="2366645"/>
+            <wp:effectExtent l="0" t="0" r="0" b="0"/>
+            <wp:docPr id="3" name="Obraz 3"/>
+            <wp:cNvGraphicFramePr>
+              <a:graphicFrameLocks xmlns:a="http://schemas.openxmlformats.org/drawingml/2006/main" noChangeAspect="1"/>
+            </wp:cNvGraphicFramePr>
+            <a:graphic xmlns:a="http://schemas.openxmlformats.org/drawingml/2006/main">
+              <a:graphicData uri="http://schemas.openxmlformats.org/drawingml/2006/picture">
+                <pic:pic xmlns:pic="http://schemas.openxmlformats.org/drawingml/2006/picture">
+                  <pic:nvPicPr>
+                    <pic:cNvPr id="0" name=""/>
+                    <pic:cNvPicPr/>
+                  </pic:nvPicPr>
+                  <pic:blipFill>
+                    <a:blip r:embed="rId34"/>
+                    <a:stretch>
+                      <a:fillRect/>
+                    </a:stretch>
+                  </pic:blipFill>
+                  <pic:spPr>
+                    <a:xfrm>
+                      <a:off x="0" y="0"/>
+                      <a:ext cx="4788535" cy="2366645"/>
+                    </a:xfrm>
+                    <a:prstGeom prst="rect">
+                      <a:avLst/>
+                    </a:prstGeom>
+                  </pic:spPr>
+                </pic:pic>
+              </a:graphicData>
+            </a:graphic>
+          </wp:inline>
+        </w:drawing>
+      </w:r>
+    </w:p>
+    <w:p>
+      <w:pPr>
+        <w:overflowPunct/>
+        <w:autoSpaceDE/>
+        <w:autoSpaceDN/>
+        <w:adjustRightInd/>
+        <w:jc w:val="center"/>
         <w:textAlignment w:val="auto"/>
         <w:sectPr>
-          <w:headerReference w:type="first" r:id="rId34"/>
+          <w:headerReference w:type="first" r:id="rId35"/>
           <w:footnotePr>
             <w:numRestart w:val="eachPage"/>
           </w:footnotePr>
@@ -7349,132 +7018,194 @@
           <w:docGrid w:linePitch="326"/>
         </w:sectPr>
       </w:pPr>
-    </w:p>
-    <w:p>
-      <w:pPr>
-        <w:overflowPunct/>
-        <w:autoSpaceDE/>
-        <w:autoSpaceDN/>
-        <w:adjustRightInd/>
-        <w:textAlignment w:val="auto"/>
-        <w:sectPr>
-          <w:headerReference w:type="even" r:id="rId35"/>
-          <w:footnotePr>
-            <w:numRestart w:val="eachPage"/>
-          </w:footnotePr>
-          <w:pgSz w:w="11907" w:h="16840" w:code="9"/>
-          <w:pgMar w:top="2155" w:right="2665" w:bottom="2778" w:left="1701" w:header="1814" w:footer="1814" w:gutter="0"/>
-          <w:cols w:space="708"/>
-          <w:docGrid w:linePitch="326"/>
-        </w:sectPr>
-      </w:pPr>
-    </w:p>
-    <w:p>
-      <w:pPr>
-        <w:overflowPunct/>
-        <w:autoSpaceDE/>
-        <w:autoSpaceDN/>
-        <w:adjustRightInd/>
-        <w:textAlignment w:val="auto"/>
-      </w:pPr>
-    </w:p>
-    <w:p>
-      <w:pPr>
-        <w:overflowPunct/>
-        <w:autoSpaceDE/>
-        <w:autoSpaceDN/>
-        <w:adjustRightInd/>
-        <w:textAlignment w:val="auto"/>
-      </w:pPr>
+      <w:r>
+        <w:t xml:space="preserve">Rys.4.8. </w:t>
+      </w:r>
+      <w:r>
+        <w:rPr>
+          <w:i/>
+        </w:rPr>
+        <w:t>Wyniki testów jednostkowych</w:t>
+      </w:r>
     </w:p>
     <w:p>
       <w:pPr>
         <w:pStyle w:val="Nagwek1"/>
       </w:pPr>
-      <w:bookmarkStart w:id="8" w:name="_Toc526887091"/>
-      <w:r>
+      <w:bookmarkStart w:id="7" w:name="_Toc526887091"/>
+      <w:r>
+        <w:lastRenderedPageBreak/>
         <w:t>Podsumowanie i wnioski</w:t>
       </w:r>
+      <w:bookmarkEnd w:id="7"/>
+    </w:p>
+    <w:p>
+      <w:pPr>
+        <w:pStyle w:val="Tekstpods"/>
+        <w:ind w:left="357"/>
+      </w:pPr>
+      <w:r>
+        <w:t xml:space="preserve">Podsumowując </w:t>
+      </w:r>
+      <w:r>
+        <w:t>pracę nad</w:t>
+      </w:r>
+      <w:r>
+        <w:t xml:space="preserve"> </w:t>
+      </w:r>
+      <w:r>
+        <w:t>stworzoną aplikacją</w:t>
+      </w:r>
+      <w:r>
+        <w:t xml:space="preserve"> autor uważa, że zostały spełnione wszystkie p</w:t>
+      </w:r>
+      <w:r>
+        <w:t>ostawione przez niego wymagania oraz cele. Dzięki temu programowi można było przejść przez cały rozwój stworzenia oprogramowania. Zaczęto od zapoznania się z postawionym problemem.</w:t>
+      </w:r>
+      <w:r>
+        <w:t xml:space="preserve"> Zainteresowano się przebiegiem oraz przeprowadzeniem turnieju szachowego w warunkach rzeczywistych. </w:t>
+      </w:r>
+      <w:r>
+        <w:t xml:space="preserve">Zawody turniejowe mają przebieg zazwyczaj dynamiczny, więc </w:t>
+      </w:r>
+      <w:r>
+        <w:t xml:space="preserve">starano się wytworzyć </w:t>
+      </w:r>
+      <w:r>
+        <w:t xml:space="preserve">aplikację, która odpowiada potrzebom organizatorów. </w:t>
+      </w:r>
+      <w:r>
+        <w:t>Następnie zdefiniowano wymagania funkcjonalne oraz niefunkcjonalne.</w:t>
+      </w:r>
+      <w:r>
+        <w:t xml:space="preserve"> Najważniejsze z nich to wprowadzenie zawodników do aplikacji oraz prawidłowy przebieg turnieju (poprawne kojarzenia graczy). Program cechuje niezawodność oraz przejrzystość. Podczas pracy z aplikacją użytkownik dostanie wszystkie niezbędne cechy do przeprowadzenia turnieju szachowego systemem szwajcarskim. Po zdefiniowaniu wymagań zaprojektowano aplikację. Pomyślaną nad wszystkimi aktywnościami, które zostaną wyświetlone na ekranie tableta. Oczywiście wraz z upływem czasu wstępny projekt ewoluował </w:t>
+      </w:r>
+      <w:r>
+        <w:t xml:space="preserve">jak to często bywa przy wytworzeniu oprogramowania. </w:t>
+      </w:r>
+      <w:r>
+        <w:t xml:space="preserve">Jako przykład może posłużyć fakt, że podczas projektowania aplikacji pominięto </w:t>
+      </w:r>
+      <w:r>
+        <w:t>funkcjonalności takie jak: usuwanie, edytowanie oraz przeglądanie informacji o danym zawodniku, który widnieje w systemie.</w:t>
+      </w:r>
+      <w:r>
+        <w:t xml:space="preserve"> Dopiero w trakcie implementacji zauważono, że wymienione funkcję są niezbędne. </w:t>
+      </w:r>
+      <w:r>
+        <w:t xml:space="preserve">Weryfikacja przygotowanego oprogramowania to kolejny etap, który trzeba było przejść, żeby otrzymać w pełni niezawodną aplikację. </w:t>
+      </w:r>
+      <w:r>
+        <w:t>Dzięki wnikliwemu testowani</w:t>
+      </w:r>
+      <w:r>
+        <w:t xml:space="preserve">u stwierdzono, że program jest uodporniony i na błędy powodujące złe dane </w:t>
+      </w:r>
+      <w:r>
+        <w:lastRenderedPageBreak/>
+        <w:t>wprowadzone przez użytkownika, i na zagrożenia typu: nieprawidłowe skojarzenie zawodników.</w:t>
+      </w:r>
+    </w:p>
+    <w:p>
+      <w:pPr>
+        <w:pStyle w:val="Tekstpods"/>
+        <w:ind w:left="357"/>
+      </w:pPr>
+      <w:r>
+        <w:t>Pomimo spełnienia wszystkich wymagań postawionych przed napisaniem pracy możliwa jest dalsza rozbudowa powstałej aplikacji.</w:t>
+      </w:r>
+      <w:r>
+        <w:t xml:space="preserve"> Przede wszystkim można stworzyć konta dla użytkowników korzystających z aplikacji. D</w:t>
+      </w:r>
+      <w:r>
+        <w:t>any klient loguje</w:t>
+      </w:r>
+      <w:r>
+        <w:t xml:space="preserve"> się na swoje konto gdzie zapisana będzie historia rozegranych turniejów czy przegląd meczów w rozegranych zawodach.</w:t>
+      </w:r>
+      <w:r>
+        <w:t xml:space="preserve"> Dodatkowo przy </w:t>
+      </w:r>
+      <w:r>
+        <w:t>wprowadzaniu</w:t>
+      </w:r>
+      <w:r>
+        <w:t xml:space="preserve"> zawodników można </w:t>
+      </w:r>
+      <w:r>
+        <w:t>pobierać</w:t>
+      </w:r>
+      <w:r>
+        <w:t xml:space="preserve"> ranking</w:t>
+      </w:r>
+      <w:r>
+        <w:t xml:space="preserve"> międzynarodowy</w:t>
+      </w:r>
+      <w:r>
+        <w:t xml:space="preserve"> z oficjalnej strony Międzynarodowej Organizacji Szachowej, a </w:t>
+      </w:r>
+      <w:r>
+        <w:t>polski</w:t>
+      </w:r>
+      <w:r>
+        <w:t xml:space="preserve"> z </w:t>
+      </w:r>
+      <w:r>
+        <w:t>Polskiego Związku Szachowego</w:t>
+      </w:r>
+      <w:r>
+        <w:t>.</w:t>
+      </w:r>
+      <w:r>
+        <w:t xml:space="preserve"> Ponadto istnieje rozbudowa systemów rozgrywek. W turniejach szachowych toczą się zawody w systemie: kołowym, pucharowym oraz </w:t>
+      </w:r>
+      <w:r>
+        <w:t>scheveningen</w:t>
+      </w:r>
+      <w:r>
+        <w:t xml:space="preserve">. Po ich dodaniu aplikacja zyskałaby na atrakcyjności. </w:t>
+      </w:r>
+      <w:r>
+        <w:t xml:space="preserve">Kolejną rozbudową byłaby możliwość tworzenia raportów </w:t>
+      </w:r>
+      <w:r>
+        <w:t xml:space="preserve">podczas trwania </w:t>
+      </w:r>
+      <w:r>
+        <w:t xml:space="preserve">turnieju. </w:t>
+      </w:r>
+      <w:r>
+        <w:t xml:space="preserve">W trakcie </w:t>
+      </w:r>
+      <w:r>
+        <w:t>zawodów</w:t>
+      </w:r>
+      <w:r>
+        <w:t xml:space="preserve"> m</w:t>
+      </w:r>
+      <w:r>
+        <w:t>ożna by wygenerować taki raport</w:t>
+      </w:r>
+      <w:r>
+        <w:t xml:space="preserve"> z wynikami poprzedniej rundy oraz aktualną klasyfikacją generalną</w:t>
+      </w:r>
+      <w:r>
+        <w:t>.</w:t>
+      </w:r>
+      <w:r>
+        <w:t xml:space="preserve"> Powinno to być sporym ułatwieniem dla organizatorów, którzy mogliby np. po każdej rundzie drukować dany raport i wywieszać go w ogólnodostępnym miejscu.</w:t>
+      </w:r>
+    </w:p>
+    <w:p>
+      <w:pPr>
+        <w:pStyle w:val="Tekstpods"/>
+        <w:ind w:left="357"/>
+      </w:pPr>
+      <w:r>
+        <w:t>Problemy napotkane w pracy…</w:t>
+      </w:r>
+      <w:bookmarkStart w:id="8" w:name="_GoBack"/>
       <w:bookmarkEnd w:id="8"/>
-    </w:p>
-    <w:p>
-      <w:pPr>
-        <w:pStyle w:val="Tekstpods"/>
-      </w:pPr>
-      <w:r>
-        <w:t xml:space="preserve">Rozdział ten </w:t>
-      </w:r>
-      <w:r>
-        <w:t xml:space="preserve">obejmuje następujące elementy: </w:t>
-      </w:r>
-    </w:p>
-    <w:p>
-      <w:pPr>
-        <w:pStyle w:val="Tekstpods"/>
-        <w:numPr>
-          <w:ilvl w:val="0"/>
-          <w:numId w:val="34"/>
-        </w:numPr>
-        <w:ind w:left="709" w:hanging="357"/>
-      </w:pPr>
-      <w:r>
-        <w:t>uzyskane wyniki w świetle postawionych celów i zdefiniowanych wymagań,</w:t>
-      </w:r>
-    </w:p>
-    <w:p>
-      <w:pPr>
-        <w:pStyle w:val="Tekstpods"/>
-        <w:numPr>
-          <w:ilvl w:val="0"/>
-          <w:numId w:val="34"/>
-        </w:numPr>
-        <w:ind w:left="709" w:hanging="357"/>
-      </w:pPr>
-      <w:r>
-        <w:t>kierunki ewentualnych dalszych prac (rozbudowa funkcjonalna, …),</w:t>
-      </w:r>
-      <w:r>
-        <w:rPr>
-          <w:b/>
-        </w:rPr>
-        <w:t xml:space="preserve">//można rozbudować o ciągnięcie </w:t>
-      </w:r>
-      <w:proofErr w:type="spellStart"/>
-      <w:r>
-        <w:rPr>
-          <w:b/>
-        </w:rPr>
-        <w:t>rankigów</w:t>
-      </w:r>
-      <w:proofErr w:type="spellEnd"/>
-      <w:r>
-        <w:rPr>
-          <w:b/>
-        </w:rPr>
-        <w:t xml:space="preserve"> z neta… we wnioskach</w:t>
-      </w:r>
-    </w:p>
-    <w:p>
-      <w:pPr>
-        <w:pStyle w:val="Tekstpods"/>
-        <w:numPr>
-          <w:ilvl w:val="0"/>
-          <w:numId w:val="34"/>
-        </w:numPr>
-        <w:ind w:left="709" w:hanging="357"/>
-      </w:pPr>
-      <w:r>
-        <w:t>problemy napotkane w trakcie pracy.</w:t>
-      </w:r>
-    </w:p>
-    <w:p>
-      <w:pPr>
-        <w:overflowPunct/>
-        <w:autoSpaceDE/>
-        <w:autoSpaceDN/>
-        <w:adjustRightInd/>
-        <w:textAlignment w:val="auto"/>
-      </w:pPr>
     </w:p>
     <w:p>
       <w:pPr>
@@ -8023,42 +7754,12 @@
             <w:r>
               <w:t xml:space="preserve">. </w:t>
             </w:r>
-            <w:proofErr w:type="spellStart"/>
             <w:r>
               <w:rPr>
                 <w:i/>
               </w:rPr>
-              <w:t>Fédération</w:t>
+              <w:t>Fédération Internationale des Échecs</w:t>
             </w:r>
-            <w:proofErr w:type="spellEnd"/>
-            <w:r>
-              <w:rPr>
-                <w:i/>
-              </w:rPr>
-              <w:t xml:space="preserve"> </w:t>
-            </w:r>
-            <w:proofErr w:type="spellStart"/>
-            <w:r>
-              <w:rPr>
-                <w:i/>
-              </w:rPr>
-              <w:t>Internationale</w:t>
-            </w:r>
-            <w:proofErr w:type="spellEnd"/>
-            <w:r>
-              <w:rPr>
-                <w:i/>
-              </w:rPr>
-              <w:t xml:space="preserve"> des </w:t>
-            </w:r>
-            <w:proofErr w:type="spellStart"/>
-            <w:r>
-              <w:rPr>
-                <w:i/>
-              </w:rPr>
-              <w:t>Échecs</w:t>
-            </w:r>
-            <w:proofErr w:type="spellEnd"/>
             <w:r>
               <w:t>)</w:t>
             </w:r>
@@ -8120,30 +7821,8 @@
               <w:rPr>
                 <w:i/>
               </w:rPr>
-              <w:t>Object-</w:t>
+              <w:t>Object-Relational Mapping</w:t>
             </w:r>
-            <w:proofErr w:type="spellStart"/>
-            <w:r>
-              <w:rPr>
-                <w:i/>
-              </w:rPr>
-              <w:t>Relational</w:t>
-            </w:r>
-            <w:proofErr w:type="spellEnd"/>
-            <w:r>
-              <w:rPr>
-                <w:i/>
-              </w:rPr>
-              <w:t xml:space="preserve"> </w:t>
-            </w:r>
-            <w:proofErr w:type="spellStart"/>
-            <w:r>
-              <w:rPr>
-                <w:i/>
-              </w:rPr>
-              <w:t>Mapping</w:t>
-            </w:r>
-            <w:proofErr w:type="spellEnd"/>
             <w:r>
               <w:t>)</w:t>
             </w:r>
@@ -8170,6 +7849,44 @@
                 <w:i/>
               </w:rPr>
             </w:pPr>
+            <w:r>
+              <w:rPr>
+                <w:i/>
+              </w:rPr>
+              <w:t>API</w:t>
+            </w:r>
+          </w:p>
+          <w:p>
+            <w:pPr>
+              <w:pStyle w:val="Literatwykaz"/>
+              <w:tabs>
+                <w:tab w:val="clear" w:pos="567"/>
+              </w:tabs>
+              <w:spacing w:after="120"/>
+              <w:ind w:left="0" w:firstLine="0"/>
+              <w:rPr>
+                <w:i/>
+              </w:rPr>
+            </w:pPr>
+            <w:r>
+              <w:rPr>
+                <w:i/>
+              </w:rPr>
+              <w:t>PZS</w:t>
+            </w:r>
+          </w:p>
+          <w:p>
+            <w:pPr>
+              <w:pStyle w:val="Literatwykaz"/>
+              <w:tabs>
+                <w:tab w:val="clear" w:pos="567"/>
+              </w:tabs>
+              <w:spacing w:after="120"/>
+              <w:ind w:left="0" w:firstLine="0"/>
+              <w:rPr>
+                <w:i/>
+              </w:rPr>
+            </w:pPr>
           </w:p>
         </w:tc>
         <w:tc>
@@ -8184,6 +7901,9 @@
               <w:adjustRightInd/>
               <w:textAlignment w:val="auto"/>
             </w:pPr>
+            <w:r>
+              <w:t>Api srapi</w:t>
+            </w:r>
           </w:p>
           <w:p>
             <w:pPr>
@@ -8193,6 +7913,9 @@
               <w:adjustRightInd/>
               <w:textAlignment w:val="auto"/>
             </w:pPr>
+            <w:r>
+              <w:t>POLSKI ZWIAZEK SZACHOWY</w:t>
+            </w:r>
           </w:p>
         </w:tc>
       </w:tr>
@@ -8205,9 +7928,6 @@
         <w:adjustRightInd/>
         <w:textAlignment w:val="auto"/>
       </w:pPr>
-      <w:r>
-        <w:br w:type="page"/>
-      </w:r>
     </w:p>
     <w:p>
       <w:pPr>
@@ -8447,6 +8167,11 @@
         <w:dataBinding w:prefixMappings="xmlns:ns0='http://purl.org/dc/elements/1.1/' xmlns:ns1='http://schemas.openxmlformats.org/package/2006/metadata/core-properties' " w:xpath="/ns1:coreProperties[1]/ns0:creator[1]" w:storeItemID="{6C3C8BC8-F283-45AE-878A-BAB7291924A1}"/>
         <w:text/>
       </w:sdtPr>
+      <w:sdtEndPr>
+        <w:rPr>
+          <w:rStyle w:val="Numerstrony"/>
+        </w:rPr>
+      </w:sdtEndPr>
       <w:sdtContent>
         <w:r>
           <w:rPr>
@@ -8485,7 +8210,7 @@
         <w:rStyle w:val="Numerstrony"/>
         <w:noProof/>
       </w:rPr>
-      <w:t>25</w:t>
+      <w:t>27</w:t>
     </w:r>
     <w:r>
       <w:rPr>
@@ -8637,6 +8362,11 @@
         <w:dataBinding w:prefixMappings="xmlns:ns0='http://purl.org/dc/elements/1.1/' xmlns:ns1='http://schemas.openxmlformats.org/package/2006/metadata/core-properties' " w:xpath="/ns1:coreProperties[1]/ns0:creator[1]" w:storeItemID="{6C3C8BC8-F283-45AE-878A-BAB7291924A1}"/>
         <w:text/>
       </w:sdtPr>
+      <w:sdtEndPr>
+        <w:rPr>
+          <w:rStyle w:val="Numerstrony"/>
+        </w:rPr>
+      </w:sdtEndPr>
       <w:sdtContent>
         <w:r>
           <w:rPr>
@@ -8732,58 +8462,6 @@
         <w:rStyle w:val="Numerstrony"/>
         <w:noProof/>
       </w:rPr>
-      <w:t>34</w:t>
-    </w:r>
-    <w:r>
-      <w:rPr>
-        <w:rStyle w:val="Numerstrony"/>
-      </w:rPr>
-      <w:fldChar w:fldCharType="end"/>
-    </w:r>
-    <w:r>
-      <w:tab/>
-    </w:r>
-    <w:r>
-      <w:tab/>
-      <w:t>Weryfikacja i walidacja</w:t>
-    </w:r>
-  </w:p>
-  <w:p/>
-</w:hdr>
-</file>
-
-<file path=word/header17.xml><?xml version="1.0" encoding="utf-8"?>
-<w:hdr xmlns:wpc="http://schemas.microsoft.com/office/word/2010/wordprocessingCanvas" xmlns:mc="http://schemas.openxmlformats.org/markup-compatibility/2006" xmlns:o="urn:schemas-microsoft-com:office:office" xmlns:r="http://schemas.openxmlformats.org/officeDocument/2006/relationships" xmlns:m="http://schemas.openxmlformats.org/officeDocument/2006/math" xmlns:v="urn:schemas-microsoft-com:vml" xmlns:wp14="http://schemas.microsoft.com/office/word/2010/wordprocessingDrawing" xmlns:wp="http://schemas.openxmlformats.org/drawingml/2006/wordprocessingDrawing" xmlns:w10="urn:schemas-microsoft-com:office:word" xmlns:w="http://schemas.openxmlformats.org/wordprocessingml/2006/main" xmlns:w14="http://schemas.microsoft.com/office/word/2010/wordml" xmlns:wpg="http://schemas.microsoft.com/office/word/2010/wordprocessingGroup" xmlns:wpi="http://schemas.microsoft.com/office/word/2010/wordprocessingInk" xmlns:wne="http://schemas.microsoft.com/office/word/2006/wordml" xmlns:wps="http://schemas.microsoft.com/office/word/2010/wordprocessingShape" mc:Ignorable="w14 wp14">
-  <w:p>
-    <w:pPr>
-      <w:pStyle w:val="Nagwek"/>
-      <w:tabs>
-        <w:tab w:val="left" w:pos="3075"/>
-      </w:tabs>
-    </w:pPr>
-    <w:r>
-      <w:rPr>
-        <w:rStyle w:val="Numerstrony"/>
-      </w:rPr>
-      <w:fldChar w:fldCharType="begin"/>
-    </w:r>
-    <w:r>
-      <w:rPr>
-        <w:rStyle w:val="Numerstrony"/>
-      </w:rPr>
-      <w:instrText xml:space="preserve"> PAGE </w:instrText>
-    </w:r>
-    <w:r>
-      <w:rPr>
-        <w:rStyle w:val="Numerstrony"/>
-      </w:rPr>
-      <w:fldChar w:fldCharType="separate"/>
-    </w:r>
-    <w:r>
-      <w:rPr>
-        <w:rStyle w:val="Numerstrony"/>
-        <w:noProof/>
-      </w:rPr>
       <w:t>36</w:t>
     </w:r>
     <w:r>
@@ -8804,7 +8482,7 @@
 </w:hdr>
 </file>
 
-<file path=word/header18.xml><?xml version="1.0" encoding="utf-8"?>
+<file path=word/header17.xml><?xml version="1.0" encoding="utf-8"?>
 <w:hdr xmlns:wpc="http://schemas.microsoft.com/office/word/2010/wordprocessingCanvas" xmlns:mc="http://schemas.openxmlformats.org/markup-compatibility/2006" xmlns:o="urn:schemas-microsoft-com:office:office" xmlns:r="http://schemas.openxmlformats.org/officeDocument/2006/relationships" xmlns:m="http://schemas.openxmlformats.org/officeDocument/2006/math" xmlns:v="urn:schemas-microsoft-com:vml" xmlns:wp14="http://schemas.microsoft.com/office/word/2010/wordprocessingDrawing" xmlns:wp="http://schemas.openxmlformats.org/drawingml/2006/wordprocessingDrawing" xmlns:w10="urn:schemas-microsoft-com:office:word" xmlns:w="http://schemas.openxmlformats.org/wordprocessingml/2006/main" xmlns:w14="http://schemas.microsoft.com/office/word/2010/wordml" xmlns:wpg="http://schemas.microsoft.com/office/word/2010/wordprocessingGroup" xmlns:wpi="http://schemas.microsoft.com/office/word/2010/wordprocessingInk" xmlns:wne="http://schemas.microsoft.com/office/word/2006/wordml" xmlns:wps="http://schemas.microsoft.com/office/word/2010/wordprocessingShape" mc:Ignorable="w14 wp14">
   <w:p>
     <w:pPr>
@@ -8824,6 +8502,11 @@
         <w:dataBinding w:prefixMappings="xmlns:ns0='http://purl.org/dc/elements/1.1/' xmlns:ns1='http://schemas.openxmlformats.org/package/2006/metadata/core-properties' " w:xpath="/ns1:coreProperties[1]/ns0:creator[1]" w:storeItemID="{6C3C8BC8-F283-45AE-878A-BAB7291924A1}"/>
         <w:text/>
       </w:sdtPr>
+      <w:sdtEndPr>
+        <w:rPr>
+          <w:rStyle w:val="Numerstrony"/>
+        </w:rPr>
+      </w:sdtEndPr>
       <w:sdtContent>
         <w:r>
           <w:rPr>
@@ -8874,7 +8557,7 @@
 </w:hdr>
 </file>
 
-<file path=word/header19.xml><?xml version="1.0" encoding="utf-8"?>
+<file path=word/header18.xml><?xml version="1.0" encoding="utf-8"?>
 <w:hdr xmlns:wpc="http://schemas.microsoft.com/office/word/2010/wordprocessingCanvas" xmlns:mc="http://schemas.openxmlformats.org/markup-compatibility/2006" xmlns:o="urn:schemas-microsoft-com:office:office" xmlns:r="http://schemas.openxmlformats.org/officeDocument/2006/relationships" xmlns:m="http://schemas.openxmlformats.org/officeDocument/2006/math" xmlns:v="urn:schemas-microsoft-com:vml" xmlns:wp14="http://schemas.microsoft.com/office/word/2010/wordprocessingDrawing" xmlns:wp="http://schemas.openxmlformats.org/drawingml/2006/wordprocessingDrawing" xmlns:w10="urn:schemas-microsoft-com:office:word" xmlns:w="http://schemas.openxmlformats.org/wordprocessingml/2006/main" xmlns:w14="http://schemas.microsoft.com/office/word/2010/wordml" xmlns:wpg="http://schemas.microsoft.com/office/word/2010/wordprocessingGroup" xmlns:wpi="http://schemas.microsoft.com/office/word/2010/wordprocessingInk" xmlns:wne="http://schemas.microsoft.com/office/word/2006/wordml" xmlns:wps="http://schemas.microsoft.com/office/word/2010/wordprocessingShape" mc:Ignorable="w14 wp14">
   <w:p>
     <w:pPr>
@@ -8906,7 +8589,7 @@
         <w:rStyle w:val="Numerstrony"/>
         <w:noProof/>
       </w:rPr>
-      <w:t>iv</w:t>
+      <w:t>ii</w:t>
     </w:r>
     <w:r>
       <w:rPr>
@@ -8919,6 +8602,53 @@
     </w:r>
   </w:p>
   <w:p/>
+</w:hdr>
+</file>
+
+<file path=word/header19.xml><?xml version="1.0" encoding="utf-8"?>
+<w:hdr xmlns:wpc="http://schemas.microsoft.com/office/word/2010/wordprocessingCanvas" xmlns:mc="http://schemas.openxmlformats.org/markup-compatibility/2006" xmlns:o="urn:schemas-microsoft-com:office:office" xmlns:r="http://schemas.openxmlformats.org/officeDocument/2006/relationships" xmlns:m="http://schemas.openxmlformats.org/officeDocument/2006/math" xmlns:v="urn:schemas-microsoft-com:vml" xmlns:wp14="http://schemas.microsoft.com/office/word/2010/wordprocessingDrawing" xmlns:wp="http://schemas.openxmlformats.org/drawingml/2006/wordprocessingDrawing" xmlns:w10="urn:schemas-microsoft-com:office:word" xmlns:w="http://schemas.openxmlformats.org/wordprocessingml/2006/main" xmlns:w14="http://schemas.microsoft.com/office/word/2010/wordml" xmlns:wpg="http://schemas.microsoft.com/office/word/2010/wordprocessingGroup" xmlns:wpi="http://schemas.microsoft.com/office/word/2010/wordprocessingInk" xmlns:wne="http://schemas.microsoft.com/office/word/2006/wordml" xmlns:wps="http://schemas.microsoft.com/office/word/2010/wordprocessingShape" mc:Ignorable="w14 wp14">
+  <w:p>
+    <w:pPr>
+      <w:pStyle w:val="Nagwek"/>
+    </w:pPr>
+    <w:r>
+      <w:rPr>
+        <w:rStyle w:val="Numerstrony"/>
+      </w:rPr>
+      <w:tab/>
+    </w:r>
+    <w:r>
+      <w:rPr>
+        <w:rStyle w:val="Numerstrony"/>
+      </w:rPr>
+      <w:fldChar w:fldCharType="begin"/>
+    </w:r>
+    <w:r>
+      <w:rPr>
+        <w:rStyle w:val="Numerstrony"/>
+      </w:rPr>
+      <w:instrText xml:space="preserve"> PAGE </w:instrText>
+    </w:r>
+    <w:r>
+      <w:rPr>
+        <w:rStyle w:val="Numerstrony"/>
+      </w:rPr>
+      <w:fldChar w:fldCharType="separate"/>
+    </w:r>
+    <w:r>
+      <w:rPr>
+        <w:rStyle w:val="Numerstrony"/>
+        <w:noProof/>
+      </w:rPr>
+      <w:t>i</w:t>
+    </w:r>
+    <w:r>
+      <w:rPr>
+        <w:rStyle w:val="Numerstrony"/>
+      </w:rPr>
+      <w:fldChar w:fldCharType="end"/>
+    </w:r>
+  </w:p>
 </w:hdr>
 </file>
 
@@ -8936,53 +8666,6 @@
         <w:rStyle w:val="Numerstrony"/>
       </w:rPr>
       <w:tab/>
-    </w:r>
-  </w:p>
-</w:hdr>
-</file>
-
-<file path=word/header20.xml><?xml version="1.0" encoding="utf-8"?>
-<w:hdr xmlns:wpc="http://schemas.microsoft.com/office/word/2010/wordprocessingCanvas" xmlns:mc="http://schemas.openxmlformats.org/markup-compatibility/2006" xmlns:o="urn:schemas-microsoft-com:office:office" xmlns:r="http://schemas.openxmlformats.org/officeDocument/2006/relationships" xmlns:m="http://schemas.openxmlformats.org/officeDocument/2006/math" xmlns:v="urn:schemas-microsoft-com:vml" xmlns:wp14="http://schemas.microsoft.com/office/word/2010/wordprocessingDrawing" xmlns:wp="http://schemas.openxmlformats.org/drawingml/2006/wordprocessingDrawing" xmlns:w10="urn:schemas-microsoft-com:office:word" xmlns:w="http://schemas.openxmlformats.org/wordprocessingml/2006/main" xmlns:w14="http://schemas.microsoft.com/office/word/2010/wordml" xmlns:wpg="http://schemas.microsoft.com/office/word/2010/wordprocessingGroup" xmlns:wpi="http://schemas.microsoft.com/office/word/2010/wordprocessingInk" xmlns:wne="http://schemas.microsoft.com/office/word/2006/wordml" xmlns:wps="http://schemas.microsoft.com/office/word/2010/wordprocessingShape" mc:Ignorable="w14 wp14">
-  <w:p>
-    <w:pPr>
-      <w:pStyle w:val="Nagwek"/>
-    </w:pPr>
-    <w:r>
-      <w:rPr>
-        <w:rStyle w:val="Numerstrony"/>
-      </w:rPr>
-      <w:tab/>
-    </w:r>
-    <w:r>
-      <w:rPr>
-        <w:rStyle w:val="Numerstrony"/>
-      </w:rPr>
-      <w:fldChar w:fldCharType="begin"/>
-    </w:r>
-    <w:r>
-      <w:rPr>
-        <w:rStyle w:val="Numerstrony"/>
-      </w:rPr>
-      <w:instrText xml:space="preserve"> PAGE </w:instrText>
-    </w:r>
-    <w:r>
-      <w:rPr>
-        <w:rStyle w:val="Numerstrony"/>
-      </w:rPr>
-      <w:fldChar w:fldCharType="separate"/>
-    </w:r>
-    <w:r>
-      <w:rPr>
-        <w:rStyle w:val="Numerstrony"/>
-        <w:noProof/>
-      </w:rPr>
-      <w:t>v</w:t>
-    </w:r>
-    <w:r>
-      <w:rPr>
-        <w:rStyle w:val="Numerstrony"/>
-      </w:rPr>
-      <w:fldChar w:fldCharType="end"/>
     </w:r>
   </w:p>
 </w:hdr>
@@ -9048,6 +8731,11 @@
         <w:dataBinding w:prefixMappings="xmlns:ns0='http://purl.org/dc/elements/1.1/' xmlns:ns1='http://schemas.openxmlformats.org/package/2006/metadata/core-properties' " w:xpath="/ns1:coreProperties[1]/ns0:creator[1]" w:storeItemID="{6C3C8BC8-F283-45AE-878A-BAB7291924A1}"/>
         <w:text/>
       </w:sdtPr>
+      <w:sdtEndPr>
+        <w:rPr>
+          <w:rStyle w:val="Numerstrony"/>
+        </w:rPr>
+      </w:sdtEndPr>
       <w:sdtContent>
         <w:r>
           <w:rPr>
@@ -14892,6 +14580,7 @@
     <w:rsid w:val="003A48C4"/>
     <w:rsid w:val="003D2EC0"/>
     <w:rsid w:val="00462442"/>
+    <w:rsid w:val="00506E97"/>
     <w:rsid w:val="00570B4E"/>
     <w:rsid w:val="00627A3F"/>
     <w:rsid w:val="00632E95"/>
@@ -15773,7 +15462,7 @@
   <a:extraClrSchemeLst/>
   <a:extLst>
     <a:ext uri="{05A4C25C-085E-4340-85A3-A5531E510DB2}">
-      <thm15:themeFamily xmlns="" xmlns:thm15="http://schemas.microsoft.com/office/thememl/2012/main" name="Office Theme" id="{62F939B6-93AF-4DB8-9C6B-D6C7DFDC589F}" vid="{4A3C46E8-61CC-4603-A589-7422A47A8E4A}"/>
+      <thm15:themeFamily xmlns:thm15="http://schemas.microsoft.com/office/thememl/2012/main" xmlns="" name="Office Theme" id="{62F939B6-93AF-4DB8-9C6B-D6C7DFDC589F}" vid="{4A3C46E8-61CC-4603-A589-7422A47A8E4A}"/>
     </a:ext>
   </a:extLst>
 </a:theme>
@@ -15836,7 +15525,7 @@
 </file>
 
 <file path=customXml/itemProps1.xml><?xml version="1.0" encoding="utf-8"?>
-<ds:datastoreItem xmlns:ds="http://schemas.openxmlformats.org/officeDocument/2006/customXml" ds:itemID="{FAE116E4-1E27-4265-B52C-5B696853EEFE}">
+<ds:datastoreItem xmlns:ds="http://schemas.openxmlformats.org/officeDocument/2006/customXml" ds:itemID="{1DFB9116-19E4-4D17-91C7-A43935994107}">
   <ds:schemaRefs>
     <ds:schemaRef ds:uri="http://schemas.openxmlformats.org/officeDocument/2006/bibliography"/>
   </ds:schemaRefs>

</xml_diff>

<commit_message>
code refactored, started writing next chapter
</commit_message>
<xml_diff>
--- a/Praca inżynierska makieta live.docx
+++ b/Praca inżynierska makieta live.docx
@@ -378,8 +378,18 @@
           <w:sz w:val="28"/>
           <w:szCs w:val="28"/>
         </w:rPr>
-        <w:t>Adam Kincel</w:t>
-      </w:r>
+        <w:t xml:space="preserve">Adam </w:t>
+      </w:r>
+      <w:proofErr w:type="spellStart"/>
+      <w:r>
+        <w:rPr>
+          <w:rFonts w:ascii="Arial" w:hAnsi="Arial" w:cs="Arial"/>
+          <w:sz w:val="28"/>
+          <w:szCs w:val="28"/>
+        </w:rPr>
+        <w:t>Kincel</w:t>
+      </w:r>
+      <w:proofErr w:type="spellEnd"/>
     </w:p>
     <w:p>
       <w:pPr>
@@ -924,7 +934,6 @@
           <w:dataBinding w:prefixMappings="xmlns:ns0='http://purl.org/dc/elements/1.1/' xmlns:ns1='http://schemas.openxmlformats.org/package/2006/metadata/core-properties' " w:xpath="/ns1:coreProperties[1]/ns0:title[1]" w:storeItemID="{6C3C8BC8-F283-45AE-878A-BAB7291924A1}"/>
           <w:text/>
         </w:sdtPr>
-        <w:sdtEndPr/>
         <w:sdtContent>
           <w:r>
             <w:t>Opracowanie aplikacji mobilnej wspomagającej prowadzenie turnieju szachowego</w:t>
@@ -1353,7 +1362,13 @@
           <w:rPr>
             <w:rStyle w:val="Hipercze"/>
           </w:rPr>
-          <w:t>Wstęp</w:t>
+          <w:t>W</w:t>
+        </w:r>
+        <w:r>
+          <w:rPr>
+            <w:rStyle w:val="Hipercze"/>
+          </w:rPr>
+          <w:t>stęp</w:t>
         </w:r>
         <w:r>
           <w:rPr>
@@ -1488,19 +1503,7 @@
           <w:rPr>
             <w:rStyle w:val="Hipercze"/>
           </w:rPr>
-          <w:t>Wymagania i n</w:t>
-        </w:r>
-        <w:r>
-          <w:rPr>
-            <w:rStyle w:val="Hipercze"/>
-          </w:rPr>
-          <w:t>a</w:t>
-        </w:r>
-        <w:r>
-          <w:rPr>
-            <w:rStyle w:val="Hipercze"/>
-          </w:rPr>
-          <w:t>rzędzia</w:t>
+          <w:t>Wymagania i narzędzia</w:t>
         </w:r>
         <w:r>
           <w:rPr>
@@ -1816,7 +1819,19 @@
           <w:rPr>
             <w:rStyle w:val="Hipercze"/>
           </w:rPr>
-          <w:t>Podsumowanie i wnioski</w:t>
+          <w:t>Podsumowanie</w:t>
+        </w:r>
+        <w:r>
+          <w:rPr>
+            <w:rStyle w:val="Hipercze"/>
+          </w:rPr>
+          <w:t xml:space="preserve"> </w:t>
+        </w:r>
+        <w:r>
+          <w:rPr>
+            <w:rStyle w:val="Hipercze"/>
+          </w:rPr>
+          <w:t>i wnioski</w:t>
         </w:r>
         <w:r>
           <w:rPr>
@@ -2283,7 +2298,13 @@
         <w:t xml:space="preserve">zasadami </w:t>
       </w:r>
       <w:r>
-        <w:t xml:space="preserve">poruszania się bierek oraz nie jest atakowany przez żadną z figur bądź piona, </w:t>
+        <w:t xml:space="preserve">poruszania się bierek oraz nie jest atakowany przez żadną z figur bądź </w:t>
+      </w:r>
+      <w:r>
+        <w:t>pionka</w:t>
+      </w:r>
+      <w:r>
+        <w:t xml:space="preserve">, </w:t>
       </w:r>
     </w:p>
     <w:p>
@@ -2344,17 +2365,27 @@
       <w:r>
         <w:t xml:space="preserve"> </w:t>
       </w:r>
+      <w:proofErr w:type="spellStart"/>
       <w:r>
         <w:t>Chosrow</w:t>
       </w:r>
       <w:r>
         <w:t>i</w:t>
       </w:r>
-      <w:r>
-        <w:t xml:space="preserve"> I Anoszirwan</w:t>
-      </w:r>
-      <w:r>
-        <w:t xml:space="preserve">owi. Warto zaznaczyć, że już wtedy zasady gry były ściśle określone. Po opanowaniu Persji przez Arabów oraz pojawieniu się rozrywki w Europie nastąpiły kolejne ewolucje szachów, które przypominają współczesną grę (wprowadzono pojęcia takie jak: roszada, mat czy promocja). </w:t>
+      <w:proofErr w:type="spellEnd"/>
+      <w:r>
+        <w:t xml:space="preserve"> I </w:t>
+      </w:r>
+      <w:proofErr w:type="spellStart"/>
+      <w:r>
+        <w:t>Anoszirwan</w:t>
+      </w:r>
+      <w:r>
+        <w:t>owi</w:t>
+      </w:r>
+      <w:proofErr w:type="spellEnd"/>
+      <w:r>
+        <w:t xml:space="preserve">. Warto zaznaczyć, że już wtedy zasady gry były ściśle określone. Po opanowaniu Persji przez Arabów oraz pojawieniu się rozrywki w Europie nastąpiły kolejne ewolucje szachów, które przypominają współczesną grę (wprowadzono pojęcia takie jak: roszada, mat czy promocja). </w:t>
       </w:r>
       <w:r>
         <w:t xml:space="preserve">W epoce Odrodzenia szachy zyskały na dużej popularności. Głównie w Hiszpanii oraz Włoszech na przełomie XVI i XVII wieku nastąpił tak zwany „złoty  okres” szachów. Powstawały pierwsze podręczniki do nauki oraz analizy gry, </w:t>
@@ -2370,18 +2401,63 @@
       <w:r>
         <w:t xml:space="preserve">W 1989 roku doszło do pierwszego pojedynku szachowego pomiędzy komputerem, a człowiekiem. Stworzony przez firmę IBM komputer </w:t>
       </w:r>
-      <w:r>
-        <w:t xml:space="preserve">Deep Thought rywalizował z Garrim Kasparowem, wielokrotnym mistrzem świata, uznawanym przez wielu ekspertów za największą legendę szachów. Gładko zwyciężył Kasparov, jednakże naukowcy z IBM nie ustępowali z celu pokonania legendy i po ulepszeniu maszyny, w 1996 roku doszło do rewanżu. Tym razem Deep Blue (tak nazywał się zmodyfikowany komputer) podjął </w:t>
+      <w:proofErr w:type="spellStart"/>
+      <w:r>
+        <w:t>Deep</w:t>
+      </w:r>
+      <w:proofErr w:type="spellEnd"/>
+      <w:r>
+        <w:t xml:space="preserve"> </w:t>
+      </w:r>
+      <w:proofErr w:type="spellStart"/>
+      <w:r>
+        <w:t>Thought</w:t>
+      </w:r>
+      <w:proofErr w:type="spellEnd"/>
+      <w:r>
+        <w:t xml:space="preserve"> rywalizował z Garrim Kasparowem, wielokrotnym mistrzem świata, uznawanym przez wielu ekspertów za największą legendę szachów. Gładko zwyciężył </w:t>
+      </w:r>
+      <w:proofErr w:type="spellStart"/>
+      <w:r>
+        <w:t>Kasparov</w:t>
+      </w:r>
+      <w:proofErr w:type="spellEnd"/>
+      <w:r>
+        <w:t xml:space="preserve">, jednakże naukowcy z IBM nie ustępowali z celu pokonania legendy i po ulepszeniu maszyny, w 1996 roku doszło do rewanżu. Tym razem </w:t>
+      </w:r>
+      <w:proofErr w:type="spellStart"/>
+      <w:r>
+        <w:t>Deep</w:t>
+      </w:r>
+      <w:proofErr w:type="spellEnd"/>
+      <w:r>
+        <w:t xml:space="preserve"> Blue (tak nazywał się zmodyfikowany komputer) podjął </w:t>
       </w:r>
       <w:r>
         <w:lastRenderedPageBreak/>
-        <w:t>rękawicę i uległ wtedy najmłodszemu mistrzowi tylko 4-2, gdzie o wyniku ostatecznym decydowała ostatnia partia, którą na swoją korzyść rozstrzygnął Kasparov.</w:t>
+        <w:t xml:space="preserve">rękawicę i uległ wtedy najmłodszemu mistrzowi tylko 4-2, gdzie o wyniku ostatecznym decydowała ostatnia partia, którą na swoją korzyść rozstrzygnął </w:t>
+      </w:r>
+      <w:proofErr w:type="spellStart"/>
+      <w:r>
+        <w:t>Kasparov</w:t>
+      </w:r>
+      <w:proofErr w:type="spellEnd"/>
+      <w:r>
+        <w:t>.</w:t>
       </w:r>
       <w:r>
         <w:t xml:space="preserve"> Kolejny pojedynek odbył  się </w:t>
       </w:r>
       <w:r>
-        <w:t>w maju 1997 roku. Kolejne poprawki oraz modyfikację przyczyniły się do powstania nowej wersji maszyny o nazwie Deeper Blue. Przebieg pojedynku był podobny do poprzedniego jednakże decydującą partię rozstrzygnął na swoją korzyść komputer i w ten sposób stał się pierwszym systemem komputerowym, który wygrał z aktualnym mistrzem świata</w:t>
+        <w:t xml:space="preserve">w maju 1997 roku. Kolejne poprawki oraz modyfikację przyczyniły się do powstania nowej wersji maszyny o nazwie </w:t>
+      </w:r>
+      <w:proofErr w:type="spellStart"/>
+      <w:r>
+        <w:t>Deeper</w:t>
+      </w:r>
+      <w:proofErr w:type="spellEnd"/>
+      <w:r>
+        <w:t xml:space="preserve"> Blue. Przebieg pojedynku był podobny do poprzedniego jednakże decydującą partię rozstrzygnął na swoją korzyść komputer i w ten sposób stał się pierwszym systemem komputerowym, który wygrał z aktualnym mistrzem świata</w:t>
       </w:r>
       <w:r>
         <w:t xml:space="preserve">. </w:t>
@@ -2416,10 +2492,18 @@
         <w:t xml:space="preserve"> </w:t>
       </w:r>
       <w:r>
-        <w:t>Adolf Andersse</w:t>
-      </w:r>
-      <w:r>
-        <w:t>n.</w:t>
+        <w:t xml:space="preserve">Adolf </w:t>
+      </w:r>
+      <w:proofErr w:type="spellStart"/>
+      <w:r>
+        <w:t>Andersse</w:t>
+      </w:r>
+      <w:r>
+        <w:t>n</w:t>
+      </w:r>
+      <w:proofErr w:type="spellEnd"/>
+      <w:r>
+        <w:t>.</w:t>
       </w:r>
       <w:r>
         <w:t xml:space="preserve"> </w:t>
@@ -2485,7 +2569,23 @@
         <w:t xml:space="preserve">przypadku SWPIS użytkownik za darmo otrzyma bardzo okrojoną wersję programu, w którym brak jest między innymi wprowadzanie dowolnej ilości zawodników i rund. Maksymalna ilość rund wynosi pięć, natomiast graczy – dwadzieścia. Aplikacja UTU Swiss za darmo oferuje jedynie wersję próbną, w której można wprowadzić maksymalnie trzy rundowy turniej z szesnastoma zawodnikami. </w:t>
       </w:r>
       <w:r>
-        <w:t>Na rynku istnieją również programy komputerowe w polskiej wersji językowej np. ChessArbiter PRO oraz OSwiss. Pierwszy z nich jest programem płatnym, a za darmo można pracować</w:t>
+        <w:t xml:space="preserve">Na rynku istnieją również programy komputerowe w polskiej wersji językowej np. </w:t>
+      </w:r>
+      <w:proofErr w:type="spellStart"/>
+      <w:r>
+        <w:t>ChessArbiter</w:t>
+      </w:r>
+      <w:proofErr w:type="spellEnd"/>
+      <w:r>
+        <w:t xml:space="preserve"> PRO oraz </w:t>
+      </w:r>
+      <w:proofErr w:type="spellStart"/>
+      <w:r>
+        <w:t>OSwiss</w:t>
+      </w:r>
+      <w:proofErr w:type="spellEnd"/>
+      <w:r>
+        <w:t>. Pierwszy z nich jest programem płatnym, a za darmo można pracować</w:t>
       </w:r>
       <w:r>
         <w:t xml:space="preserve"> tylko w trybie demonstracyjnym, który niesie ograniczenia takie jak: maksymalnie 15 zawodników, maksymalnie 5 rund. </w:t>
@@ -2515,16 +2615,45 @@
         <w:t xml:space="preserve">W wersji na urządzenia mobilne znaleziono odpowiednik wersji komputerowej </w:t>
       </w:r>
       <w:r>
-        <w:t>SWIPS Chess Tournament Manager</w:t>
+        <w:t xml:space="preserve">SWIPS </w:t>
+      </w:r>
+      <w:proofErr w:type="spellStart"/>
+      <w:r>
+        <w:t>Chess</w:t>
+      </w:r>
+      <w:proofErr w:type="spellEnd"/>
+      <w:r>
+        <w:t xml:space="preserve"> </w:t>
+      </w:r>
+      <w:proofErr w:type="spellStart"/>
+      <w:r>
+        <w:t>Tournament</w:t>
+      </w:r>
+      <w:proofErr w:type="spellEnd"/>
+      <w:r>
+        <w:t xml:space="preserve"> Manager</w:t>
       </w:r>
       <w:r>
         <w:t xml:space="preserve">. Również aplikacje takie jak: </w:t>
       </w:r>
-      <w:r>
-        <w:t>Tournament Manager</w:t>
-      </w:r>
-      <w:r>
-        <w:t xml:space="preserve"> czy Tournament Maker służą do pomocy przy organizowaniu turnieju szachowego. </w:t>
+      <w:proofErr w:type="spellStart"/>
+      <w:r>
+        <w:t>Tournament</w:t>
+      </w:r>
+      <w:proofErr w:type="spellEnd"/>
+      <w:r>
+        <w:t xml:space="preserve"> Manager</w:t>
+      </w:r>
+      <w:r>
+        <w:t xml:space="preserve"> czy </w:t>
+      </w:r>
+      <w:proofErr w:type="spellStart"/>
+      <w:r>
+        <w:t>Tournament</w:t>
+      </w:r>
+      <w:proofErr w:type="spellEnd"/>
+      <w:r>
+        <w:t xml:space="preserve"> Maker służą do pomocy przy organizowaniu turnieju szachowego. </w:t>
       </w:r>
       <w:r>
         <w:t>Powyższe</w:t>
@@ -3163,7 +3292,15 @@
         <w:t>ym dorobkiem punktowym otrzymuje</w:t>
       </w:r>
       <w:r>
-        <w:t xml:space="preserve"> tak zwany „bye” (wolny los).</w:t>
+        <w:t xml:space="preserve"> tak zwany „</w:t>
+      </w:r>
+      <w:proofErr w:type="spellStart"/>
+      <w:r>
+        <w:t>bye</w:t>
+      </w:r>
+      <w:proofErr w:type="spellEnd"/>
+      <w:r>
+        <w:t>” (wolny los).</w:t>
       </w:r>
       <w:r>
         <w:t xml:space="preserve"> </w:t>
@@ -3294,7 +3431,15 @@
         <w:textAlignment w:val="auto"/>
       </w:pPr>
       <w:r>
-        <w:t>Punktacja Sonneborna–Bergera</w:t>
+        <w:t xml:space="preserve">Punktacja </w:t>
+      </w:r>
+      <w:proofErr w:type="spellStart"/>
+      <w:r>
+        <w:t>Sonneborna</w:t>
+      </w:r>
+      <w:proofErr w:type="spellEnd"/>
+      <w:r>
+        <w:t>–Bergera</w:t>
       </w:r>
       <w:r>
         <w:t xml:space="preserve"> – zawodnikowi przypisuje się sumę liczby punktów przeciwników, z którym dany zawodnik wygrał oraz połowę sumy liczby</w:t>
@@ -3426,7 +3571,15 @@
         <w:textAlignment w:val="auto"/>
       </w:pPr>
       <w:r>
-        <w:t xml:space="preserve">System Koyi – zawodnikowi przypisuje się liczbę punktów, z </w:t>
+        <w:t xml:space="preserve">System </w:t>
+      </w:r>
+      <w:proofErr w:type="spellStart"/>
+      <w:r>
+        <w:t>Koyi</w:t>
+      </w:r>
+      <w:proofErr w:type="spellEnd"/>
+      <w:r>
+        <w:t xml:space="preserve"> – zawodnikowi przypisuje się liczbę punktów, z </w:t>
       </w:r>
       <w:r>
         <w:t>graczami</w:t>
@@ -4291,9 +4444,11 @@
       <w:r>
         <w:t xml:space="preserve"> szwajcarski. Jednakże dodanie systemów takich jak pucharowy, kołowy czy  </w:t>
       </w:r>
+      <w:proofErr w:type="spellStart"/>
       <w:r>
         <w:t>scheveningen</w:t>
       </w:r>
+      <w:proofErr w:type="spellEnd"/>
       <w:r>
         <w:t xml:space="preserve"> zwiększyłoby możliwości </w:t>
       </w:r>
@@ -4336,7 +4491,15 @@
         <w:t xml:space="preserve">Dzięki wbudowanemu narzędziu do kontroli wersji w bezproblemowy sposób można projekt wrzucać </w:t>
       </w:r>
       <w:r>
-        <w:t xml:space="preserve">na platformę Github, z której również skorzystano. </w:t>
+        <w:t xml:space="preserve">na platformę </w:t>
+      </w:r>
+      <w:proofErr w:type="spellStart"/>
+      <w:r>
+        <w:t>Github</w:t>
+      </w:r>
+      <w:proofErr w:type="spellEnd"/>
+      <w:r>
+        <w:t xml:space="preserve">, z której również skorzystano. </w:t>
       </w:r>
       <w:r>
         <w:t>Do testowania aplikacji posłużono się wirtualnym em</w:t>
@@ -4382,7 +4545,15 @@
         <w:t xml:space="preserve">użyto biblioteki Room. Dzięki niej można w łatwy sposób komunikować się z bazą danych z poziomu kodu. </w:t>
       </w:r>
       <w:r>
-        <w:t>Swoją składnią przypomina inną bibliotekę ORM jaką jest Hibernate. Nie wątpliwie zaletą użytej biblioteki jest prostota w zrozumieniu oraz wykonaniu zapytań z i do bazy.</w:t>
+        <w:t xml:space="preserve">Swoją składnią przypomina inną bibliotekę ORM jaką jest </w:t>
+      </w:r>
+      <w:proofErr w:type="spellStart"/>
+      <w:r>
+        <w:t>Hibernate</w:t>
+      </w:r>
+      <w:proofErr w:type="spellEnd"/>
+      <w:r>
+        <w:t>. Nie wątpliwie zaletą użytej biblioteki jest prostota w zrozumieniu oraz wykonaniu zapytań z i do bazy.</w:t>
       </w:r>
       <w:r>
         <w:t xml:space="preserve"> Można uruchamiać kolejne wątki, które łączą się z bazą danych nie blokując jednocześnie </w:t>
@@ -5630,6 +5801,573 @@
         <w:t>Specyfikacja wewnętrzna</w:t>
       </w:r>
       <w:bookmarkEnd w:id="5"/>
+    </w:p>
+    <w:p>
+      <w:pPr>
+        <w:pStyle w:val="Tekstpods"/>
+        <w:ind w:left="357"/>
+      </w:pPr>
+      <w:r>
+        <w:t>Projekt „</w:t>
+      </w:r>
+      <w:r>
+        <w:t>Opracowanie aplikacji mobilnej wspomagającej prowadzenie turnieju szachowego</w:t>
+      </w:r>
+      <w:r>
+        <w:t>” jest d</w:t>
+      </w:r>
+      <w:r>
+        <w:t xml:space="preserve">edykowany na urządzenia mobilne z systemem Android. Napisany jest w języku Java, wykorzystane środowisko programistyczne to Android Studio. </w:t>
+      </w:r>
+      <w:r>
+        <w:t xml:space="preserve">Do przechowywania zawodników użyto bazy danych dedykowanej na potrzeby urządzeń mobilnych – SQL Lite. </w:t>
+      </w:r>
+      <w:r>
+        <w:t xml:space="preserve">Baza danych zawiera jedną tabelę, która przechowuje dane graczy, którzy dodawani są przez użytkownika. </w:t>
+      </w:r>
+      <w:r>
+        <w:t xml:space="preserve">Pola tej tabeli to: id, imię, nazwisko, ranking polski oraz międzynarodowy i data urodzenia. </w:t>
+      </w:r>
+      <w:r>
+        <w:t xml:space="preserve">Stwierdzono, że są to wszystkie niezbędne dane do gromadzenia informacji o szachistach. </w:t>
+      </w:r>
+      <w:r>
+        <w:t xml:space="preserve">Projekt podzielono </w:t>
+      </w:r>
+      <w:r>
+        <w:t xml:space="preserve">poszczególne pakiety. W pierwszym znajdują się klasy reprezentujące aktywności użyte w aplikacji. </w:t>
+      </w:r>
+      <w:r>
+        <w:t xml:space="preserve">Do najważniejszych należą klasy odpowiedzialne za ekrany wyświetlające: wprowadzanie zawodników do turnieju, konfiguracja zawodów oraz </w:t>
+      </w:r>
+      <w:r>
+        <w:t>ich przebieg</w:t>
+      </w:r>
+      <w:r>
+        <w:t xml:space="preserve">. </w:t>
+      </w:r>
+      <w:r>
+        <w:t xml:space="preserve">W klasie </w:t>
+      </w:r>
+      <w:r>
+        <w:t xml:space="preserve">dodającej graczy użyto list z </w:t>
+      </w:r>
+      <w:proofErr w:type="spellStart"/>
+      <w:r>
+        <w:t>checkboxami</w:t>
+      </w:r>
+      <w:proofErr w:type="spellEnd"/>
+      <w:r>
+        <w:t xml:space="preserve">, dzięki której można zaznaczać danego zawodnika. Napisać o </w:t>
+      </w:r>
+      <w:proofErr w:type="spellStart"/>
+      <w:r>
+        <w:t>fetchowaniu</w:t>
+      </w:r>
+      <w:proofErr w:type="spellEnd"/>
+      <w:r>
+        <w:t xml:space="preserve"> zawodników/ drugi wątek</w:t>
+      </w:r>
+      <w:bookmarkStart w:id="6" w:name="_GoBack"/>
+      <w:bookmarkEnd w:id="6"/>
+      <w:r>
+        <w:t xml:space="preserve"> </w:t>
+      </w:r>
+    </w:p>
+    <w:p>
+      <w:pPr>
+        <w:pStyle w:val="Tekstpods"/>
+      </w:pPr>
+    </w:p>
+    <w:p>
+      <w:pPr>
+        <w:pStyle w:val="Tekstpods"/>
+      </w:pPr>
+    </w:p>
+    <w:p>
+      <w:pPr>
+        <w:pStyle w:val="Tekstpods"/>
+      </w:pPr>
+    </w:p>
+    <w:p>
+      <w:pPr>
+        <w:pStyle w:val="Tekstpods"/>
+      </w:pPr>
+    </w:p>
+    <w:p>
+      <w:pPr>
+        <w:pStyle w:val="Tekstpods"/>
+      </w:pPr>
+    </w:p>
+    <w:p>
+      <w:pPr>
+        <w:pStyle w:val="Tekstpods"/>
+      </w:pPr>
+    </w:p>
+    <w:p>
+      <w:pPr>
+        <w:pStyle w:val="Tekstpods"/>
+      </w:pPr>
+    </w:p>
+    <w:p>
+      <w:pPr>
+        <w:pStyle w:val="Tekstpods"/>
+      </w:pPr>
+    </w:p>
+    <w:p>
+      <w:pPr>
+        <w:pStyle w:val="Tekstpods"/>
+      </w:pPr>
+    </w:p>
+    <w:p>
+      <w:pPr>
+        <w:pStyle w:val="Tekstpods"/>
+      </w:pPr>
+    </w:p>
+    <w:p>
+      <w:pPr>
+        <w:pStyle w:val="Tekstpods"/>
+      </w:pPr>
+    </w:p>
+    <w:p>
+      <w:pPr>
+        <w:pStyle w:val="Tekstpods"/>
+      </w:pPr>
+    </w:p>
+    <w:p>
+      <w:pPr>
+        <w:pStyle w:val="Tekstpods"/>
+      </w:pPr>
+    </w:p>
+    <w:p>
+      <w:pPr>
+        <w:pStyle w:val="Tekstpods"/>
+      </w:pPr>
+    </w:p>
+    <w:p>
+      <w:pPr>
+        <w:pStyle w:val="Tekstpods"/>
+      </w:pPr>
+    </w:p>
+    <w:p>
+      <w:pPr>
+        <w:pStyle w:val="Tekstpods"/>
+      </w:pPr>
+    </w:p>
+    <w:p>
+      <w:pPr>
+        <w:pStyle w:val="Tekstpods"/>
+      </w:pPr>
+    </w:p>
+    <w:p>
+      <w:pPr>
+        <w:pStyle w:val="Tekstpods"/>
+      </w:pPr>
+    </w:p>
+    <w:p>
+      <w:pPr>
+        <w:pStyle w:val="Tekstpods"/>
+      </w:pPr>
+    </w:p>
+    <w:p>
+      <w:pPr>
+        <w:pStyle w:val="Tekstpods"/>
+      </w:pPr>
+    </w:p>
+    <w:p>
+      <w:pPr>
+        <w:pStyle w:val="Tekstpods"/>
+      </w:pPr>
+    </w:p>
+    <w:p>
+      <w:pPr>
+        <w:pStyle w:val="Tekstpods"/>
+      </w:pPr>
+    </w:p>
+    <w:p>
+      <w:pPr>
+        <w:pStyle w:val="Tekstpods"/>
+      </w:pPr>
+    </w:p>
+    <w:p>
+      <w:pPr>
+        <w:pStyle w:val="Tekstpods"/>
+      </w:pPr>
+    </w:p>
+    <w:p>
+      <w:pPr>
+        <w:pStyle w:val="Tekstpods"/>
+      </w:pPr>
+    </w:p>
+    <w:p>
+      <w:pPr>
+        <w:pStyle w:val="Tekstpods"/>
+      </w:pPr>
+    </w:p>
+    <w:p>
+      <w:pPr>
+        <w:pStyle w:val="Tekstpods"/>
+      </w:pPr>
+    </w:p>
+    <w:p>
+      <w:pPr>
+        <w:pStyle w:val="Tekstpods"/>
+      </w:pPr>
+    </w:p>
+    <w:p>
+      <w:pPr>
+        <w:pStyle w:val="Tekstpods"/>
+      </w:pPr>
+    </w:p>
+    <w:p>
+      <w:pPr>
+        <w:pStyle w:val="Tekstpods"/>
+      </w:pPr>
+    </w:p>
+    <w:p>
+      <w:pPr>
+        <w:pStyle w:val="Tekstpods"/>
+      </w:pPr>
+    </w:p>
+    <w:p>
+      <w:pPr>
+        <w:pStyle w:val="Tekstpods"/>
+      </w:pPr>
+    </w:p>
+    <w:p>
+      <w:pPr>
+        <w:pStyle w:val="Tekstpods"/>
+      </w:pPr>
+    </w:p>
+    <w:p>
+      <w:pPr>
+        <w:pStyle w:val="Tekstpods"/>
+      </w:pPr>
+    </w:p>
+    <w:p>
+      <w:pPr>
+        <w:pStyle w:val="Tekstpods"/>
+      </w:pPr>
+    </w:p>
+    <w:p>
+      <w:pPr>
+        <w:pStyle w:val="Tekstpods"/>
+      </w:pPr>
+    </w:p>
+    <w:p>
+      <w:pPr>
+        <w:pStyle w:val="Tekstpods"/>
+      </w:pPr>
+    </w:p>
+    <w:p>
+      <w:pPr>
+        <w:pStyle w:val="Tekstpods"/>
+      </w:pPr>
+    </w:p>
+    <w:p>
+      <w:pPr>
+        <w:pStyle w:val="Tekstpods"/>
+      </w:pPr>
+    </w:p>
+    <w:p>
+      <w:pPr>
+        <w:pStyle w:val="Tekstpods"/>
+      </w:pPr>
+    </w:p>
+    <w:p>
+      <w:pPr>
+        <w:pStyle w:val="Tekstpods"/>
+      </w:pPr>
+    </w:p>
+    <w:p>
+      <w:pPr>
+        <w:pStyle w:val="Tekstpods"/>
+      </w:pPr>
+    </w:p>
+    <w:p>
+      <w:pPr>
+        <w:pStyle w:val="Tekstpods"/>
+      </w:pPr>
+    </w:p>
+    <w:p>
+      <w:pPr>
+        <w:pStyle w:val="Tekstpods"/>
+      </w:pPr>
+    </w:p>
+    <w:p>
+      <w:pPr>
+        <w:pStyle w:val="Tekstpods"/>
+      </w:pPr>
+    </w:p>
+    <w:p>
+      <w:pPr>
+        <w:pStyle w:val="Tekstpods"/>
+      </w:pPr>
+    </w:p>
+    <w:p>
+      <w:pPr>
+        <w:pStyle w:val="Tekstpods"/>
+      </w:pPr>
+    </w:p>
+    <w:p>
+      <w:pPr>
+        <w:pStyle w:val="Tekstpods"/>
+      </w:pPr>
+    </w:p>
+    <w:p>
+      <w:pPr>
+        <w:pStyle w:val="Tekstpods"/>
+      </w:pPr>
+    </w:p>
+    <w:p>
+      <w:pPr>
+        <w:pStyle w:val="Tekstpods"/>
+      </w:pPr>
+    </w:p>
+    <w:p>
+      <w:pPr>
+        <w:pStyle w:val="Tekstpods"/>
+      </w:pPr>
+    </w:p>
+    <w:p>
+      <w:pPr>
+        <w:pStyle w:val="Tekstpods"/>
+      </w:pPr>
+    </w:p>
+    <w:p>
+      <w:pPr>
+        <w:pStyle w:val="Tekstpods"/>
+      </w:pPr>
+    </w:p>
+    <w:p>
+      <w:pPr>
+        <w:pStyle w:val="Tekstpods"/>
+      </w:pPr>
+    </w:p>
+    <w:p>
+      <w:pPr>
+        <w:pStyle w:val="Tekstpods"/>
+      </w:pPr>
+    </w:p>
+    <w:p>
+      <w:pPr>
+        <w:pStyle w:val="Tekstpods"/>
+      </w:pPr>
+    </w:p>
+    <w:p>
+      <w:pPr>
+        <w:pStyle w:val="Tekstpods"/>
+      </w:pPr>
+    </w:p>
+    <w:p>
+      <w:pPr>
+        <w:pStyle w:val="Tekstpods"/>
+      </w:pPr>
+    </w:p>
+    <w:p>
+      <w:pPr>
+        <w:pStyle w:val="Tekstpods"/>
+      </w:pPr>
+    </w:p>
+    <w:p>
+      <w:pPr>
+        <w:pStyle w:val="Tekstpods"/>
+      </w:pPr>
+    </w:p>
+    <w:p>
+      <w:pPr>
+        <w:pStyle w:val="Tekstpods"/>
+      </w:pPr>
+    </w:p>
+    <w:p>
+      <w:pPr>
+        <w:pStyle w:val="Tekstpods"/>
+      </w:pPr>
+    </w:p>
+    <w:p>
+      <w:pPr>
+        <w:pStyle w:val="Tekstpods"/>
+      </w:pPr>
+    </w:p>
+    <w:p>
+      <w:pPr>
+        <w:pStyle w:val="Tekstpods"/>
+      </w:pPr>
+    </w:p>
+    <w:p>
+      <w:pPr>
+        <w:pStyle w:val="Tekstpods"/>
+      </w:pPr>
+    </w:p>
+    <w:p>
+      <w:pPr>
+        <w:pStyle w:val="Tekstpods"/>
+      </w:pPr>
+    </w:p>
+    <w:p>
+      <w:pPr>
+        <w:pStyle w:val="Tekstpods"/>
+      </w:pPr>
+    </w:p>
+    <w:p>
+      <w:pPr>
+        <w:pStyle w:val="Tekstpods"/>
+      </w:pPr>
+    </w:p>
+    <w:p>
+      <w:pPr>
+        <w:pStyle w:val="Tekstpods"/>
+      </w:pPr>
+    </w:p>
+    <w:p>
+      <w:pPr>
+        <w:pStyle w:val="Tekstpods"/>
+      </w:pPr>
+    </w:p>
+    <w:p>
+      <w:pPr>
+        <w:pStyle w:val="Tekstpods"/>
+      </w:pPr>
+    </w:p>
+    <w:p>
+      <w:pPr>
+        <w:pStyle w:val="Tekstpods"/>
+      </w:pPr>
+    </w:p>
+    <w:p>
+      <w:pPr>
+        <w:pStyle w:val="Tekstpods"/>
+      </w:pPr>
+    </w:p>
+    <w:p>
+      <w:pPr>
+        <w:pStyle w:val="Tekstpods"/>
+      </w:pPr>
+    </w:p>
+    <w:p>
+      <w:pPr>
+        <w:pStyle w:val="Tekstpods"/>
+      </w:pPr>
+    </w:p>
+    <w:p>
+      <w:pPr>
+        <w:pStyle w:val="Tekstpods"/>
+      </w:pPr>
+    </w:p>
+    <w:p>
+      <w:pPr>
+        <w:pStyle w:val="Tekstpods"/>
+      </w:pPr>
+    </w:p>
+    <w:p>
+      <w:pPr>
+        <w:pStyle w:val="Tekstpods"/>
+      </w:pPr>
+    </w:p>
+    <w:p>
+      <w:pPr>
+        <w:pStyle w:val="Tekstpods"/>
+      </w:pPr>
+    </w:p>
+    <w:p>
+      <w:pPr>
+        <w:pStyle w:val="Tekstpods"/>
+      </w:pPr>
+    </w:p>
+    <w:p>
+      <w:pPr>
+        <w:pStyle w:val="Tekstpods"/>
+      </w:pPr>
+    </w:p>
+    <w:p>
+      <w:pPr>
+        <w:pStyle w:val="Tekstpods"/>
+      </w:pPr>
+    </w:p>
+    <w:p>
+      <w:pPr>
+        <w:pStyle w:val="Tekstpods"/>
+      </w:pPr>
+    </w:p>
+    <w:p>
+      <w:pPr>
+        <w:pStyle w:val="Tekstpods"/>
+      </w:pPr>
+    </w:p>
+    <w:p>
+      <w:pPr>
+        <w:pStyle w:val="Tekstpods"/>
+      </w:pPr>
+    </w:p>
+    <w:p>
+      <w:pPr>
+        <w:pStyle w:val="Tekstpods"/>
+      </w:pPr>
+    </w:p>
+    <w:p>
+      <w:pPr>
+        <w:pStyle w:val="Tekstpods"/>
+      </w:pPr>
+    </w:p>
+    <w:p>
+      <w:pPr>
+        <w:pStyle w:val="Tekstpods"/>
+      </w:pPr>
+    </w:p>
+    <w:p>
+      <w:pPr>
+        <w:pStyle w:val="Tekstpods"/>
+      </w:pPr>
+    </w:p>
+    <w:p>
+      <w:pPr>
+        <w:pStyle w:val="Tekstpods"/>
+      </w:pPr>
+    </w:p>
+    <w:p>
+      <w:pPr>
+        <w:pStyle w:val="Tekstpods"/>
+      </w:pPr>
+    </w:p>
+    <w:p>
+      <w:pPr>
+        <w:pStyle w:val="Tekstpods"/>
+      </w:pPr>
+    </w:p>
+    <w:p>
+      <w:pPr>
+        <w:pStyle w:val="Tekstpods"/>
+      </w:pPr>
+    </w:p>
+    <w:p>
+      <w:pPr>
+        <w:pStyle w:val="Tekstpods"/>
+      </w:pPr>
+    </w:p>
+    <w:p>
+      <w:pPr>
+        <w:pStyle w:val="Tekstpods"/>
+      </w:pPr>
+    </w:p>
+    <w:p>
+      <w:pPr>
+        <w:pStyle w:val="Tekstpods"/>
+      </w:pPr>
+    </w:p>
+    <w:p>
+      <w:pPr>
+        <w:pStyle w:val="Tekstpods"/>
+      </w:pPr>
+    </w:p>
+    <w:p>
+      <w:pPr>
+        <w:pStyle w:val="Tekstpods"/>
+      </w:pPr>
+    </w:p>
+    <w:p>
+      <w:pPr>
+        <w:pStyle w:val="Tekstpods"/>
+      </w:pPr>
     </w:p>
     <w:p>
       <w:pPr>
@@ -6121,7 +6859,27 @@
                 <w:sz w:val="20"/>
                 <w:lang w:val="en-US"/>
               </w:rPr>
-              <w:t xml:space="preserve"> polsl.iinf.lab;</w:t>
+              <w:t xml:space="preserve"> </w:t>
+            </w:r>
+            <w:proofErr w:type="spellStart"/>
+            <w:r>
+              <w:rPr>
+                <w:rFonts w:ascii="Courier New" w:hAnsi="Courier New" w:cs="Courier New"/>
+                <w:color w:val="000000"/>
+                <w:sz w:val="20"/>
+                <w:lang w:val="en-US"/>
+              </w:rPr>
+              <w:t>polsl.iinf.lab</w:t>
+            </w:r>
+            <w:proofErr w:type="spellEnd"/>
+            <w:r>
+              <w:rPr>
+                <w:rFonts w:ascii="Courier New" w:hAnsi="Courier New" w:cs="Courier New"/>
+                <w:color w:val="000000"/>
+                <w:sz w:val="20"/>
+                <w:lang w:val="en-US"/>
+              </w:rPr>
+              <w:t>;</w:t>
             </w:r>
           </w:p>
           <w:p>
@@ -6163,7 +6921,27 @@
                 <w:sz w:val="20"/>
                 <w:lang w:val="en-US"/>
               </w:rPr>
-              <w:t xml:space="preserve"> java.util.Random;</w:t>
+              <w:t xml:space="preserve"> </w:t>
+            </w:r>
+            <w:proofErr w:type="spellStart"/>
+            <w:r>
+              <w:rPr>
+                <w:rFonts w:ascii="Courier New" w:hAnsi="Courier New" w:cs="Courier New"/>
+                <w:color w:val="000000"/>
+                <w:sz w:val="20"/>
+                <w:lang w:val="en-US"/>
+              </w:rPr>
+              <w:t>java.util.Random</w:t>
+            </w:r>
+            <w:proofErr w:type="spellEnd"/>
+            <w:r>
+              <w:rPr>
+                <w:rFonts w:ascii="Courier New" w:hAnsi="Courier New" w:cs="Courier New"/>
+                <w:color w:val="000000"/>
+                <w:sz w:val="20"/>
+                <w:lang w:val="en-US"/>
+              </w:rPr>
+              <w:t>;</w:t>
             </w:r>
           </w:p>
           <w:p>
@@ -6316,7 +7094,27 @@
                 <w:sz w:val="20"/>
                 <w:lang w:val="en-US"/>
               </w:rPr>
-              <w:t xml:space="preserve"> main(String[] args) {</w:t>
+              <w:t xml:space="preserve"> main(String[] </w:t>
+            </w:r>
+            <w:proofErr w:type="spellStart"/>
+            <w:r>
+              <w:rPr>
+                <w:rFonts w:ascii="Courier New" w:hAnsi="Courier New" w:cs="Courier New"/>
+                <w:color w:val="000000"/>
+                <w:sz w:val="20"/>
+                <w:lang w:val="en-US"/>
+              </w:rPr>
+              <w:t>args</w:t>
+            </w:r>
+            <w:proofErr w:type="spellEnd"/>
+            <w:r>
+              <w:rPr>
+                <w:rFonts w:ascii="Courier New" w:hAnsi="Courier New" w:cs="Courier New"/>
+                <w:color w:val="000000"/>
+                <w:sz w:val="20"/>
+                <w:lang w:val="en-US"/>
+              </w:rPr>
+              <w:t>) {</w:t>
             </w:r>
           </w:p>
           <w:p>
@@ -6346,14 +7144,25 @@
               </w:rPr>
               <w:tab/>
             </w:r>
+            <w:proofErr w:type="spellStart"/>
             <w:r>
               <w:rPr>
                 <w:rFonts w:ascii="Courier New" w:hAnsi="Courier New" w:cs="Courier New"/>
                 <w:color w:val="000000"/>
                 <w:sz w:val="20"/>
               </w:rPr>
-              <w:t xml:space="preserve">Random r = </w:t>
+              <w:t>Random</w:t>
             </w:r>
+            <w:proofErr w:type="spellEnd"/>
+            <w:r>
+              <w:rPr>
+                <w:rFonts w:ascii="Courier New" w:hAnsi="Courier New" w:cs="Courier New"/>
+                <w:color w:val="000000"/>
+                <w:sz w:val="20"/>
+              </w:rPr>
+              <w:t xml:space="preserve"> r = </w:t>
+            </w:r>
+            <w:proofErr w:type="spellStart"/>
             <w:r>
               <w:rPr>
                 <w:rFonts w:ascii="Courier New" w:hAnsi="Courier New" w:cs="Courier New"/>
@@ -6364,13 +7173,32 @@
               </w:rPr>
               <w:t>new</w:t>
             </w:r>
+            <w:proofErr w:type="spellEnd"/>
             <w:r>
               <w:rPr>
                 <w:rFonts w:ascii="Courier New" w:hAnsi="Courier New" w:cs="Courier New"/>
                 <w:color w:val="000000"/>
                 <w:sz w:val="20"/>
               </w:rPr>
-              <w:t xml:space="preserve"> Random();</w:t>
+              <w:t xml:space="preserve"> </w:t>
+            </w:r>
+            <w:proofErr w:type="spellStart"/>
+            <w:r>
+              <w:rPr>
+                <w:rFonts w:ascii="Courier New" w:hAnsi="Courier New" w:cs="Courier New"/>
+                <w:color w:val="000000"/>
+                <w:sz w:val="20"/>
+              </w:rPr>
+              <w:t>Random</w:t>
+            </w:r>
+            <w:proofErr w:type="spellEnd"/>
+            <w:r>
+              <w:rPr>
+                <w:rFonts w:ascii="Courier New" w:hAnsi="Courier New" w:cs="Courier New"/>
+                <w:color w:val="000000"/>
+                <w:sz w:val="20"/>
+              </w:rPr>
+              <w:t>();</w:t>
             </w:r>
           </w:p>
           <w:p>
@@ -6443,6 +7271,7 @@
               </w:rPr>
               <w:tab/>
             </w:r>
+            <w:proofErr w:type="spellStart"/>
             <w:r>
               <w:rPr>
                 <w:rFonts w:ascii="Courier New" w:hAnsi="Courier New" w:cs="Courier New"/>
@@ -6454,6 +7283,7 @@
               </w:rPr>
               <w:t>int</w:t>
             </w:r>
+            <w:proofErr w:type="spellEnd"/>
             <w:r>
               <w:rPr>
                 <w:rFonts w:ascii="Courier New" w:hAnsi="Courier New" w:cs="Courier New"/>
@@ -6461,7 +7291,27 @@
                 <w:sz w:val="20"/>
                 <w:lang w:val="en-US"/>
               </w:rPr>
-              <w:t xml:space="preserve"> a = r.nextInt(10 + 1);</w:t>
+              <w:t xml:space="preserve"> a = </w:t>
+            </w:r>
+            <w:proofErr w:type="spellStart"/>
+            <w:r>
+              <w:rPr>
+                <w:rFonts w:ascii="Courier New" w:hAnsi="Courier New" w:cs="Courier New"/>
+                <w:color w:val="000000"/>
+                <w:sz w:val="20"/>
+                <w:lang w:val="en-US"/>
+              </w:rPr>
+              <w:t>r.nextInt</w:t>
+            </w:r>
+            <w:proofErr w:type="spellEnd"/>
+            <w:r>
+              <w:rPr>
+                <w:rFonts w:ascii="Courier New" w:hAnsi="Courier New" w:cs="Courier New"/>
+                <w:color w:val="000000"/>
+                <w:sz w:val="20"/>
+                <w:lang w:val="en-US"/>
+              </w:rPr>
+              <w:t>(10 + 1);</w:t>
             </w:r>
           </w:p>
           <w:p>
@@ -6491,6 +7341,15 @@
                 <w:lang w:val="en-US"/>
               </w:rPr>
               <w:tab/>
+            </w:r>
+            <w:proofErr w:type="spellStart"/>
+            <w:r>
+              <w:rPr>
+                <w:rFonts w:ascii="Courier New" w:hAnsi="Courier New" w:cs="Courier New"/>
+                <w:color w:val="000000"/>
+                <w:sz w:val="20"/>
+                <w:lang w:val="en-US"/>
+              </w:rPr>
               <w:t>System.</w:t>
             </w:r>
             <w:r>
@@ -6511,7 +7370,17 @@
                 <w:sz w:val="20"/>
                 <w:lang w:val="en-US"/>
               </w:rPr>
-              <w:t>.println(a);</w:t>
+              <w:t>.println</w:t>
+            </w:r>
+            <w:proofErr w:type="spellEnd"/>
+            <w:r>
+              <w:rPr>
+                <w:rFonts w:ascii="Courier New" w:hAnsi="Courier New" w:cs="Courier New"/>
+                <w:color w:val="000000"/>
+                <w:sz w:val="20"/>
+                <w:lang w:val="en-US"/>
+              </w:rPr>
+              <w:t>(a);</w:t>
             </w:r>
           </w:p>
           <w:p>
@@ -6586,6 +7455,7 @@
               </w:rPr>
               <w:tab/>
             </w:r>
+            <w:proofErr w:type="spellStart"/>
             <w:r>
               <w:rPr>
                 <w:rFonts w:ascii="Courier New" w:hAnsi="Courier New" w:cs="Courier New"/>
@@ -6610,7 +7480,34 @@
                 <w:color w:val="000000"/>
                 <w:sz w:val="20"/>
               </w:rPr>
-              <w:t>.println(r.nextInt(21) - 5);</w:t>
+              <w:t>.println</w:t>
+            </w:r>
+            <w:proofErr w:type="spellEnd"/>
+            <w:r>
+              <w:rPr>
+                <w:rFonts w:ascii="Courier New" w:hAnsi="Courier New" w:cs="Courier New"/>
+                <w:color w:val="000000"/>
+                <w:sz w:val="20"/>
+              </w:rPr>
+              <w:t>(</w:t>
+            </w:r>
+            <w:proofErr w:type="spellStart"/>
+            <w:r>
+              <w:rPr>
+                <w:rFonts w:ascii="Courier New" w:hAnsi="Courier New" w:cs="Courier New"/>
+                <w:color w:val="000000"/>
+                <w:sz w:val="20"/>
+              </w:rPr>
+              <w:t>r.nextInt</w:t>
+            </w:r>
+            <w:proofErr w:type="spellEnd"/>
+            <w:r>
+              <w:rPr>
+                <w:rFonts w:ascii="Courier New" w:hAnsi="Courier New" w:cs="Courier New"/>
+                <w:color w:val="000000"/>
+                <w:sz w:val="20"/>
+              </w:rPr>
+              <w:t>(21) - 5);</w:t>
             </w:r>
           </w:p>
           <w:p>
@@ -6713,11 +7610,11 @@
       <w:pPr>
         <w:pStyle w:val="Nagwek1"/>
       </w:pPr>
-      <w:bookmarkStart w:id="6" w:name="_Toc526887090"/>
+      <w:bookmarkStart w:id="7" w:name="_Toc526887090"/>
       <w:r>
         <w:t>Weryfikacja i walidacja</w:t>
       </w:r>
-      <w:bookmarkEnd w:id="6"/>
+      <w:bookmarkEnd w:id="7"/>
     </w:p>
     <w:p>
       <w:pPr>
@@ -6961,6 +7858,10 @@
         <w:tab/>
       </w:r>
       <w:r>
+        <w:rPr>
+          <w:noProof/>
+          <w:lang w:val="en-GB" w:eastAsia="en-GB"/>
+        </w:rPr>
         <w:drawing>
           <wp:inline distT="0" distB="0" distL="0" distR="0" wp14:anchorId="671D01FA" wp14:editId="5EE1CC61">
             <wp:extent cx="4788535" cy="2366645"/>
@@ -7032,12 +7933,12 @@
       <w:pPr>
         <w:pStyle w:val="Nagwek1"/>
       </w:pPr>
-      <w:bookmarkStart w:id="7" w:name="_Toc526887091"/>
+      <w:bookmarkStart w:id="8" w:name="_Toc526887091"/>
       <w:r>
         <w:lastRenderedPageBreak/>
         <w:t>Podsumowanie i wnioski</w:t>
       </w:r>
-      <w:bookmarkEnd w:id="7"/>
+      <w:bookmarkEnd w:id="8"/>
     </w:p>
     <w:p>
       <w:pPr>
@@ -7078,7 +7979,13 @@
         <w:t>Następnie zdefiniowano wymagania funkcjonalne oraz niefunkcjonalne.</w:t>
       </w:r>
       <w:r>
-        <w:t xml:space="preserve"> Najważniejsze z nich to wprowadzenie zawodników do aplikacji oraz prawidłowy przebieg turnieju (poprawne kojarzenia graczy). Program cechuje niezawodność oraz przejrzystość. Podczas pracy z aplikacją użytkownik dostanie wszystkie niezbędne cechy do przeprowadzenia turnieju szachowego systemem szwajcarskim. Po zdefiniowaniu wymagań zaprojektowano aplikację. Pomyślaną nad wszystkimi aktywnościami, które zostaną wyświetlone na ekranie tableta. Oczywiście wraz z upływem czasu wstępny projekt ewoluował </w:t>
+        <w:t xml:space="preserve"> Najważniejsze z nich to wprowadzenie zawodników do aplikacji oraz prawidłowy przebieg turnieju (poprawne kojarzenia graczy). Program cechuje niezawodność oraz przejrzystość. Podczas pracy z aplikacją użytkownik dostanie wszystkie niezbędne cechy do przeprowadzenia turnieju szachowego systemem szwajcarskim. Po zdefiniowaniu wymagań zaprojektowano aplikację. Pomyślaną nad wszystkimi aktywnościami, które zostan</w:t>
+      </w:r>
+      <w:r>
+        <w:t>ą wyświetlone na ekranie tabletu</w:t>
+      </w:r>
+      <w:r>
+        <w:t xml:space="preserve">. Oczywiście wraz z upływem czasu wstępny projekt ewoluował </w:t>
       </w:r>
       <w:r>
         <w:t xml:space="preserve">jak to często bywa przy wytworzeniu oprogramowania. </w:t>
@@ -7159,9 +8066,11 @@
       <w:r>
         <w:t xml:space="preserve"> Ponadto istnieje rozbudowa systemów rozgrywek. W turniejach szachowych toczą się zawody w systemie: kołowym, pucharowym oraz </w:t>
       </w:r>
+      <w:proofErr w:type="spellStart"/>
       <w:r>
         <w:t>scheveningen</w:t>
       </w:r>
+      <w:proofErr w:type="spellEnd"/>
       <w:r>
         <w:t xml:space="preserve">. Po ich dodaniu aplikacja zyskałaby na atrakcyjności. </w:t>
       </w:r>
@@ -7198,14 +8107,173 @@
     </w:p>
     <w:p>
       <w:pPr>
-        <w:pStyle w:val="Tekstpods"/>
-        <w:ind w:left="357"/>
-      </w:pPr>
-      <w:r>
-        <w:t>Problemy napotkane w pracy…</w:t>
-      </w:r>
-      <w:bookmarkStart w:id="8" w:name="_GoBack"/>
-      <w:bookmarkEnd w:id="8"/>
+        <w:overflowPunct/>
+        <w:autoSpaceDE/>
+        <w:autoSpaceDN/>
+        <w:adjustRightInd/>
+        <w:spacing w:after="120" w:line="312" w:lineRule="auto"/>
+        <w:ind w:left="357" w:firstLine="363"/>
+        <w:jc w:val="both"/>
+        <w:textAlignment w:val="auto"/>
+      </w:pPr>
+      <w:r>
+        <w:tab/>
+      </w:r>
+      <w:r>
+        <w:tab/>
+        <w:t xml:space="preserve">Podczas pisania pracy największym problemem było zrozumienie oraz zaimplementowanie systemu szwajcarskiego. Jest to najbardziej skomplikowany i złożony z systemów, którym rozgrywane są turnieje szachowe. </w:t>
+      </w:r>
+      <w:r>
+        <w:t xml:space="preserve">Na początku należało dotrzeć do źródła, które w najdrobniejszych szczegółach opisuje dany system. </w:t>
+      </w:r>
+      <w:r>
+        <w:t xml:space="preserve">Znaleziono internetową wersję kodeksu szachowego wydanego przez Polski Związek Szachowy w 2007 roku. Znajdują się w nim przepisy gry, regulaminy i system rozgrywek. </w:t>
+      </w:r>
+      <w:r>
+        <w:t>Opisany w nim system przedstawiony jest w sposób zwięzły i zrozumiały. Dużym plusem jest przedstawienie przykładowego turnieju, który jest rozgrywany w porządku szwajcarskim. Dzięki temu przykładowi zrozumiano ideę oraz wszystkie zasady konieczne do</w:t>
+      </w:r>
+      <w:r>
+        <w:t xml:space="preserve"> prawidłowego</w:t>
+      </w:r>
+      <w:r>
+        <w:t xml:space="preserve"> przeprowadzania zawodów.</w:t>
+      </w:r>
+      <w:r>
+        <w:t xml:space="preserve"> </w:t>
+      </w:r>
+      <w:r>
+        <w:t>Po rozpoczęciu implementacji napotkano na problemy w prawidłowym odzwierciedleniu systemu.</w:t>
+      </w:r>
+      <w:r>
+        <w:t xml:space="preserve"> Do </w:t>
+      </w:r>
+      <w:r>
+        <w:lastRenderedPageBreak/>
+        <w:t>największych należą odwzorowanie kojarzenia w par zawodników pod względem koloru bierek jakim powinni grać w danej rundzie. Stwierdzono, że jest to zbyt skomplikowane i wymyśloną up</w:t>
+      </w:r>
+      <w:r>
+        <w:t xml:space="preserve">roszczoną wersję, która w pełni zachowuje podstawowe zasady systemu. </w:t>
+      </w:r>
+      <w:r>
+        <w:t xml:space="preserve">Do kolejnego problemu można zaliczyć obsługę bazy danych. Sam wybór systemu zarządzania bazy danych nie należał do trudnych. Jednakże sposób łączenia się do niej wymagał poświęcenia sporej ilości czasu. Dodatkowo podjęto próbę wykorzystania biblioteki wspierającą mapowanie obiektowo </w:t>
+      </w:r>
+      <w:r>
+        <w:t>relacyjne</w:t>
+      </w:r>
+      <w:r>
+        <w:t xml:space="preserve"> (Room)</w:t>
+      </w:r>
+      <w:r>
+        <w:t xml:space="preserve">. Tutaj również pracowano na nowym narzędziu i samo zrozumienie go zajęło trochę czasu. </w:t>
+      </w:r>
+      <w:r>
+        <w:t xml:space="preserve">Po zagłębieniu się w temat bazy danych na urządzeniu mobilnym nie napotkano większych problemów. </w:t>
+      </w:r>
+      <w:r>
+        <w:t>Małą niedogodnością jest brak formatu daty w bibliotece Room</w:t>
+      </w:r>
+      <w:r>
+        <w:t xml:space="preserve">. Poradzono sobie w ten sposób, że napisano klasę, która służy do konwertowania typu </w:t>
+      </w:r>
+      <w:proofErr w:type="spellStart"/>
+      <w:r>
+        <w:t>Date</w:t>
+      </w:r>
+      <w:proofErr w:type="spellEnd"/>
+      <w:r>
+        <w:t xml:space="preserve"> na </w:t>
+      </w:r>
+      <w:proofErr w:type="spellStart"/>
+      <w:r>
+        <w:t>Long</w:t>
+      </w:r>
+      <w:proofErr w:type="spellEnd"/>
+      <w:r>
+        <w:t xml:space="preserve"> i na odwrót.  </w:t>
+      </w:r>
+      <w:r>
+        <w:t xml:space="preserve">Do kłopotów, z którym trzeba było się zmierzyć to </w:t>
+      </w:r>
+      <w:proofErr w:type="spellStart"/>
+      <w:r>
+        <w:t>hardkodowanie</w:t>
+      </w:r>
+      <w:proofErr w:type="spellEnd"/>
+      <w:r>
+        <w:t xml:space="preserve"> nazw stałych w klasach, które nie reprezentują aktywności. </w:t>
+      </w:r>
+      <w:r>
+        <w:t xml:space="preserve">W tych klasach nie można się odnieść do pliku strings.xml, który służy do zdefiniowanych stałych nazw. Istnieją różne obejścia służące do ominięcia tego problemu tworząc klasy udostępniając kontekst aplikacji. Nie jest to ładne rozwiązanie, więc postanowiono napisać osobną klas, która </w:t>
+      </w:r>
+      <w:r>
+        <w:t xml:space="preserve">posiada stałe, statyczne pola z nazwami używane przez klasy spoza aktywności. </w:t>
+      </w:r>
+      <w:r>
+        <w:t>Jednym z większych problemów było tworzenie wyglądu aktywności przedstawiający przebieg turnieju.</w:t>
+      </w:r>
+      <w:r>
+        <w:t xml:space="preserve"> Trudność polegała na tym, że wygl</w:t>
+      </w:r>
+      <w:r>
+        <w:t>ąd musiał zostać zaprojektowany</w:t>
+      </w:r>
+      <w:r>
+        <w:t xml:space="preserve"> dynamicznie w zależności od liczby zawodników biorących udział w turnieju.</w:t>
+      </w:r>
+      <w:r>
+        <w:t xml:space="preserve"> Pierwszym pomysłem było stworzenie jednego elementu, który przedstawiałby jeden mecz i wykorzystanie go tyle razy ile jest meczów. </w:t>
+      </w:r>
+      <w:r>
+        <w:t xml:space="preserve">Niestety w środowisku Android Studio nie jest możliwe wykorzystanie danego </w:t>
+      </w:r>
+      <w:proofErr w:type="spellStart"/>
+      <w:r>
+        <w:t>layout’u</w:t>
+      </w:r>
+      <w:proofErr w:type="spellEnd"/>
+      <w:r>
+        <w:t xml:space="preserve"> w innym layoucie więcej niż jeden raz. </w:t>
+      </w:r>
+      <w:r>
+        <w:t xml:space="preserve">Postanowiono ominąć ten problem tworząc dynamiczne layouty w kodzie źródłowym. </w:t>
+      </w:r>
+      <w:r>
+        <w:t xml:space="preserve"> </w:t>
+      </w:r>
+      <w:r>
+        <w:t xml:space="preserve"> </w:t>
+      </w:r>
+    </w:p>
+    <w:p>
+      <w:pPr>
+        <w:overflowPunct/>
+        <w:autoSpaceDE/>
+        <w:autoSpaceDN/>
+        <w:adjustRightInd/>
+        <w:spacing w:after="120" w:line="312" w:lineRule="auto"/>
+        <w:ind w:left="357" w:firstLine="363"/>
+        <w:jc w:val="both"/>
+        <w:textAlignment w:val="auto"/>
+      </w:pPr>
+      <w:r>
+        <w:t>Dzięki napisanej pracy można było przejść wszystkie etapy potrzebne do stworzenia oprogramowania.</w:t>
+      </w:r>
+      <w:r>
+        <w:t xml:space="preserve"> </w:t>
+      </w:r>
+      <w:r>
+        <w:t xml:space="preserve">Zaczęto od analizy problemu, następnie </w:t>
+      </w:r>
+      <w:r>
+        <w:lastRenderedPageBreak/>
+        <w:t>zdefiniowano wymagania funkcjonalne i niefunkcjonalne, zaprojektowano aplikację, zaimplementowano program</w:t>
+      </w:r>
+      <w:r>
+        <w:t xml:space="preserve"> oraz</w:t>
+      </w:r>
+      <w:r>
+        <w:t xml:space="preserve"> przetestowano oprogramowanie.</w:t>
+      </w:r>
     </w:p>
     <w:p>
       <w:pPr>
@@ -7754,12 +8822,42 @@
             <w:r>
               <w:t xml:space="preserve">. </w:t>
             </w:r>
+            <w:proofErr w:type="spellStart"/>
             <w:r>
               <w:rPr>
                 <w:i/>
               </w:rPr>
-              <w:t>Fédération Internationale des Échecs</w:t>
+              <w:t>Fédération</w:t>
             </w:r>
+            <w:proofErr w:type="spellEnd"/>
+            <w:r>
+              <w:rPr>
+                <w:i/>
+              </w:rPr>
+              <w:t xml:space="preserve"> </w:t>
+            </w:r>
+            <w:proofErr w:type="spellStart"/>
+            <w:r>
+              <w:rPr>
+                <w:i/>
+              </w:rPr>
+              <w:t>Internationale</w:t>
+            </w:r>
+            <w:proofErr w:type="spellEnd"/>
+            <w:r>
+              <w:rPr>
+                <w:i/>
+              </w:rPr>
+              <w:t xml:space="preserve"> des </w:t>
+            </w:r>
+            <w:proofErr w:type="spellStart"/>
+            <w:r>
+              <w:rPr>
+                <w:i/>
+              </w:rPr>
+              <w:t>Échecs</w:t>
+            </w:r>
+            <w:proofErr w:type="spellEnd"/>
             <w:r>
               <w:t>)</w:t>
             </w:r>
@@ -7821,8 +8919,30 @@
               <w:rPr>
                 <w:i/>
               </w:rPr>
-              <w:t>Object-Relational Mapping</w:t>
+              <w:t>Object-</w:t>
             </w:r>
+            <w:proofErr w:type="spellStart"/>
+            <w:r>
+              <w:rPr>
+                <w:i/>
+              </w:rPr>
+              <w:t>Relational</w:t>
+            </w:r>
+            <w:proofErr w:type="spellEnd"/>
+            <w:r>
+              <w:rPr>
+                <w:i/>
+              </w:rPr>
+              <w:t xml:space="preserve"> </w:t>
+            </w:r>
+            <w:proofErr w:type="spellStart"/>
+            <w:r>
+              <w:rPr>
+                <w:i/>
+              </w:rPr>
+              <w:t>Mapping</w:t>
+            </w:r>
+            <w:proofErr w:type="spellEnd"/>
             <w:r>
               <w:t>)</w:t>
             </w:r>
@@ -7901,9 +9021,19 @@
               <w:adjustRightInd/>
               <w:textAlignment w:val="auto"/>
             </w:pPr>
+            <w:proofErr w:type="spellStart"/>
             <w:r>
-              <w:t>Api srapi</w:t>
+              <w:t>Api</w:t>
             </w:r>
+            <w:proofErr w:type="spellEnd"/>
+            <w:r>
+              <w:t xml:space="preserve"> </w:t>
+            </w:r>
+            <w:proofErr w:type="spellStart"/>
+            <w:r>
+              <w:t>srapi</w:t>
+            </w:r>
+            <w:proofErr w:type="spellEnd"/>
           </w:p>
           <w:p>
             <w:pPr>
@@ -8167,11 +9297,6 @@
         <w:dataBinding w:prefixMappings="xmlns:ns0='http://purl.org/dc/elements/1.1/' xmlns:ns1='http://schemas.openxmlformats.org/package/2006/metadata/core-properties' " w:xpath="/ns1:coreProperties[1]/ns0:creator[1]" w:storeItemID="{6C3C8BC8-F283-45AE-878A-BAB7291924A1}"/>
         <w:text/>
       </w:sdtPr>
-      <w:sdtEndPr>
-        <w:rPr>
-          <w:rStyle w:val="Numerstrony"/>
-        </w:rPr>
-      </w:sdtEndPr>
       <w:sdtContent>
         <w:r>
           <w:rPr>
@@ -8322,7 +9447,7 @@
         <w:rStyle w:val="Numerstrony"/>
         <w:noProof/>
       </w:rPr>
-      <w:t>32</w:t>
+      <w:t>34</w:t>
     </w:r>
     <w:r>
       <w:rPr>
@@ -8362,11 +9487,6 @@
         <w:dataBinding w:prefixMappings="xmlns:ns0='http://purl.org/dc/elements/1.1/' xmlns:ns1='http://schemas.openxmlformats.org/package/2006/metadata/core-properties' " w:xpath="/ns1:coreProperties[1]/ns0:creator[1]" w:storeItemID="{6C3C8BC8-F283-45AE-878A-BAB7291924A1}"/>
         <w:text/>
       </w:sdtPr>
-      <w:sdtEndPr>
-        <w:rPr>
-          <w:rStyle w:val="Numerstrony"/>
-        </w:rPr>
-      </w:sdtEndPr>
       <w:sdtContent>
         <w:r>
           <w:rPr>
@@ -8405,7 +9525,7 @@
         <w:rStyle w:val="Numerstrony"/>
         <w:noProof/>
       </w:rPr>
-      <w:t>33</w:t>
+      <w:t>37</w:t>
     </w:r>
     <w:r>
       <w:rPr>
@@ -8462,7 +9582,7 @@
         <w:rStyle w:val="Numerstrony"/>
         <w:noProof/>
       </w:rPr>
-      <w:t>36</w:t>
+      <w:t>42</w:t>
     </w:r>
     <w:r>
       <w:rPr>
@@ -8502,11 +9622,6 @@
         <w:dataBinding w:prefixMappings="xmlns:ns0='http://purl.org/dc/elements/1.1/' xmlns:ns1='http://schemas.openxmlformats.org/package/2006/metadata/core-properties' " w:xpath="/ns1:coreProperties[1]/ns0:creator[1]" w:storeItemID="{6C3C8BC8-F283-45AE-878A-BAB7291924A1}"/>
         <w:text/>
       </w:sdtPr>
-      <w:sdtEndPr>
-        <w:rPr>
-          <w:rStyle w:val="Numerstrony"/>
-        </w:rPr>
-      </w:sdtEndPr>
       <w:sdtContent>
         <w:r>
           <w:rPr>
@@ -8545,7 +9660,7 @@
         <w:rStyle w:val="Numerstrony"/>
         <w:noProof/>
       </w:rPr>
-      <w:t>35</w:t>
+      <w:t>41</w:t>
     </w:r>
     <w:r>
       <w:rPr>
@@ -8589,7 +9704,7 @@
         <w:rStyle w:val="Numerstrony"/>
         <w:noProof/>
       </w:rPr>
-      <w:t>ii</w:t>
+      <w:t>iv</w:t>
     </w:r>
     <w:r>
       <w:rPr>
@@ -8640,7 +9755,7 @@
         <w:rStyle w:val="Numerstrony"/>
         <w:noProof/>
       </w:rPr>
-      <w:t>i</w:t>
+      <w:t>iii</w:t>
     </w:r>
     <w:r>
       <w:rPr>
@@ -8731,11 +9846,6 @@
         <w:dataBinding w:prefixMappings="xmlns:ns0='http://purl.org/dc/elements/1.1/' xmlns:ns1='http://schemas.openxmlformats.org/package/2006/metadata/core-properties' " w:xpath="/ns1:coreProperties[1]/ns0:creator[1]" w:storeItemID="{6C3C8BC8-F283-45AE-878A-BAB7291924A1}"/>
         <w:text/>
       </w:sdtPr>
-      <w:sdtEndPr>
-        <w:rPr>
-          <w:rStyle w:val="Numerstrony"/>
-        </w:rPr>
-      </w:sdtEndPr>
       <w:sdtContent>
         <w:r>
           <w:rPr>
@@ -14586,6 +15696,7 @@
     <w:rsid w:val="00632E95"/>
     <w:rsid w:val="008D3D45"/>
     <w:rsid w:val="009A67B1"/>
+    <w:rsid w:val="009F05E4"/>
     <w:rsid w:val="00A0652B"/>
     <w:rsid w:val="00AC2EB7"/>
     <w:rsid w:val="00AC714C"/>
@@ -15462,7 +16573,7 @@
   <a:extraClrSchemeLst/>
   <a:extLst>
     <a:ext uri="{05A4C25C-085E-4340-85A3-A5531E510DB2}">
-      <thm15:themeFamily xmlns:thm15="http://schemas.microsoft.com/office/thememl/2012/main" xmlns="" name="Office Theme" id="{62F939B6-93AF-4DB8-9C6B-D6C7DFDC589F}" vid="{4A3C46E8-61CC-4603-A589-7422A47A8E4A}"/>
+      <thm15:themeFamily xmlns="" xmlns:thm15="http://schemas.microsoft.com/office/thememl/2012/main" name="Office Theme" id="{62F939B6-93AF-4DB8-9C6B-D6C7DFDC589F}" vid="{4A3C46E8-61CC-4603-A589-7422A47A8E4A}"/>
     </a:ext>
   </a:extLst>
 </a:theme>
@@ -15525,7 +16636,7 @@
 </file>
 
 <file path=customXml/itemProps1.xml><?xml version="1.0" encoding="utf-8"?>
-<ds:datastoreItem xmlns:ds="http://schemas.openxmlformats.org/officeDocument/2006/customXml" ds:itemID="{1DFB9116-19E4-4D17-91C7-A43935994107}">
+<ds:datastoreItem xmlns:ds="http://schemas.openxmlformats.org/officeDocument/2006/customXml" ds:itemID="{574BD8AE-F6E2-4C1A-BF59-FD61B0624C79}">
   <ds:schemaRefs>
     <ds:schemaRef ds:uri="http://schemas.openxmlformats.org/officeDocument/2006/bibliography"/>
   </ds:schemaRefs>

</xml_diff>

<commit_message>
changed choice number of rounds
</commit_message>
<xml_diff>
--- a/Praca inżynierska makieta live.docx
+++ b/Praca inżynierska makieta live.docx
@@ -378,18 +378,8 @@
           <w:sz w:val="28"/>
           <w:szCs w:val="28"/>
         </w:rPr>
-        <w:t xml:space="preserve">Adam </w:t>
-      </w:r>
-      <w:proofErr w:type="spellStart"/>
-      <w:r>
-        <w:rPr>
-          <w:rFonts w:ascii="Arial" w:hAnsi="Arial" w:cs="Arial"/>
-          <w:sz w:val="28"/>
-          <w:szCs w:val="28"/>
-        </w:rPr>
-        <w:t>Kincel</w:t>
-      </w:r>
-      <w:proofErr w:type="spellEnd"/>
+        <w:t>Adam Kincel</w:t>
+      </w:r>
     </w:p>
     <w:p>
       <w:pPr>
@@ -934,6 +924,7 @@
           <w:dataBinding w:prefixMappings="xmlns:ns0='http://purl.org/dc/elements/1.1/' xmlns:ns1='http://schemas.openxmlformats.org/package/2006/metadata/core-properties' " w:xpath="/ns1:coreProperties[1]/ns0:title[1]" w:storeItemID="{6C3C8BC8-F283-45AE-878A-BAB7291924A1}"/>
           <w:text/>
         </w:sdtPr>
+        <w:sdtEndPr/>
         <w:sdtContent>
           <w:r>
             <w:t>Opracowanie aplikacji mobilnej wspomagającej prowadzenie turnieju szachowego</w:t>
@@ -1362,13 +1353,7 @@
           <w:rPr>
             <w:rStyle w:val="Hipercze"/>
           </w:rPr>
-          <w:t>W</w:t>
-        </w:r>
-        <w:r>
-          <w:rPr>
-            <w:rStyle w:val="Hipercze"/>
-          </w:rPr>
-          <w:t>stęp</w:t>
+          <w:t>Wstęp</w:t>
         </w:r>
         <w:r>
           <w:rPr>
@@ -1819,19 +1804,7 @@
           <w:rPr>
             <w:rStyle w:val="Hipercze"/>
           </w:rPr>
-          <w:t>Podsumowanie</w:t>
-        </w:r>
-        <w:r>
-          <w:rPr>
-            <w:rStyle w:val="Hipercze"/>
-          </w:rPr>
-          <w:t xml:space="preserve"> </w:t>
-        </w:r>
-        <w:r>
-          <w:rPr>
-            <w:rStyle w:val="Hipercze"/>
-          </w:rPr>
-          <w:t>i wnioski</w:t>
+          <w:t>Podsumowanie i wnioski</w:t>
         </w:r>
         <w:r>
           <w:rPr>
@@ -2365,27 +2338,17 @@
       <w:r>
         <w:t xml:space="preserve"> </w:t>
       </w:r>
-      <w:proofErr w:type="spellStart"/>
       <w:r>
         <w:t>Chosrow</w:t>
       </w:r>
       <w:r>
         <w:t>i</w:t>
       </w:r>
-      <w:proofErr w:type="spellEnd"/>
-      <w:r>
-        <w:t xml:space="preserve"> I </w:t>
-      </w:r>
-      <w:proofErr w:type="spellStart"/>
-      <w:r>
-        <w:t>Anoszirwan</w:t>
-      </w:r>
-      <w:r>
-        <w:t>owi</w:t>
-      </w:r>
-      <w:proofErr w:type="spellEnd"/>
-      <w:r>
-        <w:t xml:space="preserve">. Warto zaznaczyć, że już wtedy zasady gry były ściśle określone. Po opanowaniu Persji przez Arabów oraz pojawieniu się rozrywki w Europie nastąpiły kolejne ewolucje szachów, które przypominają współczesną grę (wprowadzono pojęcia takie jak: roszada, mat czy promocja). </w:t>
+      <w:r>
+        <w:t xml:space="preserve"> I Anoszirwan</w:t>
+      </w:r>
+      <w:r>
+        <w:t xml:space="preserve">owi. Warto zaznaczyć, że już wtedy zasady gry były ściśle określone. Po opanowaniu Persji przez Arabów oraz pojawieniu się rozrywki w Europie nastąpiły kolejne ewolucje szachów, które przypominają współczesną grę (wprowadzono pojęcia takie jak: roszada, mat czy promocja). </w:t>
       </w:r>
       <w:r>
         <w:t xml:space="preserve">W epoce Odrodzenia szachy zyskały na dużej popularności. Głównie w Hiszpanii oraz Włoszech na przełomie XVI i XVII wieku nastąpił tak zwany „złoty  okres” szachów. Powstawały pierwsze podręczniki do nauki oraz analizy gry, </w:t>
@@ -2401,109 +2364,56 @@
       <w:r>
         <w:t xml:space="preserve">W 1989 roku doszło do pierwszego pojedynku szachowego pomiędzy komputerem, a człowiekiem. Stworzony przez firmę IBM komputer </w:t>
       </w:r>
-      <w:proofErr w:type="spellStart"/>
-      <w:r>
-        <w:t>Deep</w:t>
-      </w:r>
-      <w:proofErr w:type="spellEnd"/>
+      <w:r>
+        <w:t xml:space="preserve">Deep Thought rywalizował z Garrim Kasparowem, wielokrotnym mistrzem świata, uznawanym przez wielu ekspertów za największą legendę szachów. Gładko zwyciężył Kasparov, jednakże naukowcy z IBM nie ustępowali z celu pokonania legendy i po ulepszeniu maszyny, w 1996 roku doszło do rewanżu. Tym razem Deep Blue (tak nazywał się zmodyfikowany komputer) podjął </w:t>
+      </w:r>
+      <w:r>
+        <w:lastRenderedPageBreak/>
+        <w:t>rękawicę i uległ wtedy najmłodszemu mistrzowi tylko 4-2, gdzie o wyniku ostatecznym decydowała ostatnia partia, którą na swoją korzyść rozstrzygnął Kasparov.</w:t>
+      </w:r>
+      <w:r>
+        <w:t xml:space="preserve"> Kolejny pojedynek odbył  się </w:t>
+      </w:r>
+      <w:r>
+        <w:t>w maju 1997 roku. Kolejne poprawki oraz modyfikację przyczyniły się do powstania nowej wersji maszyny o nazwie Deeper Blue. Przebieg pojedynku był podobny do poprzedniego jednakże decydującą partię rozstrzygnął na swoją korzyść komputer i w ten sposób stał się pierwszym systemem komputerowym, który wygrał z aktualnym mistrzem świata</w:t>
+      </w:r>
+      <w:r>
+        <w:t xml:space="preserve">. </w:t>
+      </w:r>
+    </w:p>
+    <w:p>
+      <w:pPr>
+        <w:pStyle w:val="Tekstpods"/>
+      </w:pPr>
+      <w:r>
+        <w:t>Tak jak wspomniano</w:t>
+      </w:r>
+      <w:r>
+        <w:t>,</w:t>
+      </w:r>
+      <w:r>
+        <w:t xml:space="preserve"> już </w:t>
+      </w:r>
+      <w:r>
+        <w:t xml:space="preserve">na przełomie XVI oraz XVII wieku zaczęto organizować pierwsze, lokalne turnieje szachowe. Turnieje te nie cieszyły się jednak zbyt wielką popularnością w związku z dopiero rozwijającą się grą jakim były szachy. Pierwsze rozgrywki odbyły się w Madrycie w roku 1575 na dworze króla Hiszpanii Filipa II. Wraz z upływem czasu gra stawała się coraz bardziej popularna. Organizowano kolejne pojedynki szachowe, które cieszyły się sporym zainteresowaniem. Gospodarzem pierwszego międzynarodowego turnieju szachowego był Londyn. Wydarzenie odbyło się w 1851 roku, a zwycięzcą został niemiecki </w:t>
+      </w:r>
+      <w:r>
+        <w:t xml:space="preserve">szachista, </w:t>
+      </w:r>
+      <w:r>
+        <w:t>urodzony we Wrocławiu</w:t>
+      </w:r>
+      <w:r>
+        <w:t>,</w:t>
+      </w:r>
       <w:r>
         <w:t xml:space="preserve"> </w:t>
       </w:r>
-      <w:proofErr w:type="spellStart"/>
-      <w:r>
-        <w:t>Thought</w:t>
-      </w:r>
-      <w:proofErr w:type="spellEnd"/>
-      <w:r>
-        <w:t xml:space="preserve"> rywalizował z Garrim Kasparowem, wielokrotnym mistrzem świata, uznawanym przez wielu ekspertów za największą legendę szachów. Gładko zwyciężył </w:t>
-      </w:r>
-      <w:proofErr w:type="spellStart"/>
-      <w:r>
-        <w:t>Kasparov</w:t>
-      </w:r>
-      <w:proofErr w:type="spellEnd"/>
-      <w:r>
-        <w:t xml:space="preserve">, jednakże naukowcy z IBM nie ustępowali z celu pokonania legendy i po ulepszeniu maszyny, w 1996 roku doszło do rewanżu. Tym razem </w:t>
-      </w:r>
-      <w:proofErr w:type="spellStart"/>
-      <w:r>
-        <w:t>Deep</w:t>
-      </w:r>
-      <w:proofErr w:type="spellEnd"/>
-      <w:r>
-        <w:t xml:space="preserve"> Blue (tak nazywał się zmodyfikowany komputer) podjął </w:t>
-      </w:r>
-      <w:r>
-        <w:lastRenderedPageBreak/>
-        <w:t xml:space="preserve">rękawicę i uległ wtedy najmłodszemu mistrzowi tylko 4-2, gdzie o wyniku ostatecznym decydowała ostatnia partia, którą na swoją korzyść rozstrzygnął </w:t>
-      </w:r>
-      <w:proofErr w:type="spellStart"/>
-      <w:r>
-        <w:t>Kasparov</w:t>
-      </w:r>
-      <w:proofErr w:type="spellEnd"/>
-      <w:r>
-        <w:t>.</w:t>
-      </w:r>
-      <w:r>
-        <w:t xml:space="preserve"> Kolejny pojedynek odbył  się </w:t>
-      </w:r>
-      <w:r>
-        <w:t xml:space="preserve">w maju 1997 roku. Kolejne poprawki oraz modyfikację przyczyniły się do powstania nowej wersji maszyny o nazwie </w:t>
-      </w:r>
-      <w:proofErr w:type="spellStart"/>
-      <w:r>
-        <w:t>Deeper</w:t>
-      </w:r>
-      <w:proofErr w:type="spellEnd"/>
-      <w:r>
-        <w:t xml:space="preserve"> Blue. Przebieg pojedynku był podobny do poprzedniego jednakże decydującą partię rozstrzygnął na swoją korzyść komputer i w ten sposób stał się pierwszym systemem komputerowym, który wygrał z aktualnym mistrzem świata</w:t>
-      </w:r>
-      <w:r>
-        <w:t xml:space="preserve">. </w:t>
-      </w:r>
-    </w:p>
-    <w:p>
-      <w:pPr>
-        <w:pStyle w:val="Tekstpods"/>
-      </w:pPr>
-      <w:r>
-        <w:t>Tak jak wspomniano</w:t>
-      </w:r>
-      <w:r>
-        <w:t>,</w:t>
-      </w:r>
-      <w:r>
-        <w:t xml:space="preserve"> już </w:t>
-      </w:r>
-      <w:r>
-        <w:t xml:space="preserve">na przełomie XVI oraz XVII wieku zaczęto organizować pierwsze, lokalne turnieje szachowe. Turnieje te nie cieszyły się jednak zbyt wielką popularnością w związku z dopiero rozwijającą się grą jakim były szachy. Pierwsze rozgrywki odbyły się w Madrycie w roku 1575 na dworze króla Hiszpanii Filipa II. Wraz z upływem czasu gra stawała się coraz bardziej popularna. Organizowano kolejne pojedynki szachowe, które cieszyły się sporym zainteresowaniem. Gospodarzem pierwszego międzynarodowego turnieju szachowego był Londyn. Wydarzenie odbyło się w 1851 roku, a zwycięzcą został niemiecki </w:t>
-      </w:r>
-      <w:r>
-        <w:t xml:space="preserve">szachista, </w:t>
-      </w:r>
-      <w:r>
-        <w:t>urodzony we Wrocławiu</w:t>
-      </w:r>
-      <w:r>
-        <w:t>,</w:t>
-      </w:r>
-      <w:r>
-        <w:t xml:space="preserve"> </w:t>
-      </w:r>
-      <w:r>
-        <w:t xml:space="preserve">Adolf </w:t>
-      </w:r>
-      <w:proofErr w:type="spellStart"/>
-      <w:r>
-        <w:t>Andersse</w:t>
-      </w:r>
-      <w:r>
-        <w:t>n</w:t>
-      </w:r>
-      <w:proofErr w:type="spellEnd"/>
-      <w:r>
-        <w:t>.</w:t>
+      <w:r>
+        <w:t>Adolf Andersse</w:t>
+      </w:r>
+      <w:r>
+        <w:t>n.</w:t>
       </w:r>
       <w:r>
         <w:t xml:space="preserve"> </w:t>
@@ -2569,23 +2479,7 @@
         <w:t xml:space="preserve">przypadku SWPIS użytkownik za darmo otrzyma bardzo okrojoną wersję programu, w którym brak jest między innymi wprowadzanie dowolnej ilości zawodników i rund. Maksymalna ilość rund wynosi pięć, natomiast graczy – dwadzieścia. Aplikacja UTU Swiss za darmo oferuje jedynie wersję próbną, w której można wprowadzić maksymalnie trzy rundowy turniej z szesnastoma zawodnikami. </w:t>
       </w:r>
       <w:r>
-        <w:t xml:space="preserve">Na rynku istnieją również programy komputerowe w polskiej wersji językowej np. </w:t>
-      </w:r>
-      <w:proofErr w:type="spellStart"/>
-      <w:r>
-        <w:t>ChessArbiter</w:t>
-      </w:r>
-      <w:proofErr w:type="spellEnd"/>
-      <w:r>
-        <w:t xml:space="preserve"> PRO oraz </w:t>
-      </w:r>
-      <w:proofErr w:type="spellStart"/>
-      <w:r>
-        <w:t>OSwiss</w:t>
-      </w:r>
-      <w:proofErr w:type="spellEnd"/>
-      <w:r>
-        <w:t>. Pierwszy z nich jest programem płatnym, a za darmo można pracować</w:t>
+        <w:t>Na rynku istnieją również programy komputerowe w polskiej wersji językowej np. ChessArbiter PRO oraz OSwiss. Pierwszy z nich jest programem płatnym, a za darmo można pracować</w:t>
       </w:r>
       <w:r>
         <w:t xml:space="preserve"> tylko w trybie demonstracyjnym, który niesie ograniczenia takie jak: maksymalnie 15 zawodników, maksymalnie 5 rund. </w:t>
@@ -2615,45 +2509,16 @@
         <w:t xml:space="preserve">W wersji na urządzenia mobilne znaleziono odpowiednik wersji komputerowej </w:t>
       </w:r>
       <w:r>
-        <w:t xml:space="preserve">SWIPS </w:t>
-      </w:r>
-      <w:proofErr w:type="spellStart"/>
-      <w:r>
-        <w:t>Chess</w:t>
-      </w:r>
-      <w:proofErr w:type="spellEnd"/>
-      <w:r>
-        <w:t xml:space="preserve"> </w:t>
-      </w:r>
-      <w:proofErr w:type="spellStart"/>
-      <w:r>
-        <w:t>Tournament</w:t>
-      </w:r>
-      <w:proofErr w:type="spellEnd"/>
-      <w:r>
-        <w:t xml:space="preserve"> Manager</w:t>
+        <w:t>SWIPS Chess Tournament Manager</w:t>
       </w:r>
       <w:r>
         <w:t xml:space="preserve">. Również aplikacje takie jak: </w:t>
       </w:r>
-      <w:proofErr w:type="spellStart"/>
-      <w:r>
-        <w:t>Tournament</w:t>
-      </w:r>
-      <w:proofErr w:type="spellEnd"/>
-      <w:r>
-        <w:t xml:space="preserve"> Manager</w:t>
-      </w:r>
-      <w:r>
-        <w:t xml:space="preserve"> czy </w:t>
-      </w:r>
-      <w:proofErr w:type="spellStart"/>
-      <w:r>
-        <w:t>Tournament</w:t>
-      </w:r>
-      <w:proofErr w:type="spellEnd"/>
-      <w:r>
-        <w:t xml:space="preserve"> Maker służą do pomocy przy organizowaniu turnieju szachowego. </w:t>
+      <w:r>
+        <w:t>Tournament Manager</w:t>
+      </w:r>
+      <w:r>
+        <w:t xml:space="preserve"> czy Tournament Maker służą do pomocy przy organizowaniu turnieju szachowego. </w:t>
       </w:r>
       <w:r>
         <w:t>Powyższe</w:t>
@@ -3292,15 +3157,7 @@
         <w:t>ym dorobkiem punktowym otrzymuje</w:t>
       </w:r>
       <w:r>
-        <w:t xml:space="preserve"> tak zwany „</w:t>
-      </w:r>
-      <w:proofErr w:type="spellStart"/>
-      <w:r>
-        <w:t>bye</w:t>
-      </w:r>
-      <w:proofErr w:type="spellEnd"/>
-      <w:r>
-        <w:t>” (wolny los).</w:t>
+        <w:t xml:space="preserve"> tak zwany „bye” (wolny los).</w:t>
       </w:r>
       <w:r>
         <w:t xml:space="preserve"> </w:t>
@@ -3431,15 +3288,7 @@
         <w:textAlignment w:val="auto"/>
       </w:pPr>
       <w:r>
-        <w:t xml:space="preserve">Punktacja </w:t>
-      </w:r>
-      <w:proofErr w:type="spellStart"/>
-      <w:r>
-        <w:t>Sonneborna</w:t>
-      </w:r>
-      <w:proofErr w:type="spellEnd"/>
-      <w:r>
-        <w:t>–Bergera</w:t>
+        <w:t>Punktacja Sonneborna–Bergera</w:t>
       </w:r>
       <w:r>
         <w:t xml:space="preserve"> – zawodnikowi przypisuje się sumę liczby punktów przeciwników, z którym dany zawodnik wygrał oraz połowę sumy liczby</w:t>
@@ -3571,15 +3420,7 @@
         <w:textAlignment w:val="auto"/>
       </w:pPr>
       <w:r>
-        <w:t xml:space="preserve">System </w:t>
-      </w:r>
-      <w:proofErr w:type="spellStart"/>
-      <w:r>
-        <w:t>Koyi</w:t>
-      </w:r>
-      <w:proofErr w:type="spellEnd"/>
-      <w:r>
-        <w:t xml:space="preserve"> – zawodnikowi przypisuje się liczbę punktów, z </w:t>
+        <w:t xml:space="preserve">System Koyi – zawodnikowi przypisuje się liczbę punktów, z </w:t>
       </w:r>
       <w:r>
         <w:t>graczami</w:t>
@@ -4444,11 +4285,9 @@
       <w:r>
         <w:t xml:space="preserve"> szwajcarski. Jednakże dodanie systemów takich jak pucharowy, kołowy czy  </w:t>
       </w:r>
-      <w:proofErr w:type="spellStart"/>
       <w:r>
         <w:t>scheveningen</w:t>
       </w:r>
-      <w:proofErr w:type="spellEnd"/>
       <w:r>
         <w:t xml:space="preserve"> zwiększyłoby możliwości </w:t>
       </w:r>
@@ -4491,15 +4330,7 @@
         <w:t xml:space="preserve">Dzięki wbudowanemu narzędziu do kontroli wersji w bezproblemowy sposób można projekt wrzucać </w:t>
       </w:r>
       <w:r>
-        <w:t xml:space="preserve">na platformę </w:t>
-      </w:r>
-      <w:proofErr w:type="spellStart"/>
-      <w:r>
-        <w:t>Github</w:t>
-      </w:r>
-      <w:proofErr w:type="spellEnd"/>
-      <w:r>
-        <w:t xml:space="preserve">, z której również skorzystano. </w:t>
+        <w:t xml:space="preserve">na platformę Github, z której również skorzystano. </w:t>
       </w:r>
       <w:r>
         <w:t>Do testowania aplikacji posłużono się wirtualnym em</w:t>
@@ -4545,15 +4376,7 @@
         <w:t xml:space="preserve">użyto biblioteki Room. Dzięki niej można w łatwy sposób komunikować się z bazą danych z poziomu kodu. </w:t>
       </w:r>
       <w:r>
-        <w:t xml:space="preserve">Swoją składnią przypomina inną bibliotekę ORM jaką jest </w:t>
-      </w:r>
-      <w:proofErr w:type="spellStart"/>
-      <w:r>
-        <w:t>Hibernate</w:t>
-      </w:r>
-      <w:proofErr w:type="spellEnd"/>
-      <w:r>
-        <w:t>. Nie wątpliwie zaletą użytej biblioteki jest prostota w zrozumieniu oraz wykonaniu zapytań z i do bazy.</w:t>
+        <w:t>Swoją składnią przypomina inną bibliotekę ORM jaką jest Hibernate. Nie wątpliwie zaletą użytej biblioteki jest prostota w zrozumieniu oraz wykonaniu zapytań z i do bazy.</w:t>
       </w:r>
       <w:r>
         <w:t xml:space="preserve"> Można uruchamiać kolejne wątki, które łączą się z bazą danych nie blokując jednocześnie </w:t>
@@ -5847,32 +5670,80 @@
         <w:t xml:space="preserve">. </w:t>
       </w:r>
       <w:r>
-        <w:t xml:space="preserve">W klasie </w:t>
-      </w:r>
-      <w:r>
-        <w:t xml:space="preserve">dodającej graczy użyto list z </w:t>
-      </w:r>
-      <w:proofErr w:type="spellStart"/>
-      <w:r>
-        <w:t>checkboxami</w:t>
-      </w:r>
-      <w:proofErr w:type="spellEnd"/>
-      <w:r>
-        <w:t xml:space="preserve">, dzięki której można zaznaczać danego zawodnika. Napisać o </w:t>
-      </w:r>
-      <w:proofErr w:type="spellStart"/>
-      <w:r>
-        <w:t>fetchowaniu</w:t>
-      </w:r>
-      <w:proofErr w:type="spellEnd"/>
-      <w:r>
-        <w:t xml:space="preserve"> zawodników/ drugi wątek</w:t>
+        <w:t>W aktywności wprowadzania graczy istnieje me</w:t>
+      </w:r>
+      <w:r>
+        <w:t>toda, która wywoływana jest przy ładowaniu ekranu i służy do pobrania zawodników z bazy danych.</w:t>
+      </w:r>
+      <w:r>
+        <w:t xml:space="preserve"> Biblioteka Room daje możliwości komunikacji bazy danych w osobnych wątkach. Dzięki temu aplikacja nie jest spowal</w:t>
+      </w:r>
+      <w:r>
+        <w:t>niana przez łączenie oraz pobieranie, usuwanie bądź aktualizowanie rekordów w</w:t>
+      </w:r>
+      <w:r>
+        <w:t xml:space="preserve"> bazie danych</w:t>
+      </w:r>
+      <w:r>
+        <w:t>. W tej klasie istnieje również mechanizm wyświetlania informacji o zawodników w formie wyskakującego okna.</w:t>
+      </w:r>
+      <w:r>
+        <w:t xml:space="preserve"> Ponadto zaimplementowane są mechanizmy przemieszczające zawodników pomiędzy dwoma listami: dostępnych oraz wybranych graczy. </w:t>
+      </w:r>
+      <w:r>
+        <w:t xml:space="preserve">Niezbędne są metody, które powodują przejście do </w:t>
+      </w:r>
+      <w:r>
+        <w:lastRenderedPageBreak/>
+        <w:t xml:space="preserve">kolejnych aktywności. </w:t>
+      </w:r>
+      <w:r>
+        <w:t xml:space="preserve">W następnej aktywności, którą zdecydowano się opisać </w:t>
+      </w:r>
+      <w:r>
+        <w:tab/>
+      </w:r>
+      <w:r>
+        <w:t xml:space="preserve">jest klasa służąca do konfiguracji turnieju. </w:t>
+      </w:r>
+      <w:r>
+        <w:t>Ciekawym mechanizmem</w:t>
+      </w:r>
+      <w:r>
+        <w:t xml:space="preserve"> jest użycie przełącznika, za pomocą którego można ustawić liczbę rund w turnieju. W odpowiedniej metodzie zaimplementowana jest odpowiednia reakcja na jego przycisk. Gdy przełącznik zmienia swój stan podmieniany jest wygląd. Na starcie jest stan jest nieaktywny – ustawiane jest pole tekstowe </w:t>
+      </w:r>
+      <w:r>
+        <w:t>stworzone</w:t>
+      </w:r>
+      <w:r>
+        <w:t xml:space="preserve"> w panelu </w:t>
+      </w:r>
+      <w:r>
+        <w:t xml:space="preserve">projektowania wyglądu w aplikacji. W momencie zmiany stanu przełącznika w kodzie tworzone jest edytowalne pole tekstowe, które jest zastępowane polem stworzonym statycznie w panelu projektowania. </w:t>
+      </w:r>
+      <w:r>
+        <w:t xml:space="preserve">W opisywanej aktywności zaprojektowano listę zawodników uporządkowaną w pierwszej kolejności według rankingu międzynarodowego, polskiego, a w ostatniej alfabetycznie. Do zaprojektowania listy użyto mechanizmu do tworzenia tabel. </w:t>
+      </w:r>
+      <w:r>
+        <w:t xml:space="preserve">W osobnym pliku został napisany nagłówek listy: zawodnik, ranking </w:t>
+      </w:r>
+      <w:r>
+        <w:t>międzynarodowy, ranking polski, a w osobnym rzędy odpowiadające nagłówkom.</w:t>
+      </w:r>
+      <w:r>
+        <w:t xml:space="preserve"> </w:t>
+      </w:r>
+      <w:r>
+        <w:t xml:space="preserve">Dzięki temu dane w liście są sformatowane, każda wartość w danej kolumnie rozpoczyna </w:t>
+      </w:r>
+      <w:r>
+        <w:t>się w tym samym miejscu.</w:t>
+      </w:r>
+      <w:r>
+        <w:t xml:space="preserve"> Kolejna aktywność…..</w:t>
       </w:r>
       <w:bookmarkStart w:id="6" w:name="_GoBack"/>
       <w:bookmarkEnd w:id="6"/>
-      <w:r>
-        <w:t xml:space="preserve"> </w:t>
-      </w:r>
     </w:p>
     <w:p>
       <w:pPr>
@@ -5881,1689 +5752,6 @@
     </w:p>
     <w:p>
       <w:pPr>
-        <w:pStyle w:val="Tekstpods"/>
-      </w:pPr>
-    </w:p>
-    <w:p>
-      <w:pPr>
-        <w:pStyle w:val="Tekstpods"/>
-      </w:pPr>
-    </w:p>
-    <w:p>
-      <w:pPr>
-        <w:pStyle w:val="Tekstpods"/>
-      </w:pPr>
-    </w:p>
-    <w:p>
-      <w:pPr>
-        <w:pStyle w:val="Tekstpods"/>
-      </w:pPr>
-    </w:p>
-    <w:p>
-      <w:pPr>
-        <w:pStyle w:val="Tekstpods"/>
-      </w:pPr>
-    </w:p>
-    <w:p>
-      <w:pPr>
-        <w:pStyle w:val="Tekstpods"/>
-      </w:pPr>
-    </w:p>
-    <w:p>
-      <w:pPr>
-        <w:pStyle w:val="Tekstpods"/>
-      </w:pPr>
-    </w:p>
-    <w:p>
-      <w:pPr>
-        <w:pStyle w:val="Tekstpods"/>
-      </w:pPr>
-    </w:p>
-    <w:p>
-      <w:pPr>
-        <w:pStyle w:val="Tekstpods"/>
-      </w:pPr>
-    </w:p>
-    <w:p>
-      <w:pPr>
-        <w:pStyle w:val="Tekstpods"/>
-      </w:pPr>
-    </w:p>
-    <w:p>
-      <w:pPr>
-        <w:pStyle w:val="Tekstpods"/>
-      </w:pPr>
-    </w:p>
-    <w:p>
-      <w:pPr>
-        <w:pStyle w:val="Tekstpods"/>
-      </w:pPr>
-    </w:p>
-    <w:p>
-      <w:pPr>
-        <w:pStyle w:val="Tekstpods"/>
-      </w:pPr>
-    </w:p>
-    <w:p>
-      <w:pPr>
-        <w:pStyle w:val="Tekstpods"/>
-      </w:pPr>
-    </w:p>
-    <w:p>
-      <w:pPr>
-        <w:pStyle w:val="Tekstpods"/>
-      </w:pPr>
-    </w:p>
-    <w:p>
-      <w:pPr>
-        <w:pStyle w:val="Tekstpods"/>
-      </w:pPr>
-    </w:p>
-    <w:p>
-      <w:pPr>
-        <w:pStyle w:val="Tekstpods"/>
-      </w:pPr>
-    </w:p>
-    <w:p>
-      <w:pPr>
-        <w:pStyle w:val="Tekstpods"/>
-      </w:pPr>
-    </w:p>
-    <w:p>
-      <w:pPr>
-        <w:pStyle w:val="Tekstpods"/>
-      </w:pPr>
-    </w:p>
-    <w:p>
-      <w:pPr>
-        <w:pStyle w:val="Tekstpods"/>
-      </w:pPr>
-    </w:p>
-    <w:p>
-      <w:pPr>
-        <w:pStyle w:val="Tekstpods"/>
-      </w:pPr>
-    </w:p>
-    <w:p>
-      <w:pPr>
-        <w:pStyle w:val="Tekstpods"/>
-      </w:pPr>
-    </w:p>
-    <w:p>
-      <w:pPr>
-        <w:pStyle w:val="Tekstpods"/>
-      </w:pPr>
-    </w:p>
-    <w:p>
-      <w:pPr>
-        <w:pStyle w:val="Tekstpods"/>
-      </w:pPr>
-    </w:p>
-    <w:p>
-      <w:pPr>
-        <w:pStyle w:val="Tekstpods"/>
-      </w:pPr>
-    </w:p>
-    <w:p>
-      <w:pPr>
-        <w:pStyle w:val="Tekstpods"/>
-      </w:pPr>
-    </w:p>
-    <w:p>
-      <w:pPr>
-        <w:pStyle w:val="Tekstpods"/>
-      </w:pPr>
-    </w:p>
-    <w:p>
-      <w:pPr>
-        <w:pStyle w:val="Tekstpods"/>
-      </w:pPr>
-    </w:p>
-    <w:p>
-      <w:pPr>
-        <w:pStyle w:val="Tekstpods"/>
-      </w:pPr>
-    </w:p>
-    <w:p>
-      <w:pPr>
-        <w:pStyle w:val="Tekstpods"/>
-      </w:pPr>
-    </w:p>
-    <w:p>
-      <w:pPr>
-        <w:pStyle w:val="Tekstpods"/>
-      </w:pPr>
-    </w:p>
-    <w:p>
-      <w:pPr>
-        <w:pStyle w:val="Tekstpods"/>
-      </w:pPr>
-    </w:p>
-    <w:p>
-      <w:pPr>
-        <w:pStyle w:val="Tekstpods"/>
-      </w:pPr>
-    </w:p>
-    <w:p>
-      <w:pPr>
-        <w:pStyle w:val="Tekstpods"/>
-      </w:pPr>
-    </w:p>
-    <w:p>
-      <w:pPr>
-        <w:pStyle w:val="Tekstpods"/>
-      </w:pPr>
-    </w:p>
-    <w:p>
-      <w:pPr>
-        <w:pStyle w:val="Tekstpods"/>
-      </w:pPr>
-    </w:p>
-    <w:p>
-      <w:pPr>
-        <w:pStyle w:val="Tekstpods"/>
-      </w:pPr>
-    </w:p>
-    <w:p>
-      <w:pPr>
-        <w:pStyle w:val="Tekstpods"/>
-      </w:pPr>
-    </w:p>
-    <w:p>
-      <w:pPr>
-        <w:pStyle w:val="Tekstpods"/>
-      </w:pPr>
-    </w:p>
-    <w:p>
-      <w:pPr>
-        <w:pStyle w:val="Tekstpods"/>
-      </w:pPr>
-    </w:p>
-    <w:p>
-      <w:pPr>
-        <w:pStyle w:val="Tekstpods"/>
-      </w:pPr>
-    </w:p>
-    <w:p>
-      <w:pPr>
-        <w:pStyle w:val="Tekstpods"/>
-      </w:pPr>
-    </w:p>
-    <w:p>
-      <w:pPr>
-        <w:pStyle w:val="Tekstpods"/>
-      </w:pPr>
-    </w:p>
-    <w:p>
-      <w:pPr>
-        <w:pStyle w:val="Tekstpods"/>
-      </w:pPr>
-    </w:p>
-    <w:p>
-      <w:pPr>
-        <w:pStyle w:val="Tekstpods"/>
-      </w:pPr>
-    </w:p>
-    <w:p>
-      <w:pPr>
-        <w:pStyle w:val="Tekstpods"/>
-      </w:pPr>
-    </w:p>
-    <w:p>
-      <w:pPr>
-        <w:pStyle w:val="Tekstpods"/>
-      </w:pPr>
-    </w:p>
-    <w:p>
-      <w:pPr>
-        <w:pStyle w:val="Tekstpods"/>
-      </w:pPr>
-    </w:p>
-    <w:p>
-      <w:pPr>
-        <w:pStyle w:val="Tekstpods"/>
-      </w:pPr>
-    </w:p>
-    <w:p>
-      <w:pPr>
-        <w:pStyle w:val="Tekstpods"/>
-      </w:pPr>
-    </w:p>
-    <w:p>
-      <w:pPr>
-        <w:pStyle w:val="Tekstpods"/>
-      </w:pPr>
-    </w:p>
-    <w:p>
-      <w:pPr>
-        <w:pStyle w:val="Tekstpods"/>
-      </w:pPr>
-    </w:p>
-    <w:p>
-      <w:pPr>
-        <w:pStyle w:val="Tekstpods"/>
-      </w:pPr>
-    </w:p>
-    <w:p>
-      <w:pPr>
-        <w:pStyle w:val="Tekstpods"/>
-      </w:pPr>
-    </w:p>
-    <w:p>
-      <w:pPr>
-        <w:pStyle w:val="Tekstpods"/>
-      </w:pPr>
-    </w:p>
-    <w:p>
-      <w:pPr>
-        <w:pStyle w:val="Tekstpods"/>
-      </w:pPr>
-    </w:p>
-    <w:p>
-      <w:pPr>
-        <w:pStyle w:val="Tekstpods"/>
-      </w:pPr>
-    </w:p>
-    <w:p>
-      <w:pPr>
-        <w:pStyle w:val="Tekstpods"/>
-      </w:pPr>
-    </w:p>
-    <w:p>
-      <w:pPr>
-        <w:pStyle w:val="Tekstpods"/>
-      </w:pPr>
-    </w:p>
-    <w:p>
-      <w:pPr>
-        <w:pStyle w:val="Tekstpods"/>
-      </w:pPr>
-    </w:p>
-    <w:p>
-      <w:pPr>
-        <w:pStyle w:val="Tekstpods"/>
-      </w:pPr>
-    </w:p>
-    <w:p>
-      <w:pPr>
-        <w:pStyle w:val="Tekstpods"/>
-      </w:pPr>
-    </w:p>
-    <w:p>
-      <w:pPr>
-        <w:pStyle w:val="Tekstpods"/>
-      </w:pPr>
-    </w:p>
-    <w:p>
-      <w:pPr>
-        <w:pStyle w:val="Tekstpods"/>
-      </w:pPr>
-    </w:p>
-    <w:p>
-      <w:pPr>
-        <w:pStyle w:val="Tekstpods"/>
-      </w:pPr>
-    </w:p>
-    <w:p>
-      <w:pPr>
-        <w:pStyle w:val="Tekstpods"/>
-      </w:pPr>
-    </w:p>
-    <w:p>
-      <w:pPr>
-        <w:pStyle w:val="Tekstpods"/>
-      </w:pPr>
-    </w:p>
-    <w:p>
-      <w:pPr>
-        <w:pStyle w:val="Tekstpods"/>
-      </w:pPr>
-    </w:p>
-    <w:p>
-      <w:pPr>
-        <w:pStyle w:val="Tekstpods"/>
-      </w:pPr>
-    </w:p>
-    <w:p>
-      <w:pPr>
-        <w:pStyle w:val="Tekstpods"/>
-      </w:pPr>
-    </w:p>
-    <w:p>
-      <w:pPr>
-        <w:pStyle w:val="Tekstpods"/>
-      </w:pPr>
-    </w:p>
-    <w:p>
-      <w:pPr>
-        <w:pStyle w:val="Tekstpods"/>
-      </w:pPr>
-    </w:p>
-    <w:p>
-      <w:pPr>
-        <w:pStyle w:val="Tekstpods"/>
-      </w:pPr>
-    </w:p>
-    <w:p>
-      <w:pPr>
-        <w:pStyle w:val="Tekstpods"/>
-      </w:pPr>
-    </w:p>
-    <w:p>
-      <w:pPr>
-        <w:pStyle w:val="Tekstpods"/>
-      </w:pPr>
-    </w:p>
-    <w:p>
-      <w:pPr>
-        <w:pStyle w:val="Tekstpods"/>
-      </w:pPr>
-    </w:p>
-    <w:p>
-      <w:pPr>
-        <w:pStyle w:val="Tekstpods"/>
-      </w:pPr>
-    </w:p>
-    <w:p>
-      <w:pPr>
-        <w:pStyle w:val="Tekstpods"/>
-      </w:pPr>
-    </w:p>
-    <w:p>
-      <w:pPr>
-        <w:pStyle w:val="Tekstpods"/>
-      </w:pPr>
-    </w:p>
-    <w:p>
-      <w:pPr>
-        <w:pStyle w:val="Tekstpods"/>
-      </w:pPr>
-    </w:p>
-    <w:p>
-      <w:pPr>
-        <w:pStyle w:val="Tekstpods"/>
-      </w:pPr>
-    </w:p>
-    <w:p>
-      <w:pPr>
-        <w:pStyle w:val="Tekstpods"/>
-      </w:pPr>
-    </w:p>
-    <w:p>
-      <w:pPr>
-        <w:pStyle w:val="Tekstpods"/>
-      </w:pPr>
-    </w:p>
-    <w:p>
-      <w:pPr>
-        <w:pStyle w:val="Tekstpods"/>
-      </w:pPr>
-    </w:p>
-    <w:p>
-      <w:pPr>
-        <w:pStyle w:val="Tekstpods"/>
-      </w:pPr>
-    </w:p>
-    <w:p>
-      <w:pPr>
-        <w:pStyle w:val="Tekstpods"/>
-      </w:pPr>
-    </w:p>
-    <w:p>
-      <w:pPr>
-        <w:pStyle w:val="Tekstpods"/>
-      </w:pPr>
-    </w:p>
-    <w:p>
-      <w:pPr>
-        <w:pStyle w:val="Tekstpods"/>
-      </w:pPr>
-    </w:p>
-    <w:p>
-      <w:pPr>
-        <w:pStyle w:val="Tekstpods"/>
-      </w:pPr>
-    </w:p>
-    <w:p>
-      <w:pPr>
-        <w:pStyle w:val="Tekstpods"/>
-      </w:pPr>
-    </w:p>
-    <w:p>
-      <w:pPr>
-        <w:pStyle w:val="Tekstpods"/>
-      </w:pPr>
-    </w:p>
-    <w:p>
-      <w:pPr>
-        <w:pStyle w:val="Tekstpods"/>
-      </w:pPr>
-    </w:p>
-    <w:p>
-      <w:pPr>
-        <w:pStyle w:val="Tekstpods"/>
-      </w:pPr>
-    </w:p>
-    <w:p>
-      <w:pPr>
-        <w:pStyle w:val="Tekstpods"/>
-      </w:pPr>
-    </w:p>
-    <w:p>
-      <w:pPr>
-        <w:pStyle w:val="Tekstpods"/>
-      </w:pPr>
-    </w:p>
-    <w:p>
-      <w:pPr>
-        <w:pStyle w:val="Tekstpods"/>
-      </w:pPr>
-    </w:p>
-    <w:p>
-      <w:pPr>
-        <w:pStyle w:val="Tekstpods"/>
-      </w:pPr>
-    </w:p>
-    <w:p>
-      <w:pPr>
-        <w:pStyle w:val="Tekstpods"/>
-      </w:pPr>
-    </w:p>
-    <w:p>
-      <w:pPr>
-        <w:pStyle w:val="Tekstpods"/>
-      </w:pPr>
-    </w:p>
-    <w:p>
-      <w:pPr>
-        <w:overflowPunct/>
-        <w:autoSpaceDE/>
-        <w:autoSpaceDN/>
-        <w:adjustRightInd/>
-        <w:textAlignment w:val="auto"/>
-      </w:pPr>
-      <w:r>
-        <w:br w:type="page"/>
-      </w:r>
-    </w:p>
-    <w:p>
-      <w:pPr>
-        <w:overflowPunct/>
-        <w:autoSpaceDE/>
-        <w:autoSpaceDN/>
-        <w:adjustRightInd/>
-        <w:textAlignment w:val="auto"/>
-      </w:pPr>
-    </w:p>
-    <w:p>
-      <w:pPr>
-        <w:overflowPunct/>
-        <w:autoSpaceDE/>
-        <w:autoSpaceDN/>
-        <w:adjustRightInd/>
-        <w:textAlignment w:val="auto"/>
-      </w:pPr>
-    </w:p>
-    <w:p>
-      <w:pPr>
-        <w:pStyle w:val="Legenda"/>
-        <w:rPr>
-          <w:rFonts w:ascii="Courier" w:hAnsi="Courier"/>
-          <w:i/>
-          <w:sz w:val="22"/>
-          <w:szCs w:val="22"/>
-        </w:rPr>
-      </w:pPr>
-      <w:r>
-        <w:rPr>
-          <w:i/>
-        </w:rPr>
-        <w:t>Listing</w:t>
-      </w:r>
-      <w:r>
-        <w:rPr>
-          <w:i/>
-        </w:rPr>
-        <w:t xml:space="preserve"> </w:t>
-      </w:r>
-      <w:r>
-        <w:rPr>
-          <w:i/>
-        </w:rPr>
-        <w:fldChar w:fldCharType="begin"/>
-      </w:r>
-      <w:r>
-        <w:rPr>
-          <w:i/>
-        </w:rPr>
-        <w:instrText xml:space="preserve"> SEQ Przykład \* ARABIC </w:instrText>
-      </w:r>
-      <w:r>
-        <w:rPr>
-          <w:i/>
-        </w:rPr>
-        <w:fldChar w:fldCharType="separate"/>
-      </w:r>
-      <w:r>
-        <w:rPr>
-          <w:i/>
-          <w:noProof/>
-        </w:rPr>
-        <w:t>4.1</w:t>
-      </w:r>
-      <w:r>
-        <w:rPr>
-          <w:i/>
-        </w:rPr>
-        <w:fldChar w:fldCharType="end"/>
-      </w:r>
-      <w:r>
-        <w:rPr>
-          <w:i/>
-        </w:rPr>
-        <w:t>. Generowanie liczb losowych</w:t>
-      </w:r>
-    </w:p>
-    <w:tbl>
-      <w:tblPr>
-        <w:tblW w:w="0" w:type="auto"/>
-        <w:tblInd w:w="-5" w:type="dxa"/>
-        <w:tblBorders>
-          <w:top w:val="single" w:sz="4" w:space="0" w:color="auto"/>
-          <w:left w:val="single" w:sz="4" w:space="0" w:color="auto"/>
-          <w:bottom w:val="single" w:sz="4" w:space="0" w:color="auto"/>
-          <w:right w:val="single" w:sz="4" w:space="0" w:color="auto"/>
-          <w:insideH w:val="single" w:sz="4" w:space="0" w:color="auto"/>
-        </w:tblBorders>
-        <w:tblLook w:val="04A0" w:firstRow="1" w:lastRow="0" w:firstColumn="1" w:lastColumn="0" w:noHBand="0" w:noVBand="1"/>
-      </w:tblPr>
-      <w:tblGrid>
-        <w:gridCol w:w="521"/>
-        <w:gridCol w:w="7241"/>
-      </w:tblGrid>
-      <w:tr>
-        <w:tc>
-          <w:tcPr>
-            <w:tcW w:w="549" w:type="dxa"/>
-          </w:tcPr>
-          <w:p>
-            <w:pPr>
-              <w:overflowPunct/>
-              <w:jc w:val="right"/>
-              <w:textAlignment w:val="auto"/>
-              <w:rPr>
-                <w:rFonts w:ascii="Courier New" w:hAnsi="Courier New" w:cs="Courier New"/>
-                <w:color w:val="646464"/>
-                <w:sz w:val="20"/>
-              </w:rPr>
-            </w:pPr>
-            <w:r>
-              <w:rPr>
-                <w:rFonts w:ascii="Courier New" w:hAnsi="Courier New" w:cs="Courier New"/>
-                <w:color w:val="646464"/>
-                <w:sz w:val="20"/>
-              </w:rPr>
-              <w:t>1</w:t>
-            </w:r>
-          </w:p>
-          <w:p>
-            <w:pPr>
-              <w:overflowPunct/>
-              <w:jc w:val="right"/>
-              <w:textAlignment w:val="auto"/>
-              <w:rPr>
-                <w:rFonts w:ascii="Courier New" w:hAnsi="Courier New" w:cs="Courier New"/>
-                <w:color w:val="646464"/>
-                <w:sz w:val="20"/>
-              </w:rPr>
-            </w:pPr>
-            <w:r>
-              <w:rPr>
-                <w:rFonts w:ascii="Courier New" w:hAnsi="Courier New" w:cs="Courier New"/>
-                <w:color w:val="646464"/>
-                <w:sz w:val="20"/>
-              </w:rPr>
-              <w:t>2</w:t>
-            </w:r>
-          </w:p>
-          <w:p>
-            <w:pPr>
-              <w:overflowPunct/>
-              <w:jc w:val="right"/>
-              <w:textAlignment w:val="auto"/>
-              <w:rPr>
-                <w:rFonts w:ascii="Courier New" w:hAnsi="Courier New" w:cs="Courier New"/>
-                <w:color w:val="646464"/>
-                <w:sz w:val="20"/>
-              </w:rPr>
-            </w:pPr>
-            <w:r>
-              <w:rPr>
-                <w:rFonts w:ascii="Courier New" w:hAnsi="Courier New" w:cs="Courier New"/>
-                <w:color w:val="646464"/>
-                <w:sz w:val="20"/>
-              </w:rPr>
-              <w:t>3</w:t>
-            </w:r>
-          </w:p>
-          <w:p>
-            <w:pPr>
-              <w:overflowPunct/>
-              <w:jc w:val="right"/>
-              <w:textAlignment w:val="auto"/>
-              <w:rPr>
-                <w:rFonts w:ascii="Courier New" w:hAnsi="Courier New" w:cs="Courier New"/>
-                <w:color w:val="646464"/>
-                <w:sz w:val="20"/>
-              </w:rPr>
-            </w:pPr>
-            <w:r>
-              <w:rPr>
-                <w:rFonts w:ascii="Courier New" w:hAnsi="Courier New" w:cs="Courier New"/>
-                <w:color w:val="646464"/>
-                <w:sz w:val="20"/>
-              </w:rPr>
-              <w:t>4</w:t>
-            </w:r>
-          </w:p>
-          <w:p>
-            <w:pPr>
-              <w:overflowPunct/>
-              <w:jc w:val="right"/>
-              <w:textAlignment w:val="auto"/>
-              <w:rPr>
-                <w:rFonts w:ascii="Courier New" w:hAnsi="Courier New" w:cs="Courier New"/>
-                <w:color w:val="646464"/>
-                <w:sz w:val="20"/>
-              </w:rPr>
-            </w:pPr>
-            <w:r>
-              <w:rPr>
-                <w:rFonts w:ascii="Courier New" w:hAnsi="Courier New" w:cs="Courier New"/>
-                <w:color w:val="646464"/>
-                <w:sz w:val="20"/>
-              </w:rPr>
-              <w:t>5</w:t>
-            </w:r>
-          </w:p>
-          <w:p>
-            <w:pPr>
-              <w:overflowPunct/>
-              <w:jc w:val="right"/>
-              <w:textAlignment w:val="auto"/>
-              <w:rPr>
-                <w:rFonts w:ascii="Courier New" w:hAnsi="Courier New" w:cs="Courier New"/>
-                <w:color w:val="646464"/>
-                <w:sz w:val="20"/>
-              </w:rPr>
-            </w:pPr>
-            <w:r>
-              <w:rPr>
-                <w:rFonts w:ascii="Courier New" w:hAnsi="Courier New" w:cs="Courier New"/>
-                <w:color w:val="646464"/>
-                <w:sz w:val="20"/>
-              </w:rPr>
-              <w:t>6</w:t>
-            </w:r>
-          </w:p>
-          <w:p>
-            <w:pPr>
-              <w:overflowPunct/>
-              <w:jc w:val="right"/>
-              <w:textAlignment w:val="auto"/>
-              <w:rPr>
-                <w:rFonts w:ascii="Courier New" w:hAnsi="Courier New" w:cs="Courier New"/>
-                <w:color w:val="646464"/>
-                <w:sz w:val="20"/>
-              </w:rPr>
-            </w:pPr>
-            <w:r>
-              <w:rPr>
-                <w:rFonts w:ascii="Courier New" w:hAnsi="Courier New" w:cs="Courier New"/>
-                <w:color w:val="646464"/>
-                <w:sz w:val="20"/>
-              </w:rPr>
-              <w:t>7</w:t>
-            </w:r>
-          </w:p>
-          <w:p>
-            <w:pPr>
-              <w:overflowPunct/>
-              <w:jc w:val="right"/>
-              <w:textAlignment w:val="auto"/>
-              <w:rPr>
-                <w:rFonts w:ascii="Courier New" w:hAnsi="Courier New" w:cs="Courier New"/>
-                <w:color w:val="646464"/>
-                <w:sz w:val="20"/>
-              </w:rPr>
-            </w:pPr>
-            <w:r>
-              <w:rPr>
-                <w:rFonts w:ascii="Courier New" w:hAnsi="Courier New" w:cs="Courier New"/>
-                <w:color w:val="646464"/>
-                <w:sz w:val="20"/>
-              </w:rPr>
-              <w:t>8</w:t>
-            </w:r>
-          </w:p>
-          <w:p>
-            <w:pPr>
-              <w:overflowPunct/>
-              <w:jc w:val="right"/>
-              <w:textAlignment w:val="auto"/>
-              <w:rPr>
-                <w:rFonts w:ascii="Courier New" w:hAnsi="Courier New" w:cs="Courier New"/>
-                <w:color w:val="646464"/>
-                <w:sz w:val="20"/>
-              </w:rPr>
-            </w:pPr>
-            <w:r>
-              <w:rPr>
-                <w:rFonts w:ascii="Courier New" w:hAnsi="Courier New" w:cs="Courier New"/>
-                <w:color w:val="646464"/>
-                <w:sz w:val="20"/>
-              </w:rPr>
-              <w:t>9</w:t>
-            </w:r>
-          </w:p>
-          <w:p>
-            <w:pPr>
-              <w:overflowPunct/>
-              <w:jc w:val="right"/>
-              <w:textAlignment w:val="auto"/>
-              <w:rPr>
-                <w:rFonts w:ascii="Courier New" w:hAnsi="Courier New" w:cs="Courier New"/>
-                <w:color w:val="646464"/>
-                <w:sz w:val="20"/>
-              </w:rPr>
-            </w:pPr>
-            <w:r>
-              <w:rPr>
-                <w:rFonts w:ascii="Courier New" w:hAnsi="Courier New" w:cs="Courier New"/>
-                <w:color w:val="646464"/>
-                <w:sz w:val="20"/>
-              </w:rPr>
-              <w:t>10</w:t>
-            </w:r>
-          </w:p>
-          <w:p>
-            <w:pPr>
-              <w:overflowPunct/>
-              <w:jc w:val="right"/>
-              <w:textAlignment w:val="auto"/>
-              <w:rPr>
-                <w:rFonts w:ascii="Courier New" w:hAnsi="Courier New" w:cs="Courier New"/>
-                <w:color w:val="646464"/>
-                <w:sz w:val="20"/>
-              </w:rPr>
-            </w:pPr>
-            <w:r>
-              <w:rPr>
-                <w:rFonts w:ascii="Courier New" w:hAnsi="Courier New" w:cs="Courier New"/>
-                <w:color w:val="646464"/>
-                <w:sz w:val="20"/>
-              </w:rPr>
-              <w:t>11</w:t>
-            </w:r>
-          </w:p>
-          <w:p>
-            <w:pPr>
-              <w:overflowPunct/>
-              <w:jc w:val="right"/>
-              <w:textAlignment w:val="auto"/>
-              <w:rPr>
-                <w:rFonts w:ascii="Courier New" w:hAnsi="Courier New" w:cs="Courier New"/>
-                <w:color w:val="646464"/>
-                <w:sz w:val="20"/>
-              </w:rPr>
-            </w:pPr>
-            <w:r>
-              <w:rPr>
-                <w:rFonts w:ascii="Courier New" w:hAnsi="Courier New" w:cs="Courier New"/>
-                <w:color w:val="646464"/>
-                <w:sz w:val="20"/>
-              </w:rPr>
-              <w:t>12</w:t>
-            </w:r>
-          </w:p>
-          <w:p>
-            <w:pPr>
-              <w:overflowPunct/>
-              <w:jc w:val="right"/>
-              <w:textAlignment w:val="auto"/>
-              <w:rPr>
-                <w:rFonts w:ascii="Courier New" w:hAnsi="Courier New" w:cs="Courier New"/>
-                <w:color w:val="646464"/>
-                <w:sz w:val="20"/>
-              </w:rPr>
-            </w:pPr>
-            <w:r>
-              <w:rPr>
-                <w:rFonts w:ascii="Courier New" w:hAnsi="Courier New" w:cs="Courier New"/>
-                <w:color w:val="646464"/>
-                <w:sz w:val="20"/>
-              </w:rPr>
-              <w:t>13</w:t>
-            </w:r>
-          </w:p>
-          <w:p>
-            <w:pPr>
-              <w:overflowPunct/>
-              <w:jc w:val="right"/>
-              <w:textAlignment w:val="auto"/>
-              <w:rPr>
-                <w:rFonts w:ascii="Courier New" w:hAnsi="Courier New" w:cs="Courier New"/>
-                <w:color w:val="646464"/>
-                <w:sz w:val="20"/>
-              </w:rPr>
-            </w:pPr>
-            <w:r>
-              <w:rPr>
-                <w:rFonts w:ascii="Courier New" w:hAnsi="Courier New" w:cs="Courier New"/>
-                <w:color w:val="646464"/>
-                <w:sz w:val="20"/>
-              </w:rPr>
-              <w:t>14</w:t>
-            </w:r>
-          </w:p>
-          <w:p>
-            <w:pPr>
-              <w:overflowPunct/>
-              <w:jc w:val="right"/>
-              <w:textAlignment w:val="auto"/>
-              <w:rPr>
-                <w:rFonts w:ascii="Courier New" w:hAnsi="Courier New" w:cs="Courier New"/>
-                <w:color w:val="646464"/>
-                <w:sz w:val="20"/>
-              </w:rPr>
-            </w:pPr>
-            <w:r>
-              <w:rPr>
-                <w:rFonts w:ascii="Courier New" w:hAnsi="Courier New" w:cs="Courier New"/>
-                <w:color w:val="646464"/>
-                <w:sz w:val="20"/>
-              </w:rPr>
-              <w:t>15</w:t>
-            </w:r>
-          </w:p>
-          <w:p>
-            <w:pPr>
-              <w:overflowPunct/>
-              <w:jc w:val="right"/>
-              <w:textAlignment w:val="auto"/>
-              <w:rPr>
-                <w:rFonts w:ascii="Courier New" w:hAnsi="Courier New" w:cs="Courier New"/>
-                <w:color w:val="646464"/>
-                <w:sz w:val="20"/>
-              </w:rPr>
-            </w:pPr>
-            <w:r>
-              <w:rPr>
-                <w:rFonts w:ascii="Courier New" w:hAnsi="Courier New" w:cs="Courier New"/>
-                <w:color w:val="646464"/>
-                <w:sz w:val="20"/>
-              </w:rPr>
-              <w:t>16</w:t>
-            </w:r>
-          </w:p>
-          <w:p>
-            <w:pPr>
-              <w:overflowPunct/>
-              <w:jc w:val="right"/>
-              <w:textAlignment w:val="auto"/>
-              <w:rPr>
-                <w:rFonts w:ascii="Consolas" w:hAnsi="Consolas" w:cs="Consolas"/>
-                <w:color w:val="646464"/>
-                <w:sz w:val="20"/>
-              </w:rPr>
-            </w:pPr>
-            <w:r>
-              <w:rPr>
-                <w:rFonts w:ascii="Courier New" w:hAnsi="Courier New" w:cs="Courier New"/>
-                <w:color w:val="646464"/>
-                <w:sz w:val="20"/>
-              </w:rPr>
-              <w:t>17</w:t>
-            </w:r>
-          </w:p>
-        </w:tc>
-        <w:tc>
-          <w:tcPr>
-            <w:tcW w:w="8473" w:type="dxa"/>
-          </w:tcPr>
-          <w:p>
-            <w:pPr>
-              <w:overflowPunct/>
-              <w:textAlignment w:val="auto"/>
-              <w:rPr>
-                <w:rFonts w:ascii="Courier New" w:hAnsi="Courier New" w:cs="Courier New"/>
-                <w:sz w:val="20"/>
-                <w:lang w:val="en-US"/>
-              </w:rPr>
-            </w:pPr>
-            <w:r>
-              <w:rPr>
-                <w:rFonts w:ascii="Courier New" w:hAnsi="Courier New" w:cs="Courier New"/>
-                <w:b/>
-                <w:bCs/>
-                <w:color w:val="7F0055"/>
-                <w:sz w:val="20"/>
-                <w:lang w:val="en-US"/>
-              </w:rPr>
-              <w:t>package</w:t>
-            </w:r>
-            <w:r>
-              <w:rPr>
-                <w:rFonts w:ascii="Courier New" w:hAnsi="Courier New" w:cs="Courier New"/>
-                <w:color w:val="000000"/>
-                <w:sz w:val="20"/>
-                <w:lang w:val="en-US"/>
-              </w:rPr>
-              <w:t xml:space="preserve"> </w:t>
-            </w:r>
-            <w:proofErr w:type="spellStart"/>
-            <w:r>
-              <w:rPr>
-                <w:rFonts w:ascii="Courier New" w:hAnsi="Courier New" w:cs="Courier New"/>
-                <w:color w:val="000000"/>
-                <w:sz w:val="20"/>
-                <w:lang w:val="en-US"/>
-              </w:rPr>
-              <w:t>polsl.iinf.lab</w:t>
-            </w:r>
-            <w:proofErr w:type="spellEnd"/>
-            <w:r>
-              <w:rPr>
-                <w:rFonts w:ascii="Courier New" w:hAnsi="Courier New" w:cs="Courier New"/>
-                <w:color w:val="000000"/>
-                <w:sz w:val="20"/>
-                <w:lang w:val="en-US"/>
-              </w:rPr>
-              <w:t>;</w:t>
-            </w:r>
-          </w:p>
-          <w:p>
-            <w:pPr>
-              <w:overflowPunct/>
-              <w:textAlignment w:val="auto"/>
-              <w:rPr>
-                <w:rFonts w:ascii="Courier New" w:hAnsi="Courier New" w:cs="Courier New"/>
-                <w:sz w:val="20"/>
-                <w:lang w:val="en-US"/>
-              </w:rPr>
-            </w:pPr>
-          </w:p>
-          <w:p>
-            <w:pPr>
-              <w:overflowPunct/>
-              <w:textAlignment w:val="auto"/>
-              <w:rPr>
-                <w:rFonts w:ascii="Courier New" w:hAnsi="Courier New" w:cs="Courier New"/>
-                <w:sz w:val="20"/>
-                <w:lang w:val="en-US"/>
-              </w:rPr>
-            </w:pPr>
-            <w:r>
-              <w:rPr>
-                <w:rFonts w:ascii="Courier New" w:hAnsi="Courier New" w:cs="Courier New"/>
-                <w:b/>
-                <w:bCs/>
-                <w:color w:val="7F0055"/>
-                <w:sz w:val="20"/>
-                <w:lang w:val="en-US"/>
-              </w:rPr>
-              <w:t>import</w:t>
-            </w:r>
-            <w:r>
-              <w:rPr>
-                <w:rFonts w:ascii="Courier New" w:hAnsi="Courier New" w:cs="Courier New"/>
-                <w:color w:val="000000"/>
-                <w:sz w:val="20"/>
-                <w:lang w:val="en-US"/>
-              </w:rPr>
-              <w:t xml:space="preserve"> </w:t>
-            </w:r>
-            <w:proofErr w:type="spellStart"/>
-            <w:r>
-              <w:rPr>
-                <w:rFonts w:ascii="Courier New" w:hAnsi="Courier New" w:cs="Courier New"/>
-                <w:color w:val="000000"/>
-                <w:sz w:val="20"/>
-                <w:lang w:val="en-US"/>
-              </w:rPr>
-              <w:t>java.util.Random</w:t>
-            </w:r>
-            <w:proofErr w:type="spellEnd"/>
-            <w:r>
-              <w:rPr>
-                <w:rFonts w:ascii="Courier New" w:hAnsi="Courier New" w:cs="Courier New"/>
-                <w:color w:val="000000"/>
-                <w:sz w:val="20"/>
-                <w:lang w:val="en-US"/>
-              </w:rPr>
-              <w:t>;</w:t>
-            </w:r>
-          </w:p>
-          <w:p>
-            <w:pPr>
-              <w:overflowPunct/>
-              <w:textAlignment w:val="auto"/>
-              <w:rPr>
-                <w:rFonts w:ascii="Courier New" w:hAnsi="Courier New" w:cs="Courier New"/>
-                <w:sz w:val="20"/>
-                <w:lang w:val="en-US"/>
-              </w:rPr>
-            </w:pPr>
-          </w:p>
-          <w:p>
-            <w:pPr>
-              <w:overflowPunct/>
-              <w:textAlignment w:val="auto"/>
-              <w:rPr>
-                <w:rFonts w:ascii="Courier New" w:hAnsi="Courier New" w:cs="Courier New"/>
-                <w:sz w:val="20"/>
-                <w:lang w:val="en-US"/>
-              </w:rPr>
-            </w:pPr>
-            <w:r>
-              <w:rPr>
-                <w:rFonts w:ascii="Courier New" w:hAnsi="Courier New" w:cs="Courier New"/>
-                <w:b/>
-                <w:bCs/>
-                <w:color w:val="7F0055"/>
-                <w:sz w:val="20"/>
-                <w:lang w:val="en-US"/>
-              </w:rPr>
-              <w:t>public</w:t>
-            </w:r>
-            <w:r>
-              <w:rPr>
-                <w:rFonts w:ascii="Courier New" w:hAnsi="Courier New" w:cs="Courier New"/>
-                <w:color w:val="000000"/>
-                <w:sz w:val="20"/>
-                <w:lang w:val="en-US"/>
-              </w:rPr>
-              <w:t xml:space="preserve"> </w:t>
-            </w:r>
-            <w:r>
-              <w:rPr>
-                <w:rFonts w:ascii="Courier New" w:hAnsi="Courier New" w:cs="Courier New"/>
-                <w:b/>
-                <w:bCs/>
-                <w:color w:val="7F0055"/>
-                <w:sz w:val="20"/>
-                <w:lang w:val="en-US"/>
-              </w:rPr>
-              <w:t>class</w:t>
-            </w:r>
-            <w:r>
-              <w:rPr>
-                <w:rFonts w:ascii="Courier New" w:hAnsi="Courier New" w:cs="Courier New"/>
-                <w:color w:val="000000"/>
-                <w:sz w:val="20"/>
-                <w:lang w:val="en-US"/>
-              </w:rPr>
-              <w:t xml:space="preserve"> Main {</w:t>
-            </w:r>
-          </w:p>
-          <w:p>
-            <w:pPr>
-              <w:overflowPunct/>
-              <w:textAlignment w:val="auto"/>
-              <w:rPr>
-                <w:rFonts w:ascii="Courier New" w:hAnsi="Courier New" w:cs="Courier New"/>
-                <w:sz w:val="20"/>
-                <w:lang w:val="en-US"/>
-              </w:rPr>
-            </w:pPr>
-          </w:p>
-          <w:p>
-            <w:pPr>
-              <w:overflowPunct/>
-              <w:textAlignment w:val="auto"/>
-              <w:rPr>
-                <w:rFonts w:ascii="Courier New" w:hAnsi="Courier New" w:cs="Courier New"/>
-                <w:sz w:val="20"/>
-                <w:lang w:val="en-US"/>
-              </w:rPr>
-            </w:pPr>
-            <w:r>
-              <w:rPr>
-                <w:rFonts w:ascii="Courier New" w:hAnsi="Courier New" w:cs="Courier New"/>
-                <w:color w:val="000000"/>
-                <w:sz w:val="20"/>
-                <w:lang w:val="en-US"/>
-              </w:rPr>
-              <w:tab/>
-            </w:r>
-            <w:r>
-              <w:rPr>
-                <w:rFonts w:ascii="Courier New" w:hAnsi="Courier New" w:cs="Courier New"/>
-                <w:b/>
-                <w:bCs/>
-                <w:color w:val="7F0055"/>
-                <w:sz w:val="20"/>
-                <w:lang w:val="en-US"/>
-              </w:rPr>
-              <w:t>public</w:t>
-            </w:r>
-            <w:r>
-              <w:rPr>
-                <w:rFonts w:ascii="Courier New" w:hAnsi="Courier New" w:cs="Courier New"/>
-                <w:color w:val="000000"/>
-                <w:sz w:val="20"/>
-                <w:lang w:val="en-US"/>
-              </w:rPr>
-              <w:t xml:space="preserve"> </w:t>
-            </w:r>
-            <w:r>
-              <w:rPr>
-                <w:rFonts w:ascii="Courier New" w:hAnsi="Courier New" w:cs="Courier New"/>
-                <w:b/>
-                <w:bCs/>
-                <w:color w:val="7F0055"/>
-                <w:sz w:val="20"/>
-                <w:lang w:val="en-US"/>
-              </w:rPr>
-              <w:t>static</w:t>
-            </w:r>
-            <w:r>
-              <w:rPr>
-                <w:rFonts w:ascii="Courier New" w:hAnsi="Courier New" w:cs="Courier New"/>
-                <w:color w:val="000000"/>
-                <w:sz w:val="20"/>
-                <w:lang w:val="en-US"/>
-              </w:rPr>
-              <w:t xml:space="preserve"> </w:t>
-            </w:r>
-            <w:r>
-              <w:rPr>
-                <w:rFonts w:ascii="Courier New" w:hAnsi="Courier New" w:cs="Courier New"/>
-                <w:b/>
-                <w:bCs/>
-                <w:color w:val="7F0055"/>
-                <w:sz w:val="20"/>
-                <w:lang w:val="en-US"/>
-              </w:rPr>
-              <w:t>void</w:t>
-            </w:r>
-            <w:r>
-              <w:rPr>
-                <w:rFonts w:ascii="Courier New" w:hAnsi="Courier New" w:cs="Courier New"/>
-                <w:color w:val="000000"/>
-                <w:sz w:val="20"/>
-                <w:lang w:val="en-US"/>
-              </w:rPr>
-              <w:t xml:space="preserve"> main(String[] </w:t>
-            </w:r>
-            <w:proofErr w:type="spellStart"/>
-            <w:r>
-              <w:rPr>
-                <w:rFonts w:ascii="Courier New" w:hAnsi="Courier New" w:cs="Courier New"/>
-                <w:color w:val="000000"/>
-                <w:sz w:val="20"/>
-                <w:lang w:val="en-US"/>
-              </w:rPr>
-              <w:t>args</w:t>
-            </w:r>
-            <w:proofErr w:type="spellEnd"/>
-            <w:r>
-              <w:rPr>
-                <w:rFonts w:ascii="Courier New" w:hAnsi="Courier New" w:cs="Courier New"/>
-                <w:color w:val="000000"/>
-                <w:sz w:val="20"/>
-                <w:lang w:val="en-US"/>
-              </w:rPr>
-              <w:t>) {</w:t>
-            </w:r>
-          </w:p>
-          <w:p>
-            <w:pPr>
-              <w:overflowPunct/>
-              <w:textAlignment w:val="auto"/>
-              <w:rPr>
-                <w:rFonts w:ascii="Courier New" w:hAnsi="Courier New" w:cs="Courier New"/>
-                <w:sz w:val="20"/>
-              </w:rPr>
-            </w:pPr>
-            <w:r>
-              <w:rPr>
-                <w:rFonts w:ascii="Courier New" w:hAnsi="Courier New" w:cs="Courier New"/>
-                <w:color w:val="000000"/>
-                <w:sz w:val="20"/>
-                <w:lang w:val="en-US"/>
-              </w:rPr>
-              <w:tab/>
-            </w:r>
-            <w:r>
-              <w:rPr>
-                <w:rFonts w:ascii="Courier New" w:hAnsi="Courier New" w:cs="Courier New"/>
-                <w:color w:val="000000"/>
-                <w:sz w:val="20"/>
-                <w:lang w:val="en-US"/>
-              </w:rPr>
-              <w:tab/>
-            </w:r>
-            <w:proofErr w:type="spellStart"/>
-            <w:r>
-              <w:rPr>
-                <w:rFonts w:ascii="Courier New" w:hAnsi="Courier New" w:cs="Courier New"/>
-                <w:color w:val="000000"/>
-                <w:sz w:val="20"/>
-              </w:rPr>
-              <w:t>Random</w:t>
-            </w:r>
-            <w:proofErr w:type="spellEnd"/>
-            <w:r>
-              <w:rPr>
-                <w:rFonts w:ascii="Courier New" w:hAnsi="Courier New" w:cs="Courier New"/>
-                <w:color w:val="000000"/>
-                <w:sz w:val="20"/>
-              </w:rPr>
-              <w:t xml:space="preserve"> r = </w:t>
-            </w:r>
-            <w:proofErr w:type="spellStart"/>
-            <w:r>
-              <w:rPr>
-                <w:rFonts w:ascii="Courier New" w:hAnsi="Courier New" w:cs="Courier New"/>
-                <w:b/>
-                <w:bCs/>
-                <w:color w:val="7F0055"/>
-                <w:sz w:val="20"/>
-              </w:rPr>
-              <w:t>new</w:t>
-            </w:r>
-            <w:proofErr w:type="spellEnd"/>
-            <w:r>
-              <w:rPr>
-                <w:rFonts w:ascii="Courier New" w:hAnsi="Courier New" w:cs="Courier New"/>
-                <w:color w:val="000000"/>
-                <w:sz w:val="20"/>
-              </w:rPr>
-              <w:t xml:space="preserve"> </w:t>
-            </w:r>
-            <w:proofErr w:type="spellStart"/>
-            <w:r>
-              <w:rPr>
-                <w:rFonts w:ascii="Courier New" w:hAnsi="Courier New" w:cs="Courier New"/>
-                <w:color w:val="000000"/>
-                <w:sz w:val="20"/>
-              </w:rPr>
-              <w:t>Random</w:t>
-            </w:r>
-            <w:proofErr w:type="spellEnd"/>
-            <w:r>
-              <w:rPr>
-                <w:rFonts w:ascii="Courier New" w:hAnsi="Courier New" w:cs="Courier New"/>
-                <w:color w:val="000000"/>
-                <w:sz w:val="20"/>
-              </w:rPr>
-              <w:t>();</w:t>
-            </w:r>
-          </w:p>
-          <w:p>
-            <w:pPr>
-              <w:overflowPunct/>
-              <w:textAlignment w:val="auto"/>
-              <w:rPr>
-                <w:rFonts w:ascii="Courier New" w:hAnsi="Courier New" w:cs="Courier New"/>
-                <w:sz w:val="20"/>
-              </w:rPr>
-            </w:pPr>
-          </w:p>
-          <w:p>
-            <w:pPr>
-              <w:overflowPunct/>
-              <w:textAlignment w:val="auto"/>
-              <w:rPr>
-                <w:rFonts w:ascii="Courier New" w:hAnsi="Courier New" w:cs="Courier New"/>
-                <w:sz w:val="20"/>
-              </w:rPr>
-            </w:pPr>
-            <w:r>
-              <w:rPr>
-                <w:rFonts w:ascii="Courier New" w:hAnsi="Courier New" w:cs="Courier New"/>
-                <w:color w:val="000000"/>
-                <w:sz w:val="20"/>
-              </w:rPr>
-              <w:tab/>
-            </w:r>
-            <w:r>
-              <w:rPr>
-                <w:rFonts w:ascii="Courier New" w:hAnsi="Courier New" w:cs="Courier New"/>
-                <w:color w:val="000000"/>
-                <w:sz w:val="20"/>
-              </w:rPr>
-              <w:tab/>
-            </w:r>
-            <w:r>
-              <w:rPr>
-                <w:rFonts w:ascii="Courier New" w:hAnsi="Courier New" w:cs="Courier New"/>
-                <w:color w:val="3F7F5F"/>
-                <w:sz w:val="20"/>
-              </w:rPr>
-              <w:t>// losowanie liczby z zakresu 1..10</w:t>
-            </w:r>
-          </w:p>
-          <w:p>
-            <w:pPr>
-              <w:overflowPunct/>
-              <w:textAlignment w:val="auto"/>
-              <w:rPr>
-                <w:rFonts w:ascii="Courier New" w:hAnsi="Courier New" w:cs="Courier New"/>
-                <w:sz w:val="20"/>
-                <w:lang w:val="en-US"/>
-              </w:rPr>
-            </w:pPr>
-            <w:r>
-              <w:rPr>
-                <w:rFonts w:ascii="Courier New" w:hAnsi="Courier New" w:cs="Courier New"/>
-                <w:color w:val="000000"/>
-                <w:sz w:val="20"/>
-              </w:rPr>
-              <w:tab/>
-            </w:r>
-            <w:r>
-              <w:rPr>
-                <w:rFonts w:ascii="Courier New" w:hAnsi="Courier New" w:cs="Courier New"/>
-                <w:color w:val="000000"/>
-                <w:sz w:val="20"/>
-              </w:rPr>
-              <w:tab/>
-            </w:r>
-            <w:proofErr w:type="spellStart"/>
-            <w:r>
-              <w:rPr>
-                <w:rFonts w:ascii="Courier New" w:hAnsi="Courier New" w:cs="Courier New"/>
-                <w:b/>
-                <w:bCs/>
-                <w:color w:val="7F0055"/>
-                <w:sz w:val="20"/>
-                <w:lang w:val="en-US"/>
-              </w:rPr>
-              <w:t>int</w:t>
-            </w:r>
-            <w:proofErr w:type="spellEnd"/>
-            <w:r>
-              <w:rPr>
-                <w:rFonts w:ascii="Courier New" w:hAnsi="Courier New" w:cs="Courier New"/>
-                <w:color w:val="000000"/>
-                <w:sz w:val="20"/>
-                <w:lang w:val="en-US"/>
-              </w:rPr>
-              <w:t xml:space="preserve"> a = </w:t>
-            </w:r>
-            <w:proofErr w:type="spellStart"/>
-            <w:r>
-              <w:rPr>
-                <w:rFonts w:ascii="Courier New" w:hAnsi="Courier New" w:cs="Courier New"/>
-                <w:color w:val="000000"/>
-                <w:sz w:val="20"/>
-                <w:lang w:val="en-US"/>
-              </w:rPr>
-              <w:t>r.nextInt</w:t>
-            </w:r>
-            <w:proofErr w:type="spellEnd"/>
-            <w:r>
-              <w:rPr>
-                <w:rFonts w:ascii="Courier New" w:hAnsi="Courier New" w:cs="Courier New"/>
-                <w:color w:val="000000"/>
-                <w:sz w:val="20"/>
-                <w:lang w:val="en-US"/>
-              </w:rPr>
-              <w:t>(10 + 1);</w:t>
-            </w:r>
-          </w:p>
-          <w:p>
-            <w:pPr>
-              <w:overflowPunct/>
-              <w:textAlignment w:val="auto"/>
-              <w:rPr>
-                <w:rFonts w:ascii="Courier New" w:hAnsi="Courier New" w:cs="Courier New"/>
-                <w:sz w:val="20"/>
-                <w:lang w:val="en-US"/>
-              </w:rPr>
-            </w:pPr>
-            <w:r>
-              <w:rPr>
-                <w:rFonts w:ascii="Courier New" w:hAnsi="Courier New" w:cs="Courier New"/>
-                <w:color w:val="000000"/>
-                <w:sz w:val="20"/>
-                <w:lang w:val="en-US"/>
-              </w:rPr>
-              <w:tab/>
-            </w:r>
-            <w:r>
-              <w:rPr>
-                <w:rFonts w:ascii="Courier New" w:hAnsi="Courier New" w:cs="Courier New"/>
-                <w:color w:val="000000"/>
-                <w:sz w:val="20"/>
-                <w:lang w:val="en-US"/>
-              </w:rPr>
-              <w:tab/>
-            </w:r>
-            <w:proofErr w:type="spellStart"/>
-            <w:r>
-              <w:rPr>
-                <w:rFonts w:ascii="Courier New" w:hAnsi="Courier New" w:cs="Courier New"/>
-                <w:color w:val="000000"/>
-                <w:sz w:val="20"/>
-                <w:lang w:val="en-US"/>
-              </w:rPr>
-              <w:t>System.</w:t>
-            </w:r>
-            <w:r>
-              <w:rPr>
-                <w:rFonts w:ascii="Courier New" w:hAnsi="Courier New" w:cs="Courier New"/>
-                <w:i/>
-                <w:iCs/>
-                <w:color w:val="0000C0"/>
-                <w:sz w:val="20"/>
-                <w:lang w:val="en-US"/>
-              </w:rPr>
-              <w:t>out</w:t>
-            </w:r>
-            <w:r>
-              <w:rPr>
-                <w:rFonts w:ascii="Courier New" w:hAnsi="Courier New" w:cs="Courier New"/>
-                <w:color w:val="000000"/>
-                <w:sz w:val="20"/>
-                <w:lang w:val="en-US"/>
-              </w:rPr>
-              <w:t>.println</w:t>
-            </w:r>
-            <w:proofErr w:type="spellEnd"/>
-            <w:r>
-              <w:rPr>
-                <w:rFonts w:ascii="Courier New" w:hAnsi="Courier New" w:cs="Courier New"/>
-                <w:color w:val="000000"/>
-                <w:sz w:val="20"/>
-                <w:lang w:val="en-US"/>
-              </w:rPr>
-              <w:t>(a);</w:t>
-            </w:r>
-          </w:p>
-          <w:p>
-            <w:pPr>
-              <w:overflowPunct/>
-              <w:textAlignment w:val="auto"/>
-              <w:rPr>
-                <w:rFonts w:ascii="Courier New" w:hAnsi="Courier New" w:cs="Courier New"/>
-                <w:sz w:val="20"/>
-                <w:lang w:val="en-US"/>
-              </w:rPr>
-            </w:pPr>
-          </w:p>
-          <w:p>
-            <w:pPr>
-              <w:overflowPunct/>
-              <w:textAlignment w:val="auto"/>
-              <w:rPr>
-                <w:rFonts w:ascii="Courier New" w:hAnsi="Courier New" w:cs="Courier New"/>
-                <w:sz w:val="20"/>
-              </w:rPr>
-            </w:pPr>
-            <w:r>
-              <w:rPr>
-                <w:rFonts w:ascii="Courier New" w:hAnsi="Courier New" w:cs="Courier New"/>
-                <w:color w:val="000000"/>
-                <w:sz w:val="20"/>
-                <w:lang w:val="en-US"/>
-              </w:rPr>
-              <w:tab/>
-            </w:r>
-            <w:r>
-              <w:rPr>
-                <w:rFonts w:ascii="Courier New" w:hAnsi="Courier New" w:cs="Courier New"/>
-                <w:color w:val="000000"/>
-                <w:sz w:val="20"/>
-                <w:lang w:val="en-US"/>
-              </w:rPr>
-              <w:tab/>
-            </w:r>
-            <w:r>
-              <w:rPr>
-                <w:rFonts w:ascii="Courier New" w:hAnsi="Courier New" w:cs="Courier New"/>
-                <w:color w:val="3F7F5F"/>
-                <w:sz w:val="20"/>
-              </w:rPr>
-              <w:t>// Losowanie liczby z zakresu -5..15</w:t>
-            </w:r>
-          </w:p>
-          <w:p>
-            <w:pPr>
-              <w:overflowPunct/>
-              <w:textAlignment w:val="auto"/>
-              <w:rPr>
-                <w:rFonts w:ascii="Courier New" w:hAnsi="Courier New" w:cs="Courier New"/>
-                <w:sz w:val="20"/>
-              </w:rPr>
-            </w:pPr>
-            <w:r>
-              <w:rPr>
-                <w:rFonts w:ascii="Courier New" w:hAnsi="Courier New" w:cs="Courier New"/>
-                <w:color w:val="000000"/>
-                <w:sz w:val="20"/>
-              </w:rPr>
-              <w:tab/>
-            </w:r>
-            <w:r>
-              <w:rPr>
-                <w:rFonts w:ascii="Courier New" w:hAnsi="Courier New" w:cs="Courier New"/>
-                <w:color w:val="000000"/>
-                <w:sz w:val="20"/>
-              </w:rPr>
-              <w:tab/>
-            </w:r>
-            <w:proofErr w:type="spellStart"/>
-            <w:r>
-              <w:rPr>
-                <w:rFonts w:ascii="Courier New" w:hAnsi="Courier New" w:cs="Courier New"/>
-                <w:color w:val="000000"/>
-                <w:sz w:val="20"/>
-              </w:rPr>
-              <w:t>System.</w:t>
-            </w:r>
-            <w:r>
-              <w:rPr>
-                <w:rFonts w:ascii="Courier New" w:hAnsi="Courier New" w:cs="Courier New"/>
-                <w:i/>
-                <w:iCs/>
-                <w:color w:val="0000C0"/>
-                <w:sz w:val="20"/>
-              </w:rPr>
-              <w:t>out</w:t>
-            </w:r>
-            <w:r>
-              <w:rPr>
-                <w:rFonts w:ascii="Courier New" w:hAnsi="Courier New" w:cs="Courier New"/>
-                <w:color w:val="000000"/>
-                <w:sz w:val="20"/>
-              </w:rPr>
-              <w:t>.println</w:t>
-            </w:r>
-            <w:proofErr w:type="spellEnd"/>
-            <w:r>
-              <w:rPr>
-                <w:rFonts w:ascii="Courier New" w:hAnsi="Courier New" w:cs="Courier New"/>
-                <w:color w:val="000000"/>
-                <w:sz w:val="20"/>
-              </w:rPr>
-              <w:t>(</w:t>
-            </w:r>
-            <w:proofErr w:type="spellStart"/>
-            <w:r>
-              <w:rPr>
-                <w:rFonts w:ascii="Courier New" w:hAnsi="Courier New" w:cs="Courier New"/>
-                <w:color w:val="000000"/>
-                <w:sz w:val="20"/>
-              </w:rPr>
-              <w:t>r.nextInt</w:t>
-            </w:r>
-            <w:proofErr w:type="spellEnd"/>
-            <w:r>
-              <w:rPr>
-                <w:rFonts w:ascii="Courier New" w:hAnsi="Courier New" w:cs="Courier New"/>
-                <w:color w:val="000000"/>
-                <w:sz w:val="20"/>
-              </w:rPr>
-              <w:t>(21) - 5);</w:t>
-            </w:r>
-          </w:p>
-          <w:p>
-            <w:pPr>
-              <w:overflowPunct/>
-              <w:textAlignment w:val="auto"/>
-              <w:rPr>
-                <w:rFonts w:ascii="Courier New" w:hAnsi="Courier New" w:cs="Courier New"/>
-                <w:sz w:val="20"/>
-              </w:rPr>
-            </w:pPr>
-            <w:r>
-              <w:rPr>
-                <w:rFonts w:ascii="Courier New" w:hAnsi="Courier New" w:cs="Courier New"/>
-                <w:color w:val="000000"/>
-                <w:sz w:val="20"/>
-              </w:rPr>
-              <w:tab/>
-            </w:r>
-            <w:r>
-              <w:rPr>
-                <w:rFonts w:ascii="Courier New" w:hAnsi="Courier New" w:cs="Courier New"/>
-                <w:color w:val="000000"/>
-                <w:sz w:val="20"/>
-              </w:rPr>
-              <w:t>}</w:t>
-            </w:r>
-          </w:p>
-          <w:p>
-            <w:pPr>
-              <w:overflowPunct/>
-              <w:textAlignment w:val="auto"/>
-              <w:rPr>
-                <w:rFonts w:ascii="Consolas" w:hAnsi="Consolas" w:cs="Consolas"/>
-                <w:sz w:val="20"/>
-              </w:rPr>
-            </w:pPr>
-            <w:r>
-              <w:rPr>
-                <w:rFonts w:ascii="Courier New" w:hAnsi="Courier New" w:cs="Courier New"/>
-                <w:color w:val="000000"/>
-                <w:sz w:val="20"/>
-              </w:rPr>
-              <w:t>}</w:t>
-            </w:r>
-          </w:p>
-        </w:tc>
-      </w:tr>
-    </w:tbl>
-    <w:p>
-      <w:pPr>
-        <w:overflowPunct/>
-        <w:autoSpaceDE/>
-        <w:autoSpaceDN/>
-        <w:adjustRightInd/>
-        <w:textAlignment w:val="auto"/>
         <w:sectPr>
           <w:headerReference w:type="even" r:id="rId30"/>
           <w:headerReference w:type="default" r:id="rId31"/>
@@ -7577,34 +5765,6 @@
         </w:sectPr>
       </w:pPr>
     </w:p>
-    <w:p>
-      <w:pPr>
-        <w:overflowPunct/>
-        <w:autoSpaceDE/>
-        <w:autoSpaceDN/>
-        <w:adjustRightInd/>
-        <w:textAlignment w:val="auto"/>
-      </w:pPr>
-      <w:r>
-        <w:lastRenderedPageBreak/>
-        <w:br w:type="page"/>
-      </w:r>
-    </w:p>
-    <w:p>
-      <w:pPr>
-        <w:sectPr>
-          <w:headerReference w:type="even" r:id="rId32"/>
-          <w:headerReference w:type="default" r:id="rId33"/>
-          <w:footnotePr>
-            <w:numRestart w:val="eachPage"/>
-          </w:footnotePr>
-          <w:pgSz w:w="11907" w:h="16840" w:code="9"/>
-          <w:pgMar w:top="2155" w:right="2665" w:bottom="2778" w:left="1701" w:header="1814" w:footer="1814" w:gutter="0"/>
-          <w:cols w:space="708"/>
-          <w:docGrid w:linePitch="326"/>
-        </w:sectPr>
-      </w:pPr>
-    </w:p>
     <w:p/>
     <w:p>
       <w:pPr>
@@ -7803,11 +5963,11 @@
         <w:t xml:space="preserve">Po przetestowaniu algorytmu szwajcarskiego w sposób automatyczny postanowiony sprawdzić poprawność kojarzenia się par spełniając założenia systemu. </w:t>
       </w:r>
       <w:r>
-        <w:t xml:space="preserve">Z racji złożoności oraz wysokiego </w:t>
+        <w:t xml:space="preserve">Z racji złożoności oraz wysokiego stopnia skomplikowania algorytmu nie znaleziono sposobu na </w:t>
       </w:r>
       <w:r>
         <w:lastRenderedPageBreak/>
-        <w:t xml:space="preserve">stopnia skomplikowania algorytmu nie znaleziono sposobu na zaimplementowanie testów automatycznych. </w:t>
+        <w:t xml:space="preserve">zaimplementowanie testów automatycznych. </w:t>
       </w:r>
       <w:r>
         <w:t>Postanowiono drogą manualną sprawdzić napisany algorytm pod kątem sposobu doboru zawodników w pary.</w:t>
@@ -7878,7 +6038,7 @@
                     <pic:cNvPicPr/>
                   </pic:nvPicPr>
                   <pic:blipFill>
-                    <a:blip r:embed="rId34"/>
+                    <a:blip r:embed="rId32"/>
                     <a:stretch>
                       <a:fillRect/>
                     </a:stretch>
@@ -7908,7 +6068,7 @@
         <w:jc w:val="center"/>
         <w:textAlignment w:val="auto"/>
         <w:sectPr>
-          <w:headerReference w:type="first" r:id="rId35"/>
+          <w:headerReference w:type="first" r:id="rId33"/>
           <w:footnotePr>
             <w:numRestart w:val="eachPage"/>
           </w:footnotePr>
@@ -8066,11 +6226,9 @@
       <w:r>
         <w:t xml:space="preserve"> Ponadto istnieje rozbudowa systemów rozgrywek. W turniejach szachowych toczą się zawody w systemie: kołowym, pucharowym oraz </w:t>
       </w:r>
-      <w:proofErr w:type="spellStart"/>
       <w:r>
         <w:t>scheveningen</w:t>
       </w:r>
-      <w:proofErr w:type="spellEnd"/>
       <w:r>
         <w:t xml:space="preserve">. Po ich dodaniu aplikacja zyskałaby na atrakcyjności. </w:t>
       </w:r>
@@ -8173,34 +6331,13 @@
         <w:t>Małą niedogodnością jest brak formatu daty w bibliotece Room</w:t>
       </w:r>
       <w:r>
-        <w:t xml:space="preserve">. Poradzono sobie w ten sposób, że napisano klasę, która służy do konwertowania typu </w:t>
-      </w:r>
-      <w:proofErr w:type="spellStart"/>
-      <w:r>
-        <w:t>Date</w:t>
-      </w:r>
-      <w:proofErr w:type="spellEnd"/>
-      <w:r>
-        <w:t xml:space="preserve"> na </w:t>
-      </w:r>
-      <w:proofErr w:type="spellStart"/>
-      <w:r>
-        <w:t>Long</w:t>
-      </w:r>
-      <w:proofErr w:type="spellEnd"/>
-      <w:r>
-        <w:t xml:space="preserve"> i na odwrót.  </w:t>
+        <w:t xml:space="preserve">. Poradzono sobie w ten sposób, że napisano klasę, która służy do konwertowania typu Date na Long i na odwrót.  </w:t>
       </w:r>
       <w:r>
         <w:t xml:space="preserve">Do kłopotów, z którym trzeba było się zmierzyć to </w:t>
       </w:r>
-      <w:proofErr w:type="spellStart"/>
-      <w:r>
-        <w:t>hardkodowanie</w:t>
-      </w:r>
-      <w:proofErr w:type="spellEnd"/>
-      <w:r>
-        <w:t xml:space="preserve"> nazw stałych w klasach, które nie reprezentują aktywności. </w:t>
+      <w:r>
+        <w:t xml:space="preserve">hardkodowanie nazw stałych w klasach, które nie reprezentują aktywności. </w:t>
       </w:r>
       <w:r>
         <w:t xml:space="preserve">W tych klasach nie można się odnieść do pliku strings.xml, który służy do zdefiniowanych stałych nazw. Istnieją różne obejścia służące do ominięcia tego problemu tworząc klasy udostępniając kontekst aplikacji. Nie jest to ładne rozwiązanie, więc postanowiono napisać osobną klas, która </w:t>
@@ -8224,15 +6361,7 @@
         <w:t xml:space="preserve"> Pierwszym pomysłem było stworzenie jednego elementu, który przedstawiałby jeden mecz i wykorzystanie go tyle razy ile jest meczów. </w:t>
       </w:r>
       <w:r>
-        <w:t xml:space="preserve">Niestety w środowisku Android Studio nie jest możliwe wykorzystanie danego </w:t>
-      </w:r>
-      <w:proofErr w:type="spellStart"/>
-      <w:r>
-        <w:t>layout’u</w:t>
-      </w:r>
-      <w:proofErr w:type="spellEnd"/>
-      <w:r>
-        <w:t xml:space="preserve"> w innym layoucie więcej niż jeden raz. </w:t>
+        <w:t xml:space="preserve">Niestety w środowisku Android Studio nie jest możliwe wykorzystanie danego layout’u w innym layoucie więcej niż jeden raz. </w:t>
       </w:r>
       <w:r>
         <w:t xml:space="preserve">Postanowiono ominąć ten problem tworząc dynamiczne layouty w kodzie źródłowym. </w:t>
@@ -8262,11 +6391,11 @@
         <w:t xml:space="preserve"> </w:t>
       </w:r>
       <w:r>
-        <w:t xml:space="preserve">Zaczęto od analizy problemu, następnie </w:t>
+        <w:t xml:space="preserve">Zaczęto od analizy problemu, następnie zdefiniowano wymagania funkcjonalne i niefunkcjonalne, zaprojektowano </w:t>
       </w:r>
       <w:r>
         <w:lastRenderedPageBreak/>
-        <w:t>zdefiniowano wymagania funkcjonalne i niefunkcjonalne, zaprojektowano aplikację, zaimplementowano program</w:t>
+        <w:t>aplikację, zaimplementowano program</w:t>
       </w:r>
       <w:r>
         <w:t xml:space="preserve"> oraz</w:t>
@@ -8313,8 +6442,8 @@
         <w:adjustRightInd/>
         <w:textAlignment w:val="auto"/>
         <w:sectPr>
-          <w:headerReference w:type="even" r:id="rId36"/>
-          <w:headerReference w:type="default" r:id="rId37"/>
+          <w:headerReference w:type="even" r:id="rId34"/>
+          <w:headerReference w:type="default" r:id="rId35"/>
           <w:footnotePr>
             <w:numRestart w:val="eachPage"/>
           </w:footnotePr>
@@ -8334,8 +6463,8 @@
         <w:adjustRightInd/>
         <w:textAlignment w:val="auto"/>
         <w:sectPr>
-          <w:headerReference w:type="even" r:id="rId38"/>
-          <w:headerReference w:type="default" r:id="rId39"/>
+          <w:headerReference w:type="even" r:id="rId36"/>
+          <w:headerReference w:type="default" r:id="rId37"/>
           <w:footnotePr>
             <w:numRestart w:val="eachPage"/>
           </w:footnotePr>
@@ -8822,42 +6951,12 @@
             <w:r>
               <w:t xml:space="preserve">. </w:t>
             </w:r>
-            <w:proofErr w:type="spellStart"/>
             <w:r>
               <w:rPr>
                 <w:i/>
               </w:rPr>
-              <w:t>Fédération</w:t>
+              <w:t>Fédération Internationale des Échecs</w:t>
             </w:r>
-            <w:proofErr w:type="spellEnd"/>
-            <w:r>
-              <w:rPr>
-                <w:i/>
-              </w:rPr>
-              <w:t xml:space="preserve"> </w:t>
-            </w:r>
-            <w:proofErr w:type="spellStart"/>
-            <w:r>
-              <w:rPr>
-                <w:i/>
-              </w:rPr>
-              <w:t>Internationale</w:t>
-            </w:r>
-            <w:proofErr w:type="spellEnd"/>
-            <w:r>
-              <w:rPr>
-                <w:i/>
-              </w:rPr>
-              <w:t xml:space="preserve"> des </w:t>
-            </w:r>
-            <w:proofErr w:type="spellStart"/>
-            <w:r>
-              <w:rPr>
-                <w:i/>
-              </w:rPr>
-              <w:t>Échecs</w:t>
-            </w:r>
-            <w:proofErr w:type="spellEnd"/>
             <w:r>
               <w:t>)</w:t>
             </w:r>
@@ -8919,30 +7018,8 @@
               <w:rPr>
                 <w:i/>
               </w:rPr>
-              <w:t>Object-</w:t>
+              <w:t>Object-Relational Mapping</w:t>
             </w:r>
-            <w:proofErr w:type="spellStart"/>
-            <w:r>
-              <w:rPr>
-                <w:i/>
-              </w:rPr>
-              <w:t>Relational</w:t>
-            </w:r>
-            <w:proofErr w:type="spellEnd"/>
-            <w:r>
-              <w:rPr>
-                <w:i/>
-              </w:rPr>
-              <w:t xml:space="preserve"> </w:t>
-            </w:r>
-            <w:proofErr w:type="spellStart"/>
-            <w:r>
-              <w:rPr>
-                <w:i/>
-              </w:rPr>
-              <w:t>Mapping</w:t>
-            </w:r>
-            <w:proofErr w:type="spellEnd"/>
             <w:r>
               <w:t>)</w:t>
             </w:r>
@@ -9021,19 +7098,9 @@
               <w:adjustRightInd/>
               <w:textAlignment w:val="auto"/>
             </w:pPr>
-            <w:proofErr w:type="spellStart"/>
             <w:r>
-              <w:t>Api</w:t>
+              <w:t>Api srapi</w:t>
             </w:r>
-            <w:proofErr w:type="spellEnd"/>
-            <w:r>
-              <w:t xml:space="preserve"> </w:t>
-            </w:r>
-            <w:proofErr w:type="spellStart"/>
-            <w:r>
-              <w:t>srapi</w:t>
-            </w:r>
-            <w:proofErr w:type="spellEnd"/>
           </w:p>
           <w:p>
             <w:pPr>
@@ -9297,6 +7364,11 @@
         <w:dataBinding w:prefixMappings="xmlns:ns0='http://purl.org/dc/elements/1.1/' xmlns:ns1='http://schemas.openxmlformats.org/package/2006/metadata/core-properties' " w:xpath="/ns1:coreProperties[1]/ns0:creator[1]" w:storeItemID="{6C3C8BC8-F283-45AE-878A-BAB7291924A1}"/>
         <w:text/>
       </w:sdtPr>
+      <w:sdtEndPr>
+        <w:rPr>
+          <w:rStyle w:val="Numerstrony"/>
+        </w:rPr>
+      </w:sdtEndPr>
       <w:sdtContent>
         <w:r>
           <w:rPr>
@@ -9354,7 +7426,6 @@
       <w:pStyle w:val="Nagwek"/>
       <w:tabs>
         <w:tab w:val="left" w:pos="3075"/>
-        <w:tab w:val="left" w:pos="3969"/>
       </w:tabs>
     </w:pPr>
     <w:r>
@@ -9381,73 +7452,6 @@
         <w:noProof/>
       </w:rPr>
       <w:t>28</w:t>
-    </w:r>
-    <w:r>
-      <w:rPr>
-        <w:rStyle w:val="Numerstrony"/>
-      </w:rPr>
-      <w:fldChar w:fldCharType="end"/>
-    </w:r>
-    <w:r>
-      <w:tab/>
-    </w:r>
-    <w:r>
-      <w:tab/>
-    </w:r>
-    <w:r>
-      <w:tab/>
-      <w:t>Specyfikacja wewnętrzna</w:t>
-    </w:r>
-  </w:p>
-</w:hdr>
-</file>
-
-<file path=word/header12.xml><?xml version="1.0" encoding="utf-8"?>
-<w:hdr xmlns:wpc="http://schemas.microsoft.com/office/word/2010/wordprocessingCanvas" xmlns:mc="http://schemas.openxmlformats.org/markup-compatibility/2006" xmlns:o="urn:schemas-microsoft-com:office:office" xmlns:r="http://schemas.openxmlformats.org/officeDocument/2006/relationships" xmlns:m="http://schemas.openxmlformats.org/officeDocument/2006/math" xmlns:v="urn:schemas-microsoft-com:vml" xmlns:wp14="http://schemas.microsoft.com/office/word/2010/wordprocessingDrawing" xmlns:wp="http://schemas.openxmlformats.org/drawingml/2006/wordprocessingDrawing" xmlns:w10="urn:schemas-microsoft-com:office:word" xmlns:w="http://schemas.openxmlformats.org/wordprocessingml/2006/main" xmlns:w14="http://schemas.microsoft.com/office/word/2010/wordml" xmlns:wpg="http://schemas.microsoft.com/office/word/2010/wordprocessingGroup" xmlns:wpi="http://schemas.microsoft.com/office/word/2010/wordprocessingInk" xmlns:wne="http://schemas.microsoft.com/office/word/2006/wordml" xmlns:wps="http://schemas.microsoft.com/office/word/2010/wordprocessingShape" mc:Ignorable="w14 wp14">
-  <w:p>
-    <w:pPr>
-      <w:pStyle w:val="Nagwek"/>
-      <w:pBdr>
-        <w:bottom w:val="none" w:sz="0" w:space="0" w:color="auto"/>
-      </w:pBdr>
-    </w:pPr>
-  </w:p>
-</w:hdr>
-</file>
-
-<file path=word/header13.xml><?xml version="1.0" encoding="utf-8"?>
-<w:hdr xmlns:wpc="http://schemas.microsoft.com/office/word/2010/wordprocessingCanvas" xmlns:mc="http://schemas.openxmlformats.org/markup-compatibility/2006" xmlns:o="urn:schemas-microsoft-com:office:office" xmlns:r="http://schemas.openxmlformats.org/officeDocument/2006/relationships" xmlns:m="http://schemas.openxmlformats.org/officeDocument/2006/math" xmlns:v="urn:schemas-microsoft-com:vml" xmlns:wp14="http://schemas.microsoft.com/office/word/2010/wordprocessingDrawing" xmlns:wp="http://schemas.openxmlformats.org/drawingml/2006/wordprocessingDrawing" xmlns:w10="urn:schemas-microsoft-com:office:word" xmlns:w="http://schemas.openxmlformats.org/wordprocessingml/2006/main" xmlns:w14="http://schemas.microsoft.com/office/word/2010/wordml" xmlns:wpg="http://schemas.microsoft.com/office/word/2010/wordprocessingGroup" xmlns:wpi="http://schemas.microsoft.com/office/word/2010/wordprocessingInk" xmlns:wne="http://schemas.microsoft.com/office/word/2006/wordml" xmlns:wps="http://schemas.microsoft.com/office/word/2010/wordprocessingShape" mc:Ignorable="w14 wp14">
-  <w:p>
-    <w:pPr>
-      <w:pStyle w:val="Nagwek"/>
-      <w:tabs>
-        <w:tab w:val="left" w:pos="3075"/>
-      </w:tabs>
-    </w:pPr>
-    <w:r>
-      <w:rPr>
-        <w:rStyle w:val="Numerstrony"/>
-      </w:rPr>
-      <w:fldChar w:fldCharType="begin"/>
-    </w:r>
-    <w:r>
-      <w:rPr>
-        <w:rStyle w:val="Numerstrony"/>
-      </w:rPr>
-      <w:instrText xml:space="preserve"> PAGE </w:instrText>
-    </w:r>
-    <w:r>
-      <w:rPr>
-        <w:rStyle w:val="Numerstrony"/>
-      </w:rPr>
-      <w:fldChar w:fldCharType="separate"/>
-    </w:r>
-    <w:r>
-      <w:rPr>
-        <w:rStyle w:val="Numerstrony"/>
-        <w:noProof/>
-      </w:rPr>
-      <w:t>34</w:t>
     </w:r>
     <w:r>
       <w:rPr>
@@ -9467,7 +7471,7 @@
 </w:hdr>
 </file>
 
-<file path=word/header14.xml><?xml version="1.0" encoding="utf-8"?>
+<file path=word/header12.xml><?xml version="1.0" encoding="utf-8"?>
 <w:hdr xmlns:wpc="http://schemas.microsoft.com/office/word/2010/wordprocessingCanvas" xmlns:mc="http://schemas.openxmlformats.org/markup-compatibility/2006" xmlns:o="urn:schemas-microsoft-com:office:office" xmlns:r="http://schemas.openxmlformats.org/officeDocument/2006/relationships" xmlns:m="http://schemas.openxmlformats.org/officeDocument/2006/math" xmlns:v="urn:schemas-microsoft-com:vml" xmlns:wp14="http://schemas.microsoft.com/office/word/2010/wordprocessingDrawing" xmlns:wp="http://schemas.openxmlformats.org/drawingml/2006/wordprocessingDrawing" xmlns:w10="urn:schemas-microsoft-com:office:word" xmlns:w="http://schemas.openxmlformats.org/wordprocessingml/2006/main" xmlns:w14="http://schemas.microsoft.com/office/word/2010/wordml" xmlns:wpg="http://schemas.microsoft.com/office/word/2010/wordprocessingGroup" xmlns:wpi="http://schemas.microsoft.com/office/word/2010/wordprocessingInk" xmlns:wne="http://schemas.microsoft.com/office/word/2006/wordml" xmlns:wps="http://schemas.microsoft.com/office/word/2010/wordprocessingShape" mc:Ignorable="w14 wp14">
   <w:p>
     <w:pPr>
@@ -9487,6 +7491,11 @@
         <w:dataBinding w:prefixMappings="xmlns:ns0='http://purl.org/dc/elements/1.1/' xmlns:ns1='http://schemas.openxmlformats.org/package/2006/metadata/core-properties' " w:xpath="/ns1:coreProperties[1]/ns0:creator[1]" w:storeItemID="{6C3C8BC8-F283-45AE-878A-BAB7291924A1}"/>
         <w:text/>
       </w:sdtPr>
+      <w:sdtEndPr>
+        <w:rPr>
+          <w:rStyle w:val="Numerstrony"/>
+        </w:rPr>
+      </w:sdtEndPr>
       <w:sdtContent>
         <w:r>
           <w:rPr>
@@ -9525,7 +7534,7 @@
         <w:rStyle w:val="Numerstrony"/>
         <w:noProof/>
       </w:rPr>
-      <w:t>37</w:t>
+      <w:t>29</w:t>
     </w:r>
     <w:r>
       <w:rPr>
@@ -9537,7 +7546,7 @@
 </w:hdr>
 </file>
 
-<file path=word/header15.xml><?xml version="1.0" encoding="utf-8"?>
+<file path=word/header13.xml><?xml version="1.0" encoding="utf-8"?>
 <w:hdr xmlns:wpc="http://schemas.microsoft.com/office/word/2010/wordprocessingCanvas" xmlns:mc="http://schemas.openxmlformats.org/markup-compatibility/2006" xmlns:o="urn:schemas-microsoft-com:office:office" xmlns:r="http://schemas.openxmlformats.org/officeDocument/2006/relationships" xmlns:m="http://schemas.openxmlformats.org/officeDocument/2006/math" xmlns:v="urn:schemas-microsoft-com:vml" xmlns:wp14="http://schemas.microsoft.com/office/word/2010/wordprocessingDrawing" xmlns:wp="http://schemas.openxmlformats.org/drawingml/2006/wordprocessingDrawing" xmlns:w10="urn:schemas-microsoft-com:office:word" xmlns:w="http://schemas.openxmlformats.org/wordprocessingml/2006/main" xmlns:w14="http://schemas.microsoft.com/office/word/2010/wordml" xmlns:wpg="http://schemas.microsoft.com/office/word/2010/wordprocessingGroup" xmlns:wpi="http://schemas.microsoft.com/office/word/2010/wordprocessingInk" xmlns:wne="http://schemas.microsoft.com/office/word/2006/wordml" xmlns:wps="http://schemas.microsoft.com/office/word/2010/wordprocessingShape" mc:Ignorable="w14 wp14">
   <w:p>
     <w:pPr>
@@ -9550,7 +7559,7 @@
 </w:hdr>
 </file>
 
-<file path=word/header16.xml><?xml version="1.0" encoding="utf-8"?>
+<file path=word/header14.xml><?xml version="1.0" encoding="utf-8"?>
 <w:hdr xmlns:wpc="http://schemas.microsoft.com/office/word/2010/wordprocessingCanvas" xmlns:mc="http://schemas.openxmlformats.org/markup-compatibility/2006" xmlns:o="urn:schemas-microsoft-com:office:office" xmlns:r="http://schemas.openxmlformats.org/officeDocument/2006/relationships" xmlns:m="http://schemas.openxmlformats.org/officeDocument/2006/math" xmlns:v="urn:schemas-microsoft-com:vml" xmlns:wp14="http://schemas.microsoft.com/office/word/2010/wordprocessingDrawing" xmlns:wp="http://schemas.openxmlformats.org/drawingml/2006/wordprocessingDrawing" xmlns:w10="urn:schemas-microsoft-com:office:word" xmlns:w="http://schemas.openxmlformats.org/wordprocessingml/2006/main" xmlns:w14="http://schemas.microsoft.com/office/word/2010/wordml" xmlns:wpg="http://schemas.microsoft.com/office/word/2010/wordprocessingGroup" xmlns:wpi="http://schemas.microsoft.com/office/word/2010/wordprocessingInk" xmlns:wne="http://schemas.microsoft.com/office/word/2006/wordml" xmlns:wps="http://schemas.microsoft.com/office/word/2010/wordprocessingShape" mc:Ignorable="w14 wp14">
   <w:p>
     <w:pPr>
@@ -9582,7 +7591,7 @@
         <w:rStyle w:val="Numerstrony"/>
         <w:noProof/>
       </w:rPr>
-      <w:t>42</w:t>
+      <w:t>34</w:t>
     </w:r>
     <w:r>
       <w:rPr>
@@ -9602,7 +7611,7 @@
 </w:hdr>
 </file>
 
-<file path=word/header17.xml><?xml version="1.0" encoding="utf-8"?>
+<file path=word/header15.xml><?xml version="1.0" encoding="utf-8"?>
 <w:hdr xmlns:wpc="http://schemas.microsoft.com/office/word/2010/wordprocessingCanvas" xmlns:mc="http://schemas.openxmlformats.org/markup-compatibility/2006" xmlns:o="urn:schemas-microsoft-com:office:office" xmlns:r="http://schemas.openxmlformats.org/officeDocument/2006/relationships" xmlns:m="http://schemas.openxmlformats.org/officeDocument/2006/math" xmlns:v="urn:schemas-microsoft-com:vml" xmlns:wp14="http://schemas.microsoft.com/office/word/2010/wordprocessingDrawing" xmlns:wp="http://schemas.openxmlformats.org/drawingml/2006/wordprocessingDrawing" xmlns:w10="urn:schemas-microsoft-com:office:word" xmlns:w="http://schemas.openxmlformats.org/wordprocessingml/2006/main" xmlns:w14="http://schemas.microsoft.com/office/word/2010/wordml" xmlns:wpg="http://schemas.microsoft.com/office/word/2010/wordprocessingGroup" xmlns:wpi="http://schemas.microsoft.com/office/word/2010/wordprocessingInk" xmlns:wne="http://schemas.microsoft.com/office/word/2006/wordml" xmlns:wps="http://schemas.microsoft.com/office/word/2010/wordprocessingShape" mc:Ignorable="w14 wp14">
   <w:p>
     <w:pPr>
@@ -9622,6 +7631,11 @@
         <w:dataBinding w:prefixMappings="xmlns:ns0='http://purl.org/dc/elements/1.1/' xmlns:ns1='http://schemas.openxmlformats.org/package/2006/metadata/core-properties' " w:xpath="/ns1:coreProperties[1]/ns0:creator[1]" w:storeItemID="{6C3C8BC8-F283-45AE-878A-BAB7291924A1}"/>
         <w:text/>
       </w:sdtPr>
+      <w:sdtEndPr>
+        <w:rPr>
+          <w:rStyle w:val="Numerstrony"/>
+        </w:rPr>
+      </w:sdtEndPr>
       <w:sdtContent>
         <w:r>
           <w:rPr>
@@ -9660,7 +7674,7 @@
         <w:rStyle w:val="Numerstrony"/>
         <w:noProof/>
       </w:rPr>
-      <w:t>41</w:t>
+      <w:t>37</w:t>
     </w:r>
     <w:r>
       <w:rPr>
@@ -9672,7 +7686,7 @@
 </w:hdr>
 </file>
 
-<file path=word/header18.xml><?xml version="1.0" encoding="utf-8"?>
+<file path=word/header16.xml><?xml version="1.0" encoding="utf-8"?>
 <w:hdr xmlns:wpc="http://schemas.microsoft.com/office/word/2010/wordprocessingCanvas" xmlns:mc="http://schemas.openxmlformats.org/markup-compatibility/2006" xmlns:o="urn:schemas-microsoft-com:office:office" xmlns:r="http://schemas.openxmlformats.org/officeDocument/2006/relationships" xmlns:m="http://schemas.openxmlformats.org/officeDocument/2006/math" xmlns:v="urn:schemas-microsoft-com:vml" xmlns:wp14="http://schemas.microsoft.com/office/word/2010/wordprocessingDrawing" xmlns:wp="http://schemas.openxmlformats.org/drawingml/2006/wordprocessingDrawing" xmlns:w10="urn:schemas-microsoft-com:office:word" xmlns:w="http://schemas.openxmlformats.org/wordprocessingml/2006/main" xmlns:w14="http://schemas.microsoft.com/office/word/2010/wordml" xmlns:wpg="http://schemas.microsoft.com/office/word/2010/wordprocessingGroup" xmlns:wpi="http://schemas.microsoft.com/office/word/2010/wordprocessingInk" xmlns:wne="http://schemas.microsoft.com/office/word/2006/wordml" xmlns:wps="http://schemas.microsoft.com/office/word/2010/wordprocessingShape" mc:Ignorable="w14 wp14">
   <w:p>
     <w:pPr>
@@ -9720,7 +7734,7 @@
 </w:hdr>
 </file>
 
-<file path=word/header19.xml><?xml version="1.0" encoding="utf-8"?>
+<file path=word/header17.xml><?xml version="1.0" encoding="utf-8"?>
 <w:hdr xmlns:wpc="http://schemas.microsoft.com/office/word/2010/wordprocessingCanvas" xmlns:mc="http://schemas.openxmlformats.org/markup-compatibility/2006" xmlns:o="urn:schemas-microsoft-com:office:office" xmlns:r="http://schemas.openxmlformats.org/officeDocument/2006/relationships" xmlns:m="http://schemas.openxmlformats.org/officeDocument/2006/math" xmlns:v="urn:schemas-microsoft-com:vml" xmlns:wp14="http://schemas.microsoft.com/office/word/2010/wordprocessingDrawing" xmlns:wp="http://schemas.openxmlformats.org/drawingml/2006/wordprocessingDrawing" xmlns:w10="urn:schemas-microsoft-com:office:word" xmlns:w="http://schemas.openxmlformats.org/wordprocessingml/2006/main" xmlns:w14="http://schemas.microsoft.com/office/word/2010/wordml" xmlns:wpg="http://schemas.microsoft.com/office/word/2010/wordprocessingGroup" xmlns:wpi="http://schemas.microsoft.com/office/word/2010/wordprocessingInk" xmlns:wne="http://schemas.microsoft.com/office/word/2006/wordml" xmlns:wps="http://schemas.microsoft.com/office/word/2010/wordprocessingShape" mc:Ignorable="w14 wp14">
   <w:p>
     <w:pPr>
@@ -9846,6 +7860,11 @@
         <w:dataBinding w:prefixMappings="xmlns:ns0='http://purl.org/dc/elements/1.1/' xmlns:ns1='http://schemas.openxmlformats.org/package/2006/metadata/core-properties' " w:xpath="/ns1:coreProperties[1]/ns0:creator[1]" w:storeItemID="{6C3C8BC8-F283-45AE-878A-BAB7291924A1}"/>
         <w:text/>
       </w:sdtPr>
+      <w:sdtEndPr>
+        <w:rPr>
+          <w:rStyle w:val="Numerstrony"/>
+        </w:rPr>
+      </w:sdtEndPr>
       <w:sdtContent>
         <w:r>
           <w:rPr>
@@ -15645,21 +13664,6 @@
     <w:pitch w:val="variable"/>
     <w:sig w:usb0="E00006FF" w:usb1="420024FF" w:usb2="02000000" w:usb3="00000000" w:csb0="0000019F" w:csb1="00000000"/>
   </w:font>
-  <w:font w:name="Courier">
-    <w:panose1 w:val="02070409020205020404"/>
-    <w:charset w:val="00"/>
-    <w:family w:val="modern"/>
-    <w:notTrueType/>
-    <w:pitch w:val="fixed"/>
-    <w:sig w:usb0="00000003" w:usb1="00000000" w:usb2="00000000" w:usb3="00000000" w:csb0="00000001" w:csb1="00000000"/>
-  </w:font>
-  <w:font w:name="Consolas">
-    <w:panose1 w:val="020B0609020204030204"/>
-    <w:charset w:val="EE"/>
-    <w:family w:val="modern"/>
-    <w:pitch w:val="fixed"/>
-    <w:sig w:usb0="E00006FF" w:usb1="0000FCFF" w:usb2="00000001" w:usb3="00000000" w:csb0="0000019F" w:csb1="00000000"/>
-  </w:font>
   <w:font w:name="Calibri Light">
     <w:panose1 w:val="020F0302020204030204"/>
     <w:charset w:val="EE"/>
@@ -15699,6 +13703,7 @@
     <w:rsid w:val="009F05E4"/>
     <w:rsid w:val="00A0652B"/>
     <w:rsid w:val="00AC2EB7"/>
+    <w:rsid w:val="00AC558B"/>
     <w:rsid w:val="00AC714C"/>
     <w:rsid w:val="00B00EDB"/>
     <w:rsid w:val="00BE2049"/>
@@ -16573,7 +14578,7 @@
   <a:extraClrSchemeLst/>
   <a:extLst>
     <a:ext uri="{05A4C25C-085E-4340-85A3-A5531E510DB2}">
-      <thm15:themeFamily xmlns="" xmlns:thm15="http://schemas.microsoft.com/office/thememl/2012/main" name="Office Theme" id="{62F939B6-93AF-4DB8-9C6B-D6C7DFDC589F}" vid="{4A3C46E8-61CC-4603-A589-7422A47A8E4A}"/>
+      <thm15:themeFamily xmlns:thm15="http://schemas.microsoft.com/office/thememl/2012/main" xmlns="" name="Office Theme" id="{62F939B6-93AF-4DB8-9C6B-D6C7DFDC589F}" vid="{4A3C46E8-61CC-4603-A589-7422A47A8E4A}"/>
     </a:ext>
   </a:extLst>
 </a:theme>
@@ -16636,7 +14641,7 @@
 </file>
 
 <file path=customXml/itemProps1.xml><?xml version="1.0" encoding="utf-8"?>
-<ds:datastoreItem xmlns:ds="http://schemas.openxmlformats.org/officeDocument/2006/customXml" ds:itemID="{574BD8AE-F6E2-4C1A-BF59-FD61B0624C79}">
+<ds:datastoreItem xmlns:ds="http://schemas.openxmlformats.org/officeDocument/2006/customXml" ds:itemID="{B7EA8870-70BC-4FA4-9359-B9AE3474931E}">
   <ds:schemaRefs>
     <ds:schemaRef ds:uri="http://schemas.openxmlformats.org/officeDocument/2006/bibliography"/>
   </ds:schemaRefs>

</xml_diff>